<commit_message>
Update demo docx and pdf
</commit_message>
<xml_diff>
--- a/documentation/demo/full_demo.docx
+++ b/documentation/demo/full_demo.docx
@@ -3391,7 +3391,7 @@
         <w:rPr>
           <w:rStyle w:val="VariableTok"/>
         </w:rPr>
-        <w:t xml:space="preserve">plot_weight</w:t>
+        <w:t xml:space="preserve">plot_proj</w:t>
       </w:r>
       <w:r>
         <w:rPr>
@@ -3415,7 +3415,7 @@
         <w:rPr>
           <w:rStyle w:val="NormalTok"/>
         </w:rPr>
-        <w:t xml:space="preserve"> </w:t>
+        <w:t xml:space="preserve"> {</w:t>
       </w:r>
       <w:r>
         <w:rPr>
@@ -3425,21 +3425,21 @@
       </w:r>
       <w:r>
         <w:rPr>
-          <w:rStyle w:val="OperatorTok"/>
-        </w:rPr>
-        <w:t xml:space="preserve">,</w:t>
-      </w:r>
-      <w:r>
-        <w:rPr>
-          <w:rStyle w:val="NormalTok"/>
-        </w:rPr>
-        <w:t xml:space="preserve"> </w:t>
-      </w:r>
-      <w:r>
-        <w:rPr>
-          <w:rStyle w:val="SpecialStringTok"/>
-        </w:rPr>
-        <w:t xml:space="preserve">'simul'</w:t>
+          <w:rStyle w:val="NormalTok"/>
+        </w:rPr>
+        <w:t xml:space="preserve"> </w:t>
+      </w:r>
+      <w:r>
+        <w:rPr>
+          <w:rStyle w:val="SpecialStringTok"/>
+        </w:rPr>
+        <w:t xml:space="preserve">'Y'</w:t>
+      </w:r>
+      <w:r>
+        <w:rPr>
+          <w:rStyle w:val="NormalTok"/>
+        </w:rPr>
+        <w:t xml:space="preserve">}</w:t>
       </w:r>
       <w:r>
         <w:rPr>
@@ -3481,6 +3481,81 @@
         <w:rPr>
           <w:rStyle w:val="VariableTok"/>
         </w:rPr>
+        <w:t xml:space="preserve">level</w:t>
+      </w:r>
+      <w:r>
+        <w:rPr>
+          <w:rStyle w:val="OperatorTok"/>
+        </w:rPr>
+        <w:t xml:space="preserve">,</w:t>
+      </w:r>
+      <w:r>
+        <w:rPr>
+          <w:rStyle w:val="NormalTok"/>
+        </w:rPr>
+        <w:t xml:space="preserve"> </w:t>
+      </w:r>
+      <w:r>
+        <w:rPr>
+          <w:rStyle w:val="SpecialStringTok"/>
+        </w:rPr>
+        <w:t xml:space="preserve">'osplit'</w:t>
+      </w:r>
+      <w:r>
+        <w:rPr>
+          <w:rStyle w:val="OperatorTok"/>
+        </w:rPr>
+        <w:t xml:space="preserve">,</w:t>
+      </w:r>
+      <w:r>
+        <w:rPr>
+          <w:rStyle w:val="NormalTok"/>
+        </w:rPr>
+        <w:t xml:space="preserve"> </w:t>
+      </w:r>
+      <w:r>
+        <w:rPr>
+          <w:rStyle w:val="OperatorTok"/>
+        </w:rPr>
+        <w:t xml:space="preserve">...</w:t>
+      </w:r>
+      <w:r>
+        <w:br/>
+      </w:r>
+      <w:r>
+        <w:rPr>
+          <w:rStyle w:val="NormalTok"/>
+        </w:rPr>
+        <w:t xml:space="preserve">    </w:t>
+      </w:r>
+      <w:r>
+        <w:rPr>
+          <w:rStyle w:val="VariableTok"/>
+        </w:rPr>
+        <w:t xml:space="preserve">res</w:t>
+      </w:r>
+      <w:r>
+        <w:rPr>
+          <w:rStyle w:val="NormalTok"/>
+        </w:rPr>
+        <w:t xml:space="preserve">.</w:t>
+      </w:r>
+      <w:r>
+        <w:rPr>
+          <w:rStyle w:val="VariableTok"/>
+        </w:rPr>
+        <w:t xml:space="preserve">frwork</w:t>
+      </w:r>
+      <w:r>
+        <w:rPr>
+          <w:rStyle w:val="NormalTok"/>
+        </w:rPr>
+        <w:t xml:space="preserve">.</w:t>
+      </w:r>
+      <w:r>
+        <w:rPr>
+          <w:rStyle w:val="VariableTok"/>
+        </w:rPr>
         <w:t xml:space="preserve">split</w:t>
       </w:r>
       <w:r>
@@ -3511,7 +3586,25 @@
         <w:rPr>
           <w:rStyle w:val="SpecialStringTok"/>
         </w:rPr>
-        <w:t xml:space="preserve">'stem'</w:t>
+        <w:t xml:space="preserve">'training+test'</w:t>
+      </w:r>
+      <w:r>
+        <w:rPr>
+          <w:rStyle w:val="OperatorTok"/>
+        </w:rPr>
+        <w:t xml:space="preserve">,</w:t>
+      </w:r>
+      <w:r>
+        <w:rPr>
+          <w:rStyle w:val="NormalTok"/>
+        </w:rPr>
+        <w:t xml:space="preserve"> </w:t>
+      </w:r>
+      <w:r>
+        <w:rPr>
+          <w:rStyle w:val="SpecialStringTok"/>
+        </w:rPr>
+        <w:t xml:space="preserve">'2d_group'</w:t>
       </w:r>
       <w:r>
         <w:rPr>
@@ -3781,6 +3874,66 @@
         <w:rPr>
           <w:rStyle w:val="SpecialStringTok"/>
         </w:rPr>
+        <w:t xml:space="preserve">'gen.axes.XLim'</w:t>
+      </w:r>
+      <w:r>
+        <w:rPr>
+          <w:rStyle w:val="OperatorTok"/>
+        </w:rPr>
+        <w:t xml:space="preserve">,</w:t>
+      </w:r>
+      <w:r>
+        <w:rPr>
+          <w:rStyle w:val="NormalTok"/>
+        </w:rPr>
+        <w:t xml:space="preserve"> [</w:t>
+      </w:r>
+      <w:r>
+        <w:rPr>
+          <w:rStyle w:val="OperatorTok"/>
+        </w:rPr>
+        <w:t xml:space="preserve">-</w:t>
+      </w:r>
+      <w:r>
+        <w:rPr>
+          <w:rStyle w:val="FloatTok"/>
+        </w:rPr>
+        <w:t xml:space="preserve">5</w:t>
+      </w:r>
+      <w:r>
+        <w:rPr>
+          <w:rStyle w:val="NormalTok"/>
+        </w:rPr>
+        <w:t xml:space="preserve"> </w:t>
+      </w:r>
+      <w:r>
+        <w:rPr>
+          <w:rStyle w:val="FloatTok"/>
+        </w:rPr>
+        <w:t xml:space="preserve">4.9</w:t>
+      </w:r>
+      <w:r>
+        <w:rPr>
+          <w:rStyle w:val="NormalTok"/>
+        </w:rPr>
+        <w:t xml:space="preserve">]</w:t>
+      </w:r>
+      <w:r>
+        <w:rPr>
+          <w:rStyle w:val="OperatorTok"/>
+        </w:rPr>
+        <w:t xml:space="preserve">,</w:t>
+      </w:r>
+      <w:r>
+        <w:rPr>
+          <w:rStyle w:val="NormalTok"/>
+        </w:rPr>
+        <w:t xml:space="preserve"> </w:t>
+      </w:r>
+      <w:r>
+        <w:rPr>
+          <w:rStyle w:val="SpecialStringTok"/>
+        </w:rPr>
         <w:t xml:space="preserve">'gen.axes.YLim'</w:t>
       </w:r>
       <w:r>
@@ -3805,7 +3958,7 @@
         <w:rPr>
           <w:rStyle w:val="FloatTok"/>
         </w:rPr>
-        <w:t xml:space="preserve">1.1</w:t>
+        <w:t xml:space="preserve">4.2</w:t>
       </w:r>
       <w:r>
         <w:rPr>
@@ -3817,7 +3970,7 @@
         <w:rPr>
           <w:rStyle w:val="FloatTok"/>
         </w:rPr>
-        <w:t xml:space="preserve">1.2</w:t>
+        <w:t xml:space="preserve">5</w:t>
       </w:r>
       <w:r>
         <w:rPr>
@@ -3856,7 +4009,196 @@
         <w:rPr>
           <w:rStyle w:val="SpecialStringTok"/>
         </w:rPr>
-        <w:t xml:space="preserve">'gen.axes.YTick'</w:t>
+        <w:t xml:space="preserve">'gen.axes.FontSize'</w:t>
+      </w:r>
+      <w:r>
+        <w:rPr>
+          <w:rStyle w:val="OperatorTok"/>
+        </w:rPr>
+        <w:t xml:space="preserve">,</w:t>
+      </w:r>
+      <w:r>
+        <w:rPr>
+          <w:rStyle w:val="NormalTok"/>
+        </w:rPr>
+        <w:t xml:space="preserve"> </w:t>
+      </w:r>
+      <w:r>
+        <w:rPr>
+          <w:rStyle w:val="FloatTok"/>
+        </w:rPr>
+        <w:t xml:space="preserve">22</w:t>
+      </w:r>
+      <w:r>
+        <w:rPr>
+          <w:rStyle w:val="OperatorTok"/>
+        </w:rPr>
+        <w:t xml:space="preserve">,</w:t>
+      </w:r>
+      <w:r>
+        <w:rPr>
+          <w:rStyle w:val="NormalTok"/>
+        </w:rPr>
+        <w:t xml:space="preserve"> </w:t>
+      </w:r>
+      <w:r>
+        <w:rPr>
+          <w:rStyle w:val="SpecialStringTok"/>
+        </w:rPr>
+        <w:t xml:space="preserve">'gen.legend.FontSize'</w:t>
+      </w:r>
+      <w:r>
+        <w:rPr>
+          <w:rStyle w:val="OperatorTok"/>
+        </w:rPr>
+        <w:t xml:space="preserve">,</w:t>
+      </w:r>
+      <w:r>
+        <w:rPr>
+          <w:rStyle w:val="NormalTok"/>
+        </w:rPr>
+        <w:t xml:space="preserve"> </w:t>
+      </w:r>
+      <w:r>
+        <w:rPr>
+          <w:rStyle w:val="FloatTok"/>
+        </w:rPr>
+        <w:t xml:space="preserve">22</w:t>
+      </w:r>
+      <w:r>
+        <w:rPr>
+          <w:rStyle w:val="OperatorTok"/>
+        </w:rPr>
+        <w:t xml:space="preserve">,</w:t>
+      </w:r>
+      <w:r>
+        <w:rPr>
+          <w:rStyle w:val="NormalTok"/>
+        </w:rPr>
+        <w:t xml:space="preserve"> </w:t>
+      </w:r>
+      <w:r>
+        <w:rPr>
+          <w:rStyle w:val="OperatorTok"/>
+        </w:rPr>
+        <w:t xml:space="preserve">...</w:t>
+      </w:r>
+      <w:r>
+        <w:br/>
+      </w:r>
+      <w:r>
+        <w:rPr>
+          <w:rStyle w:val="NormalTok"/>
+        </w:rPr>
+        <w:t xml:space="preserve">    </w:t>
+      </w:r>
+      <w:r>
+        <w:rPr>
+          <w:rStyle w:val="SpecialStringTok"/>
+        </w:rPr>
+        <w:t xml:space="preserve">'gen.legend.Location'</w:t>
+      </w:r>
+      <w:r>
+        <w:rPr>
+          <w:rStyle w:val="OperatorTok"/>
+        </w:rPr>
+        <w:t xml:space="preserve">,</w:t>
+      </w:r>
+      <w:r>
+        <w:rPr>
+          <w:rStyle w:val="NormalTok"/>
+        </w:rPr>
+        <w:t xml:space="preserve"> </w:t>
+      </w:r>
+      <w:r>
+        <w:rPr>
+          <w:rStyle w:val="SpecialStringTok"/>
+        </w:rPr>
+        <w:t xml:space="preserve">'best'</w:t>
+      </w:r>
+      <w:r>
+        <w:rPr>
+          <w:rStyle w:val="OperatorTok"/>
+        </w:rPr>
+        <w:t xml:space="preserve">,</w:t>
+      </w:r>
+      <w:r>
+        <w:rPr>
+          <w:rStyle w:val="NormalTok"/>
+        </w:rPr>
+        <w:t xml:space="preserve"> </w:t>
+      </w:r>
+      <w:r>
+        <w:rPr>
+          <w:rStyle w:val="OperatorTok"/>
+        </w:rPr>
+        <w:t xml:space="preserve">...</w:t>
+      </w:r>
+      <w:r>
+        <w:br/>
+      </w:r>
+      <w:r>
+        <w:rPr>
+          <w:rStyle w:val="NormalTok"/>
+        </w:rPr>
+        <w:t xml:space="preserve">    </w:t>
+      </w:r>
+      <w:r>
+        <w:rPr>
+          <w:rStyle w:val="SpecialStringTok"/>
+        </w:rPr>
+        <w:t xml:space="preserve">'proj.scatter.SizeData'</w:t>
+      </w:r>
+      <w:r>
+        <w:rPr>
+          <w:rStyle w:val="OperatorTok"/>
+        </w:rPr>
+        <w:t xml:space="preserve">,</w:t>
+      </w:r>
+      <w:r>
+        <w:rPr>
+          <w:rStyle w:val="NormalTok"/>
+        </w:rPr>
+        <w:t xml:space="preserve"> </w:t>
+      </w:r>
+      <w:r>
+        <w:rPr>
+          <w:rStyle w:val="FloatTok"/>
+        </w:rPr>
+        <w:t xml:space="preserve">120</w:t>
+      </w:r>
+      <w:r>
+        <w:rPr>
+          <w:rStyle w:val="OperatorTok"/>
+        </w:rPr>
+        <w:t xml:space="preserve">,</w:t>
+      </w:r>
+      <w:r>
+        <w:rPr>
+          <w:rStyle w:val="NormalTok"/>
+        </w:rPr>
+        <w:t xml:space="preserve"> </w:t>
+      </w:r>
+      <w:r>
+        <w:rPr>
+          <w:rStyle w:val="OperatorTok"/>
+        </w:rPr>
+        <w:t xml:space="preserve">...</w:t>
+      </w:r>
+      <w:r>
+        <w:br/>
+      </w:r>
+      <w:r>
+        <w:rPr>
+          <w:rStyle w:val="NormalTok"/>
+        </w:rPr>
+        <w:t xml:space="preserve">    </w:t>
+      </w:r>
+      <w:r>
+        <w:rPr>
+          <w:rStyle w:val="SpecialStringTok"/>
+        </w:rPr>
+        <w:t xml:space="preserve">'proj.scatter.MarkerFaceColor'</w:t>
       </w:r>
       <w:r>
         <w:rPr>
@@ -3872,39 +4214,69 @@
       </w:r>
       <w:r>
         <w:rPr>
-          <w:rStyle w:val="OperatorTok"/>
-        </w:rPr>
-        <w:t xml:space="preserve">-</w:t>
-      </w:r>
-      <w:r>
-        <w:rPr>
           <w:rStyle w:val="FloatTok"/>
         </w:rPr>
-        <w:t xml:space="preserve">1</w:t>
-      </w:r>
-      <w:r>
-        <w:rPr>
-          <w:rStyle w:val="OperatorTok"/>
-        </w:rPr>
-        <w:t xml:space="preserve">:</w:t>
+        <w:t xml:space="preserve">0.3</w:t>
+      </w:r>
+      <w:r>
+        <w:rPr>
+          <w:rStyle w:val="NormalTok"/>
+        </w:rPr>
+        <w:t xml:space="preserve"> </w:t>
       </w:r>
       <w:r>
         <w:rPr>
           <w:rStyle w:val="FloatTok"/>
         </w:rPr>
-        <w:t xml:space="preserve">0.5</w:t>
-      </w:r>
-      <w:r>
-        <w:rPr>
-          <w:rStyle w:val="OperatorTok"/>
-        </w:rPr>
-        <w:t xml:space="preserve">:</w:t>
+        <w:t xml:space="preserve">0.3</w:t>
+      </w:r>
+      <w:r>
+        <w:rPr>
+          <w:rStyle w:val="NormalTok"/>
+        </w:rPr>
+        <w:t xml:space="preserve"> </w:t>
       </w:r>
       <w:r>
         <w:rPr>
           <w:rStyle w:val="FloatTok"/>
         </w:rPr>
-        <w:t xml:space="preserve">1.2</w:t>
+        <w:t xml:space="preserve">0.9</w:t>
+      </w:r>
+      <w:r>
+        <w:rPr>
+          <w:rStyle w:val="OperatorTok"/>
+        </w:rPr>
+        <w:t xml:space="preserve">;</w:t>
+      </w:r>
+      <w:r>
+        <w:rPr>
+          <w:rStyle w:val="FloatTok"/>
+        </w:rPr>
+        <w:t xml:space="preserve">0.9</w:t>
+      </w:r>
+      <w:r>
+        <w:rPr>
+          <w:rStyle w:val="NormalTok"/>
+        </w:rPr>
+        <w:t xml:space="preserve"> </w:t>
+      </w:r>
+      <w:r>
+        <w:rPr>
+          <w:rStyle w:val="FloatTok"/>
+        </w:rPr>
+        <w:t xml:space="preserve">0.3</w:t>
+      </w:r>
+      <w:r>
+        <w:rPr>
+          <w:rStyle w:val="NormalTok"/>
+        </w:rPr>
+        <w:t xml:space="preserve"> </w:t>
+      </w:r>
+      <w:r>
+        <w:rPr>
+          <w:rStyle w:val="FloatTok"/>
+        </w:rPr>
+        <w:t xml:space="preserve">0.3</w:t>
       </w:r>
       <w:r>
         <w:rPr>
@@ -3943,61 +4315,61 @@
         <w:rPr>
           <w:rStyle w:val="SpecialStringTok"/>
         </w:rPr>
-        <w:t xml:space="preserve">'gen.axes.FontSize'</w:t>
-      </w:r>
-      <w:r>
-        <w:rPr>
-          <w:rStyle w:val="OperatorTok"/>
-        </w:rPr>
-        <w:t xml:space="preserve">,</w:t>
-      </w:r>
-      <w:r>
-        <w:rPr>
-          <w:rStyle w:val="NormalTok"/>
-        </w:rPr>
-        <w:t xml:space="preserve"> </w:t>
-      </w:r>
-      <w:r>
-        <w:rPr>
-          <w:rStyle w:val="FloatTok"/>
-        </w:rPr>
-        <w:t xml:space="preserve">22</w:t>
-      </w:r>
-      <w:r>
-        <w:rPr>
-          <w:rStyle w:val="OperatorTok"/>
-        </w:rPr>
-        <w:t xml:space="preserve">,</w:t>
-      </w:r>
-      <w:r>
-        <w:rPr>
-          <w:rStyle w:val="NormalTok"/>
-        </w:rPr>
-        <w:t xml:space="preserve"> </w:t>
-      </w:r>
-      <w:r>
-        <w:rPr>
-          <w:rStyle w:val="SpecialStringTok"/>
-        </w:rPr>
-        <w:t xml:space="preserve">'gen.legend.FontSize'</w:t>
-      </w:r>
-      <w:r>
-        <w:rPr>
-          <w:rStyle w:val="OperatorTok"/>
-        </w:rPr>
-        <w:t xml:space="preserve">,</w:t>
-      </w:r>
-      <w:r>
-        <w:rPr>
-          <w:rStyle w:val="NormalTok"/>
-        </w:rPr>
-        <w:t xml:space="preserve"> </w:t>
-      </w:r>
-      <w:r>
-        <w:rPr>
-          <w:rStyle w:val="FloatTok"/>
-        </w:rPr>
-        <w:t xml:space="preserve">22</w:t>
+        <w:t xml:space="preserve">'proj.scatter.MarkerEdgeColor'</w:t>
+      </w:r>
+      <w:r>
+        <w:rPr>
+          <w:rStyle w:val="OperatorTok"/>
+        </w:rPr>
+        <w:t xml:space="preserve">,</w:t>
+      </w:r>
+      <w:r>
+        <w:rPr>
+          <w:rStyle w:val="NormalTok"/>
+        </w:rPr>
+        <w:t xml:space="preserve"> </w:t>
+      </w:r>
+      <w:r>
+        <w:rPr>
+          <w:rStyle w:val="SpecialStringTok"/>
+        </w:rPr>
+        <w:t xml:space="preserve">'k'</w:t>
+      </w:r>
+      <w:r>
+        <w:rPr>
+          <w:rStyle w:val="OperatorTok"/>
+        </w:rPr>
+        <w:t xml:space="preserve">,</w:t>
+      </w:r>
+      <w:r>
+        <w:rPr>
+          <w:rStyle w:val="NormalTok"/>
+        </w:rPr>
+        <w:t xml:space="preserve"> </w:t>
+      </w:r>
+      <w:r>
+        <w:rPr>
+          <w:rStyle w:val="SpecialStringTok"/>
+        </w:rPr>
+        <w:t xml:space="preserve">'proj.lsline'</w:t>
+      </w:r>
+      <w:r>
+        <w:rPr>
+          <w:rStyle w:val="OperatorTok"/>
+        </w:rPr>
+        <w:t xml:space="preserve">,</w:t>
+      </w:r>
+      <w:r>
+        <w:rPr>
+          <w:rStyle w:val="NormalTok"/>
+        </w:rPr>
+        <w:t xml:space="preserve"> </w:t>
+      </w:r>
+      <w:r>
+        <w:rPr>
+          <w:rStyle w:val="SpecialStringTok"/>
+        </w:rPr>
+        <w:t xml:space="preserve">'on'</w:t>
       </w:r>
       <w:r>
         <w:rPr>
@@ -4030,25 +4402,25 @@
         <w:rPr>
           <w:rStyle w:val="SpecialStringTok"/>
         </w:rPr>
-        <w:t xml:space="preserve">'gen.legend.Location'</w:t>
-      </w:r>
-      <w:r>
-        <w:rPr>
-          <w:rStyle w:val="OperatorTok"/>
-        </w:rPr>
-        <w:t xml:space="preserve">,</w:t>
-      </w:r>
-      <w:r>
-        <w:rPr>
-          <w:rStyle w:val="NormalTok"/>
-        </w:rPr>
-        <w:t xml:space="preserve"> </w:t>
-      </w:r>
-      <w:r>
-        <w:rPr>
-          <w:rStyle w:val="SpecialStringTok"/>
-        </w:rPr>
-        <w:t xml:space="preserve">'NorthEast'</w:t>
+        <w:t xml:space="preserve">'proj.xlabel'</w:t>
+      </w:r>
+      <w:r>
+        <w:rPr>
+          <w:rStyle w:val="OperatorTok"/>
+        </w:rPr>
+        <w:t xml:space="preserve">,</w:t>
+      </w:r>
+      <w:r>
+        <w:rPr>
+          <w:rStyle w:val="NormalTok"/>
+        </w:rPr>
+        <w:t xml:space="preserve"> </w:t>
+      </w:r>
+      <w:r>
+        <w:rPr>
+          <w:rStyle w:val="SpecialStringTok"/>
+        </w:rPr>
+        <w:t xml:space="preserve">'Modality 1 latent variable'</w:t>
       </w:r>
       <w:r>
         <w:rPr>
@@ -4081,112 +4453,25 @@
         <w:rPr>
           <w:rStyle w:val="SpecialStringTok"/>
         </w:rPr>
-        <w:t xml:space="preserve">'simul.xlabel'</w:t>
-      </w:r>
-      <w:r>
-        <w:rPr>
-          <w:rStyle w:val="OperatorTok"/>
-        </w:rPr>
-        <w:t xml:space="preserve">,</w:t>
-      </w:r>
-      <w:r>
-        <w:rPr>
-          <w:rStyle w:val="NormalTok"/>
-        </w:rPr>
-        <w:t xml:space="preserve"> </w:t>
-      </w:r>
-      <w:r>
-        <w:rPr>
-          <w:rStyle w:val="SpecialStringTok"/>
-        </w:rPr>
-        <w:t xml:space="preserve">'Modality 1 variables'</w:t>
-      </w:r>
-      <w:r>
-        <w:rPr>
-          <w:rStyle w:val="OperatorTok"/>
-        </w:rPr>
-        <w:t xml:space="preserve">,</w:t>
-      </w:r>
-      <w:r>
-        <w:rPr>
-          <w:rStyle w:val="NormalTok"/>
-        </w:rPr>
-        <w:t xml:space="preserve"> </w:t>
-      </w:r>
-      <w:r>
-        <w:rPr>
-          <w:rStyle w:val="OperatorTok"/>
-        </w:rPr>
-        <w:t xml:space="preserve">...</w:t>
-      </w:r>
-      <w:r>
-        <w:br/>
-      </w:r>
-      <w:r>
-        <w:rPr>
-          <w:rStyle w:val="NormalTok"/>
-        </w:rPr>
-        <w:t xml:space="preserve">    </w:t>
-      </w:r>
-      <w:r>
-        <w:rPr>
-          <w:rStyle w:val="SpecialStringTok"/>
-        </w:rPr>
-        <w:t xml:space="preserve">'simul.ylabel'</w:t>
-      </w:r>
-      <w:r>
-        <w:rPr>
-          <w:rStyle w:val="OperatorTok"/>
-        </w:rPr>
-        <w:t xml:space="preserve">,</w:t>
-      </w:r>
-      <w:r>
-        <w:rPr>
-          <w:rStyle w:val="NormalTok"/>
-        </w:rPr>
-        <w:t xml:space="preserve"> </w:t>
-      </w:r>
-      <w:r>
-        <w:rPr>
-          <w:rStyle w:val="SpecialStringTok"/>
-        </w:rPr>
-        <w:t xml:space="preserve">'Weight'</w:t>
-      </w:r>
-      <w:r>
-        <w:rPr>
-          <w:rStyle w:val="OperatorTok"/>
-        </w:rPr>
-        <w:t xml:space="preserve">,</w:t>
-      </w:r>
-      <w:r>
-        <w:rPr>
-          <w:rStyle w:val="NormalTok"/>
-        </w:rPr>
-        <w:t xml:space="preserve"> </w:t>
-      </w:r>
-      <w:r>
-        <w:rPr>
-          <w:rStyle w:val="SpecialStringTok"/>
-        </w:rPr>
-        <w:t xml:space="preserve">'simul.weight.norm'</w:t>
-      </w:r>
-      <w:r>
-        <w:rPr>
-          <w:rStyle w:val="OperatorTok"/>
-        </w:rPr>
-        <w:t xml:space="preserve">,</w:t>
-      </w:r>
-      <w:r>
-        <w:rPr>
-          <w:rStyle w:val="NormalTok"/>
-        </w:rPr>
-        <w:t xml:space="preserve"> </w:t>
-      </w:r>
-      <w:r>
-        <w:rPr>
-          <w:rStyle w:val="SpecialStringTok"/>
-        </w:rPr>
-        <w:t xml:space="preserve">'minmax'</w:t>
+        <w:t xml:space="preserve">'proj.ylabel'</w:t>
+      </w:r>
+      <w:r>
+        <w:rPr>
+          <w:rStyle w:val="OperatorTok"/>
+        </w:rPr>
+        <w:t xml:space="preserve">,</w:t>
+      </w:r>
+      <w:r>
+        <w:rPr>
+          <w:rStyle w:val="NormalTok"/>
+        </w:rPr>
+        <w:t xml:space="preserve"> </w:t>
+      </w:r>
+      <w:r>
+        <w:rPr>
+          <w:rStyle w:val="SpecialStringTok"/>
+        </w:rPr>
+        <w:t xml:space="preserve">'Modality 2 latent variable'</w:t>
       </w:r>
       <w:r>
         <w:rPr>

</xml_diff>

<commit_message>
Update full demo with url to paper
</commit_message>
<xml_diff>
--- a/documentation/demo/full_demo.docx
+++ b/documentation/demo/full_demo.docx
@@ -2,7 +2,7 @@
 <file path=word/document.xml><?xml version="1.0" encoding="utf-8"?>
 <w:document xmlns:w="http://schemas.openxmlformats.org/wordprocessingml/2006/main" xmlns:m="http://schemas.openxmlformats.org/officeDocument/2006/math" xmlns:r="http://schemas.openxmlformats.org/officeDocument/2006/relationships" xmlns:o="urn:schemas-microsoft-com:office:office" xmlns:v="urn:schemas-microsoft-com:vml" xmlns:w10="urn:schemas-microsoft-com:office:word" xmlns:a="http://schemas.openxmlformats.org/drawingml/2006/main" xmlns:pic="http://schemas.openxmlformats.org/drawingml/2006/picture" xmlns:wp="http://schemas.openxmlformats.org/drawingml/2006/wordprocessingDrawing">
   <w:body>
-    <w:bookmarkStart w:id="49" w:name="full-demonstration-using-simulated-data"/>
+    <w:bookmarkStart w:id="54" w:name="full-demonstration-using-simulated-data"/>
     <w:p>
       <w:pPr>
         <w:pStyle w:val="Heading1"/>
@@ -16,7 +16,18 @@
         <w:pStyle w:val="FirstParagraph"/>
       </w:pPr>
       <w:r>
-        <w:t xml:space="preserve">In the following, we will outline a complete demonstration of how to install the CCA/PLS toolkit, and generate some of the results that are presented in the accompanying tutorial paper (Mihalik et al., in review). Computation time on a single machine is about 1-3 hours.</w:t>
+        <w:t xml:space="preserve">In the following, we will outline a complete demonstration of how to install the CCA/PLS toolkit, and generate some of the results that are presented in the accompanying tutorial paper (</w:t>
+      </w:r>
+      <w:hyperlink r:id="rId20">
+        <w:r>
+          <w:rPr>
+            <w:rStyle w:val="Hyperlink"/>
+          </w:rPr>
+          <w:t xml:space="preserve">Mihalik et al. 2022</w:t>
+        </w:r>
+      </w:hyperlink>
+      <w:r>
+        <w:t xml:space="preserve">). Computation time on a single machine is about 1-3 hours.</w:t>
       </w:r>
     </w:p>
     <w:p>
@@ -24,10 +35,24 @@
         <w:pStyle w:val="BodyText"/>
       </w:pPr>
       <w:r>
-        <w:t xml:space="preserve">For more details, please see the in-depth online documentation of the toolkit available at https://anaston.github.io/cca_pls_toolkit/.</w:t>
+        <w:t xml:space="preserve">For more details, please see the in-depth online documentation of the toolkit available at</w:t>
+      </w:r>
+      <w:r>
+        <w:t xml:space="preserve"> </w:t>
+      </w:r>
+      <w:hyperlink r:id="rId21">
+        <w:r>
+          <w:rPr>
+            <w:rStyle w:val="Hyperlink"/>
+          </w:rPr>
+          <w:t xml:space="preserve">https://anaston.github.io/cca_pls_toolkit/</w:t>
+        </w:r>
+      </w:hyperlink>
+      <w:r>
+        <w:t xml:space="preserve">.</w:t>
       </w:r>
     </w:p>
-    <w:bookmarkStart w:id="21" w:name="installation-and-prerequisites"/>
+    <w:bookmarkStart w:id="25" w:name="installation-and-prerequisites"/>
     <w:p>
       <w:pPr>
         <w:pStyle w:val="Heading2"/>
@@ -66,7 +91,24 @@
         <w:pStyle w:val="FirstParagraph"/>
       </w:pPr>
       <w:r>
-        <w:t xml:space="preserve">In case you don’t want to clone the repository via Git, you can also go to https://github.com/anaston/cca_pls_toolkit and download all scripts as a zip folder and unzip into a directory of your choice.</w:t>
+        <w:t xml:space="preserve">In case you don’t want to clone the repository via Git, you can also go to</w:t>
+      </w:r>
+      <w:r>
+        <w:t xml:space="preserve"> </w:t>
+      </w:r>
+      <w:hyperlink r:id="rId22">
+        <w:r>
+          <w:rPr>
+            <w:rStyle w:val="Hyperlink"/>
+          </w:rPr>
+          <w:t xml:space="preserve">https://github.com/anaston/cca_pls_toolkit</w:t>
+        </w:r>
+      </w:hyperlink>
+      <w:r>
+        <w:t xml:space="preserve"> </w:t>
+      </w:r>
+      <w:r>
+        <w:t xml:space="preserve">and download all scripts as a zip folder and unzip into a directory of your choice.</w:t>
       </w:r>
     </w:p>
     <w:p>
@@ -115,7 +157,7 @@
         <w:t xml:space="preserve">;</w:t>
       </w:r>
     </w:p>
-    <w:bookmarkStart w:id="20" w:name="dependencies"/>
+    <w:bookmarkStart w:id="24" w:name="dependencies"/>
     <w:p>
       <w:pPr>
         <w:pStyle w:val="Heading3"/>
@@ -129,7 +171,18 @@
         <w:pStyle w:val="FirstParagraph"/>
       </w:pPr>
       <w:r>
-        <w:t xml:space="preserve">For this demonstration, we need to add an additional MATLAB toolbox (PALM). For this, download PALM manually using this link (https://fsl.fmrib.ox.ac.uk/fsl/fslwiki/PALM/UserGuide), copy the</w:t>
+        <w:t xml:space="preserve">For this demonstration, we need to add an additional MATLAB toolbox (PALM). For this, download PALM manually using this link (</w:t>
+      </w:r>
+      <w:hyperlink r:id="rId23">
+        <w:r>
+          <w:rPr>
+            <w:rStyle w:val="Hyperlink"/>
+          </w:rPr>
+          <w:t xml:space="preserve">https://fsl.fmrib.ox.ac.uk/fsl/fslwiki/PALM/UserGuide</w:t>
+        </w:r>
+      </w:hyperlink>
+      <w:r>
+        <w:t xml:space="preserve">), copy the</w:t>
       </w:r>
       <w:r>
         <w:t xml:space="preserve"> </w:t>
@@ -205,9 +258,9 @@
         <w:t xml:space="preserve">PALM is a toolbox that allows statistical inference using permutation testing whilst taking into account the dependencies in your data (e.g., family structure or diagnosis of subjects).</w:t>
       </w:r>
     </w:p>
-    <w:bookmarkEnd w:id="20"/>
-    <w:bookmarkEnd w:id="21"/>
-    <w:bookmarkStart w:id="32" w:name="analysis-setup"/>
+    <w:bookmarkEnd w:id="24"/>
+    <w:bookmarkEnd w:id="25"/>
+    <w:bookmarkStart w:id="37" w:name="analysis-setup"/>
     <w:p>
       <w:pPr>
         <w:pStyle w:val="Heading2"/>
@@ -254,7 +307,7 @@
         <w:t xml:space="preserve">folder of the toolkit.</w:t>
       </w:r>
     </w:p>
-    <w:bookmarkStart w:id="22" w:name="project-definition"/>
+    <w:bookmarkStart w:id="26" w:name="project-definition"/>
     <w:p>
       <w:pPr>
         <w:pStyle w:val="Heading3"/>
@@ -431,8 +484,8 @@
         <w:t xml:space="preserve">folder where your data is located.</w:t>
       </w:r>
     </w:p>
-    <w:bookmarkEnd w:id="22"/>
-    <w:bookmarkStart w:id="23" w:name="data"/>
+    <w:bookmarkEnd w:id="26"/>
+    <w:bookmarkStart w:id="27" w:name="data"/>
     <w:p>
       <w:pPr>
         <w:pStyle w:val="Heading3"/>
@@ -539,8 +592,8 @@
         <w:t xml:space="preserve">files containing simple MATLAB arrays with rows for examples and columns for features.</w:t>
       </w:r>
     </w:p>
-    <w:bookmarkEnd w:id="23"/>
-    <w:bookmarkStart w:id="24" w:name="machine"/>
+    <w:bookmarkEnd w:id="27"/>
+    <w:bookmarkStart w:id="28" w:name="machine"/>
     <w:p>
       <w:pPr>
         <w:pStyle w:val="Heading3"/>
@@ -734,7 +787,7 @@
         <w:rPr>
           <w:rStyle w:val="VerbatimChar"/>
         </w:rPr>
-        <w:t xml:space="preserve">.machine.param.crit = correl</w:t>
+        <w:t xml:space="preserve">.machine.param.crit = 'correl'</w:t>
       </w:r>
       <w:r>
         <w:t xml:space="preserve">. Finally,</w:t>
@@ -1129,8 +1182,8 @@
         <w:t xml:space="preserve">;</w:t>
       </w:r>
     </w:p>
-    <w:bookmarkEnd w:id="24"/>
-    <w:bookmarkStart w:id="27" w:name="framework"/>
+    <w:bookmarkEnd w:id="28"/>
+    <w:bookmarkStart w:id="32" w:name="framework"/>
     <w:p>
       <w:pPr>
         <w:pStyle w:val="Heading3"/>
@@ -1165,21 +1218,24 @@
         <w:t xml:space="preserve"> </w:t>
       </w:r>
       <w:r>
-        <w:rPr>
-          <w:rStyle w:val="VerbatimChar"/>
-        </w:rPr>
+        <w:t xml:space="preserve">‘</w:t>
+      </w:r>
+      <w:r>
         <w:t xml:space="preserve">holdout</w:t>
       </w:r>
       <w:r>
-        <w:t xml:space="preserve"> </w:t>
-      </w:r>
-      <w:r>
-        <w:t xml:space="preserve">machine learning framework, the data is divided into training and test sets by randomly subsampling subjects (see</w:t>
-      </w:r>
-      <w:r>
-        <w:t xml:space="preserve"> </w:t>
-      </w:r>
-      <w:hyperlink r:id="rId25">
+        <w:t xml:space="preserve">’</w:t>
+      </w:r>
+      <w:r>
+        <w:t xml:space="preserve"> </w:t>
+      </w:r>
+      <w:r>
+        <w:t xml:space="preserve">predictive (or machine learning) framework, the data is divided into training and test sets by randomly subsampling subjects (see</w:t>
+      </w:r>
+      <w:r>
+        <w:t xml:space="preserve"> </w:t>
+      </w:r>
+      <w:hyperlink r:id="rId29">
         <w:r>
           <w:rPr>
             <w:rStyle w:val="Hyperlink"/>
@@ -1194,21 +1250,24 @@
         <w:t xml:space="preserve"> </w:t>
       </w:r>
       <w:r>
-        <w:rPr>
-          <w:rStyle w:val="VerbatimChar"/>
-        </w:rPr>
+        <w:t xml:space="preserve">‘</w:t>
+      </w:r>
+      <w:r>
         <w:t xml:space="preserve">permutation</w:t>
       </w:r>
       <w:r>
-        <w:t xml:space="preserve"> </w:t>
-      </w:r>
-      <w:r>
-        <w:t xml:space="preserve">statistical framework, the data is not splitted, focusing on in-sample statistical evaluation (see e.g.,</w:t>
-      </w:r>
-      <w:r>
-        <w:t xml:space="preserve"> </w:t>
-      </w:r>
-      <w:hyperlink r:id="rId26">
+        <w:t xml:space="preserve">’</w:t>
+      </w:r>
+      <w:r>
+        <w:t xml:space="preserve"> </w:t>
+      </w:r>
+      <w:r>
+        <w:t xml:space="preserve">descriptive framework, the data is not splitted, focusing on in-sample statistical evaluation (see e.g.,</w:t>
+      </w:r>
+      <w:r>
+        <w:t xml:space="preserve"> </w:t>
+      </w:r>
+      <w:hyperlink r:id="rId30">
         <w:r>
           <w:rPr>
             <w:rStyle w:val="Hyperlink"/>
@@ -1217,7 +1276,32 @@
         </w:r>
       </w:hyperlink>
       <w:r>
-        <w:t xml:space="preserve">). In this demo, we use the holdout framework with 10 inner and 10 outer data splits. For additional details, see the reference above, the accompanying tutorial paper or the online documentation of the toolkit.</w:t>
+        <w:t xml:space="preserve">). In this demo, we use the holdout framework with 10 inner and 10 outer data splits. For additional details, see the reference above, the accompanying tutorial paper (</w:t>
+      </w:r>
+      <w:hyperlink r:id="rId20">
+        <w:r>
+          <w:rPr>
+            <w:rStyle w:val="Hyperlink"/>
+          </w:rPr>
+          <w:t xml:space="preserve">Mihalik et al. 2022</w:t>
+        </w:r>
+      </w:hyperlink>
+      <w:r>
+        <w:t xml:space="preserve">) or</w:t>
+      </w:r>
+      <w:r>
+        <w:t xml:space="preserve"> </w:t>
+      </w:r>
+      <w:hyperlink r:id="rId31">
+        <w:r>
+          <w:rPr>
+            <w:rStyle w:val="Hyperlink"/>
+          </w:rPr>
+          <w:t xml:space="preserve">here</w:t>
+        </w:r>
+      </w:hyperlink>
+      <w:r>
+        <w:t xml:space="preserve">.</w:t>
       </w:r>
     </w:p>
     <w:p>
@@ -1444,8 +1528,8 @@
         <w:t xml:space="preserve">;</w:t>
       </w:r>
     </w:p>
-    <w:bookmarkEnd w:id="27"/>
-    <w:bookmarkStart w:id="28" w:name="deflation"/>
+    <w:bookmarkEnd w:id="32"/>
+    <w:bookmarkStart w:id="33" w:name="deflation"/>
     <w:p>
       <w:pPr>
         <w:pStyle w:val="Heading3"/>
@@ -1536,8 +1620,8 @@
         <w:t xml:space="preserve">;</w:t>
       </w:r>
     </w:p>
-    <w:bookmarkEnd w:id="28"/>
-    <w:bookmarkStart w:id="29" w:name="environment"/>
+    <w:bookmarkEnd w:id="33"/>
+    <w:bookmarkStart w:id="34" w:name="environment"/>
     <w:p>
       <w:pPr>
         <w:pStyle w:val="Heading3"/>
@@ -1628,8 +1712,8 @@
         <w:t xml:space="preserve">;</w:t>
       </w:r>
     </w:p>
-    <w:bookmarkEnd w:id="29"/>
-    <w:bookmarkStart w:id="30" w:name="statistical-inference"/>
+    <w:bookmarkEnd w:id="34"/>
+    <w:bookmarkStart w:id="35" w:name="statistical-inference"/>
     <w:p>
       <w:pPr>
         <w:pStyle w:val="Heading3"/>
@@ -1753,8 +1837,8 @@
         <w:t xml:space="preserve">;</w:t>
       </w:r>
     </w:p>
-    <w:bookmarkEnd w:id="30"/>
-    <w:bookmarkStart w:id="31" w:name="run-analysis"/>
+    <w:bookmarkEnd w:id="35"/>
+    <w:bookmarkStart w:id="36" w:name="run-analysis"/>
     <w:p>
       <w:pPr>
         <w:pStyle w:val="Heading3"/>
@@ -1959,9 +2043,9 @@
         <w:t xml:space="preserve">;</w:t>
       </w:r>
     </w:p>
-    <w:bookmarkEnd w:id="31"/>
-    <w:bookmarkEnd w:id="32"/>
-    <w:bookmarkStart w:id="48" w:name="results"/>
+    <w:bookmarkEnd w:id="36"/>
+    <w:bookmarkEnd w:id="37"/>
+    <w:bookmarkStart w:id="53" w:name="results"/>
     <w:p>
       <w:pPr>
         <w:pStyle w:val="Heading2"/>
@@ -2844,7 +2928,7 @@
         <w:t xml:space="preserve">separately for each level.</w:t>
       </w:r>
     </w:p>
-    <w:bookmarkStart w:id="33" w:name="loading-the-results"/>
+    <w:bookmarkStart w:id="38" w:name="loading-the-results"/>
     <w:p>
       <w:pPr>
         <w:pStyle w:val="Heading3"/>
@@ -3209,8 +3293,8 @@
         <w:t xml:space="preserve">;</w:t>
       </w:r>
     </w:p>
-    <w:bookmarkEnd w:id="33"/>
-    <w:bookmarkStart w:id="38" w:name="plot-projections"/>
+    <w:bookmarkEnd w:id="38"/>
+    <w:bookmarkStart w:id="43" w:name="plot-projections"/>
     <w:p>
       <w:pPr>
         <w:pStyle w:val="Heading3"/>
@@ -4490,1078 +4574,18 @@
       <w:pPr>
         <w:pStyle w:val="CaptionedFigure"/>
       </w:pPr>
-      <w:bookmarkStart w:id="37" w:name="fig:proj"/>
+      <w:bookmarkStart w:id="42" w:name="fig:proj"/>
       <w:r>
         <w:drawing>
           <wp:inline>
             <wp:extent cx="5334000" cy="2510353"/>
             <wp:effectExtent b="0" l="0" r="0" t="0"/>
-            <wp:docPr descr="Latent variables of the first associated effects (blue: training set, red: test set)." title="" id="35" name="Picture"/>
+            <wp:docPr descr="Latent variables of the first associated effects (blue: training set, red: test set)." title="" id="40" name="Picture"/>
             <a:graphic>
               <a:graphicData uri="http://schemas.openxmlformats.org/drawingml/2006/picture">
                 <pic:pic>
                   <pic:nvPicPr>
-                    <pic:cNvPr descr="figures/demo_proj_teid_split6.png" id="36" name="Picture"/>
-                    <pic:cNvPicPr>
-                      <a:picLocks noChangeArrowheads="1" noChangeAspect="1"/>
-                    </pic:cNvPicPr>
-                  </pic:nvPicPr>
-                  <pic:blipFill>
-                    <a:blip r:embed="rId34"/>
-                    <a:stretch>
-                      <a:fillRect/>
-                    </a:stretch>
-                  </pic:blipFill>
-                  <pic:spPr bwMode="auto">
-                    <a:xfrm>
-                      <a:off x="0" y="0"/>
-                      <a:ext cx="5334000" cy="2510353"/>
-                    </a:xfrm>
-                    <a:prstGeom prst="rect">
-                      <a:avLst/>
-                    </a:prstGeom>
-                    <a:noFill/>
-                    <a:ln w="9525">
-                      <a:noFill/>
-                      <a:headEnd/>
-                      <a:tailEnd/>
-                    </a:ln>
-                  </pic:spPr>
-                </pic:pic>
-              </a:graphicData>
-            </a:graphic>
-          </wp:inline>
-        </w:drawing>
-      </w:r>
-      <w:bookmarkEnd w:id="37"/>
-    </w:p>
-    <w:p>
-      <w:pPr>
-        <w:pStyle w:val="ImageCaption"/>
-      </w:pPr>
-      <w:r>
-        <w:t xml:space="preserve">Latent variables of the first associated effects (blue: training set, red: test set).</w:t>
-      </w:r>
-    </w:p>
-    <w:p>
-      <w:pPr>
-        <w:pStyle w:val="BodyText"/>
-      </w:pPr>
-      <w:r>
-        <w:t xml:space="preserve">Both the training and the test set show high correlations between the two latent variables, indicating that the learnt associative effect generalizes well.</w:t>
-      </w:r>
-    </w:p>
-    <w:bookmarkEnd w:id="38"/>
-    <w:bookmarkStart w:id="47" w:name="plot-weights"/>
-    <w:p>
-      <w:pPr>
-        <w:pStyle w:val="Heading3"/>
-      </w:pPr>
-      <w:r>
-        <w:t xml:space="preserve">Plot weights</w:t>
-      </w:r>
-    </w:p>
-    <w:p>
-      <w:pPr>
-        <w:pStyle w:val="FirstParagraph"/>
-      </w:pPr>
-      <w:r>
-        <w:t xml:space="preserve">Plotting model weights heavily depends on the kind of data that has been used in the analysis. In case of our simulated data, we are interested if the model recovered the weights that were used for generating the data (these true model weights were automatically saved in our</w:t>
-      </w:r>
-      <w:r>
-        <w:t xml:space="preserve"> </w:t>
-      </w:r>
-      <w:r>
-        <w:rPr>
-          <w:rStyle w:val="VerbatimChar"/>
-        </w:rPr>
-        <w:t xml:space="preserve">data</w:t>
-      </w:r>
-      <w:r>
-        <w:t xml:space="preserve"> </w:t>
-      </w:r>
-      <w:r>
-        <w:t xml:space="preserve">folder as</w:t>
-      </w:r>
-      <w:r>
-        <w:t xml:space="preserve"> </w:t>
-      </w:r>
-      <w:r>
-        <w:rPr>
-          <w:rStyle w:val="VerbatimChar"/>
-        </w:rPr>
-        <w:t xml:space="preserve">wX.mat</w:t>
-      </w:r>
-      <w:r>
-        <w:t xml:space="preserve"> </w:t>
-      </w:r>
-      <w:r>
-        <w:t xml:space="preserve">and</w:t>
-      </w:r>
-      <w:r>
-        <w:t xml:space="preserve"> </w:t>
-      </w:r>
-      <w:r>
-        <w:rPr>
-          <w:rStyle w:val="VerbatimChar"/>
-        </w:rPr>
-        <w:t xml:space="preserve">wY.mat</w:t>
-      </w:r>
-      <w:r>
-        <w:t xml:space="preserve">). We will use a stem plot with the true and recovered weights in different colors (see Figure</w:t>
-      </w:r>
-      <w:r>
-        <w:t xml:space="preserve"> </w:t>
-      </w:r>
-      <w:r>
-        <w:t xml:space="preserve">@fig:weights1</w:t>
-      </w:r>
-      <w:r>
-        <w:t xml:space="preserve"> </w:t>
-      </w:r>
-      <w:r>
-        <w:t xml:space="preserve">and</w:t>
-      </w:r>
-      <w:r>
-        <w:t xml:space="preserve"> </w:t>
-      </w:r>
-      <w:r>
-        <w:t xml:space="preserve">@fig:weights2</w:t>
-      </w:r>
-      <w:r>
-        <w:t xml:space="preserve">). The</w:t>
-      </w:r>
-      <w:r>
-        <w:t xml:space="preserve"> </w:t>
-      </w:r>
-      <w:r>
-        <w:rPr>
-          <w:rStyle w:val="VerbatimChar"/>
-        </w:rPr>
-        <w:t xml:space="preserve">res</w:t>
-      </w:r>
-      <w:r>
-        <w:t xml:space="preserve"> </w:t>
-      </w:r>
-      <w:r>
-        <w:t xml:space="preserve">structure will need to be passed as first argument. Next, we specify the data modalities and the type of the modality as strings. In this demo, we set these to</w:t>
-      </w:r>
-      <w:r>
-        <w:t xml:space="preserve"> </w:t>
-      </w:r>
-      <w:r>
-        <w:rPr>
-          <w:rStyle w:val="VerbatimChar"/>
-        </w:rPr>
-        <w:t xml:space="preserve">X</w:t>
-      </w:r>
-      <w:r>
-        <w:t xml:space="preserve"> </w:t>
-      </w:r>
-      <w:r>
-        <w:t xml:space="preserve">or</w:t>
-      </w:r>
-      <w:r>
-        <w:t xml:space="preserve"> </w:t>
-      </w:r>
-      <w:r>
-        <w:rPr>
-          <w:rStyle w:val="VerbatimChar"/>
-        </w:rPr>
-        <w:t xml:space="preserve">Y</w:t>
-      </w:r>
-      <w:r>
-        <w:t xml:space="preserve"> </w:t>
-      </w:r>
-      <w:r>
-        <w:t xml:space="preserve">and</w:t>
-      </w:r>
-      <w:r>
-        <w:t xml:space="preserve"> </w:t>
-      </w:r>
-      <w:r>
-        <w:rPr>
-          <w:rStyle w:val="VerbatimChar"/>
-        </w:rPr>
-        <w:t xml:space="preserve">simul</w:t>
-      </w:r>
-      <w:r>
-        <w:t xml:space="preserve">. The following argument defines the outer data split we want to use and will be set to the best split (as above for the data projections). Then we specify the low-level function that will plot the results. In this demo, it is set to</w:t>
-      </w:r>
-      <w:r>
-        <w:t xml:space="preserve"> </w:t>
-      </w:r>
-      <w:r>
-        <w:rPr>
-          <w:rStyle w:val="VerbatimChar"/>
-        </w:rPr>
-        <w:t xml:space="preserve">stem</w:t>
-      </w:r>
-      <w:r>
-        <w:t xml:space="preserve"> </w:t>
-      </w:r>
-      <w:r>
-        <w:t xml:space="preserve">to call the</w:t>
-      </w:r>
-      <w:r>
-        <w:t xml:space="preserve"> </w:t>
-      </w:r>
-      <w:r>
-        <w:rPr>
-          <w:rStyle w:val="VerbatimChar"/>
-        </w:rPr>
-        <w:t xml:space="preserve">plot_weight_stem</w:t>
-      </w:r>
-      <w:r>
-        <w:t xml:space="preserve"> </w:t>
-      </w:r>
-      <w:r>
-        <w:t xml:space="preserve">function and create a simple stem plot. Finally, we set the properties of the figure, axes and legends as Name-Value pairs.</w:t>
-      </w:r>
-    </w:p>
-    <w:p>
-      <w:pPr>
-        <w:pStyle w:val="SourceCode"/>
-      </w:pPr>
-      <w:r>
-        <w:rPr>
-          <w:rStyle w:val="CommentTok"/>
-        </w:rPr>
-        <w:t xml:space="preserve">% Plot X weights as stem plot</w:t>
-      </w:r>
-      <w:r>
-        <w:br/>
-      </w:r>
-      <w:r>
-        <w:rPr>
-          <w:rStyle w:val="VariableTok"/>
-        </w:rPr>
-        <w:t xml:space="preserve">plot_weight</w:t>
-      </w:r>
-      <w:r>
-        <w:rPr>
-          <w:rStyle w:val="NormalTok"/>
-        </w:rPr>
-        <w:t xml:space="preserve">(</w:t>
-      </w:r>
-      <w:r>
-        <w:rPr>
-          <w:rStyle w:val="VariableTok"/>
-        </w:rPr>
-        <w:t xml:space="preserve">res</w:t>
-      </w:r>
-      <w:r>
-        <w:rPr>
-          <w:rStyle w:val="OperatorTok"/>
-        </w:rPr>
-        <w:t xml:space="preserve">,</w:t>
-      </w:r>
-      <w:r>
-        <w:rPr>
-          <w:rStyle w:val="NormalTok"/>
-        </w:rPr>
-        <w:t xml:space="preserve"> </w:t>
-      </w:r>
-      <w:r>
-        <w:rPr>
-          <w:rStyle w:val="SpecialStringTok"/>
-        </w:rPr>
-        <w:t xml:space="preserve">'X'</w:t>
-      </w:r>
-      <w:r>
-        <w:rPr>
-          <w:rStyle w:val="OperatorTok"/>
-        </w:rPr>
-        <w:t xml:space="preserve">,</w:t>
-      </w:r>
-      <w:r>
-        <w:rPr>
-          <w:rStyle w:val="NormalTok"/>
-        </w:rPr>
-        <w:t xml:space="preserve"> </w:t>
-      </w:r>
-      <w:r>
-        <w:rPr>
-          <w:rStyle w:val="SpecialStringTok"/>
-        </w:rPr>
-        <w:t xml:space="preserve">'simul'</w:t>
-      </w:r>
-      <w:r>
-        <w:rPr>
-          <w:rStyle w:val="OperatorTok"/>
-        </w:rPr>
-        <w:t xml:space="preserve">,</w:t>
-      </w:r>
-      <w:r>
-        <w:rPr>
-          <w:rStyle w:val="NormalTok"/>
-        </w:rPr>
-        <w:t xml:space="preserve"> </w:t>
-      </w:r>
-      <w:r>
-        <w:rPr>
-          <w:rStyle w:val="VariableTok"/>
-        </w:rPr>
-        <w:t xml:space="preserve">res</w:t>
-      </w:r>
-      <w:r>
-        <w:rPr>
-          <w:rStyle w:val="NormalTok"/>
-        </w:rPr>
-        <w:t xml:space="preserve">.</w:t>
-      </w:r>
-      <w:r>
-        <w:rPr>
-          <w:rStyle w:val="VariableTok"/>
-        </w:rPr>
-        <w:t xml:space="preserve">frwork</w:t>
-      </w:r>
-      <w:r>
-        <w:rPr>
-          <w:rStyle w:val="NormalTok"/>
-        </w:rPr>
-        <w:t xml:space="preserve">.</w:t>
-      </w:r>
-      <w:r>
-        <w:rPr>
-          <w:rStyle w:val="VariableTok"/>
-        </w:rPr>
-        <w:t xml:space="preserve">split</w:t>
-      </w:r>
-      <w:r>
-        <w:rPr>
-          <w:rStyle w:val="NormalTok"/>
-        </w:rPr>
-        <w:t xml:space="preserve">.</w:t>
-      </w:r>
-      <w:r>
-        <w:rPr>
-          <w:rStyle w:val="VariableTok"/>
-        </w:rPr>
-        <w:t xml:space="preserve">best</w:t>
-      </w:r>
-      <w:r>
-        <w:rPr>
-          <w:rStyle w:val="OperatorTok"/>
-        </w:rPr>
-        <w:t xml:space="preserve">,</w:t>
-      </w:r>
-      <w:r>
-        <w:rPr>
-          <w:rStyle w:val="NormalTok"/>
-        </w:rPr>
-        <w:t xml:space="preserve"> </w:t>
-      </w:r>
-      <w:r>
-        <w:rPr>
-          <w:rStyle w:val="SpecialStringTok"/>
-        </w:rPr>
-        <w:t xml:space="preserve">'stem'</w:t>
-      </w:r>
-      <w:r>
-        <w:rPr>
-          <w:rStyle w:val="OperatorTok"/>
-        </w:rPr>
-        <w:t xml:space="preserve">,</w:t>
-      </w:r>
-      <w:r>
-        <w:rPr>
-          <w:rStyle w:val="NormalTok"/>
-        </w:rPr>
-        <w:t xml:space="preserve"> </w:t>
-      </w:r>
-      <w:r>
-        <w:rPr>
-          <w:rStyle w:val="OperatorTok"/>
-        </w:rPr>
-        <w:t xml:space="preserve">...</w:t>
-      </w:r>
-      <w:r>
-        <w:br/>
-      </w:r>
-      <w:r>
-        <w:rPr>
-          <w:rStyle w:val="NormalTok"/>
-        </w:rPr>
-        <w:t xml:space="preserve">    </w:t>
-      </w:r>
-      <w:r>
-        <w:rPr>
-          <w:rStyle w:val="SpecialStringTok"/>
-        </w:rPr>
-        <w:t xml:space="preserve">'gen.figure.ext'</w:t>
-      </w:r>
-      <w:r>
-        <w:rPr>
-          <w:rStyle w:val="OperatorTok"/>
-        </w:rPr>
-        <w:t xml:space="preserve">,</w:t>
-      </w:r>
-      <w:r>
-        <w:rPr>
-          <w:rStyle w:val="NormalTok"/>
-        </w:rPr>
-        <w:t xml:space="preserve"> </w:t>
-      </w:r>
-      <w:r>
-        <w:rPr>
-          <w:rStyle w:val="SpecialStringTok"/>
-        </w:rPr>
-        <w:t xml:space="preserve">'.svg'</w:t>
-      </w:r>
-      <w:r>
-        <w:rPr>
-          <w:rStyle w:val="OperatorTok"/>
-        </w:rPr>
-        <w:t xml:space="preserve">,</w:t>
-      </w:r>
-      <w:r>
-        <w:rPr>
-          <w:rStyle w:val="NormalTok"/>
-        </w:rPr>
-        <w:t xml:space="preserve"> </w:t>
-      </w:r>
-      <w:r>
-        <w:rPr>
-          <w:rStyle w:val="OperatorTok"/>
-        </w:rPr>
-        <w:t xml:space="preserve">...</w:t>
-      </w:r>
-      <w:r>
-        <w:br/>
-      </w:r>
-      <w:r>
-        <w:rPr>
-          <w:rStyle w:val="NormalTok"/>
-        </w:rPr>
-        <w:t xml:space="preserve">    </w:t>
-      </w:r>
-      <w:r>
-        <w:rPr>
-          <w:rStyle w:val="SpecialStringTok"/>
-        </w:rPr>
-        <w:t xml:space="preserve">'gen.figure.Position'</w:t>
-      </w:r>
-      <w:r>
-        <w:rPr>
-          <w:rStyle w:val="OperatorTok"/>
-        </w:rPr>
-        <w:t xml:space="preserve">,</w:t>
-      </w:r>
-      <w:r>
-        <w:rPr>
-          <w:rStyle w:val="NormalTok"/>
-        </w:rPr>
-        <w:t xml:space="preserve"> [</w:t>
-      </w:r>
-      <w:r>
-        <w:rPr>
-          <w:rStyle w:val="FloatTok"/>
-        </w:rPr>
-        <w:t xml:space="preserve">0</w:t>
-      </w:r>
-      <w:r>
-        <w:rPr>
-          <w:rStyle w:val="NormalTok"/>
-        </w:rPr>
-        <w:t xml:space="preserve"> </w:t>
-      </w:r>
-      <w:r>
-        <w:rPr>
-          <w:rStyle w:val="FloatTok"/>
-        </w:rPr>
-        <w:t xml:space="preserve">0</w:t>
-      </w:r>
-      <w:r>
-        <w:rPr>
-          <w:rStyle w:val="NormalTok"/>
-        </w:rPr>
-        <w:t xml:space="preserve"> </w:t>
-      </w:r>
-      <w:r>
-        <w:rPr>
-          <w:rStyle w:val="FloatTok"/>
-        </w:rPr>
-        <w:t xml:space="preserve">500</w:t>
-      </w:r>
-      <w:r>
-        <w:rPr>
-          <w:rStyle w:val="NormalTok"/>
-        </w:rPr>
-        <w:t xml:space="preserve"> </w:t>
-      </w:r>
-      <w:r>
-        <w:rPr>
-          <w:rStyle w:val="FloatTok"/>
-        </w:rPr>
-        <w:t xml:space="preserve">400</w:t>
-      </w:r>
-      <w:r>
-        <w:rPr>
-          <w:rStyle w:val="NormalTok"/>
-        </w:rPr>
-        <w:t xml:space="preserve">]</w:t>
-      </w:r>
-      <w:r>
-        <w:rPr>
-          <w:rStyle w:val="OperatorTok"/>
-        </w:rPr>
-        <w:t xml:space="preserve">,</w:t>
-      </w:r>
-      <w:r>
-        <w:rPr>
-          <w:rStyle w:val="NormalTok"/>
-        </w:rPr>
-        <w:t xml:space="preserve"> </w:t>
-      </w:r>
-      <w:r>
-        <w:rPr>
-          <w:rStyle w:val="OperatorTok"/>
-        </w:rPr>
-        <w:t xml:space="preserve">...</w:t>
-      </w:r>
-      <w:r>
-        <w:br/>
-      </w:r>
-      <w:r>
-        <w:rPr>
-          <w:rStyle w:val="NormalTok"/>
-        </w:rPr>
-        <w:t xml:space="preserve">    </w:t>
-      </w:r>
-      <w:r>
-        <w:rPr>
-          <w:rStyle w:val="SpecialStringTok"/>
-        </w:rPr>
-        <w:t xml:space="preserve">'gen.axes.Position'</w:t>
-      </w:r>
-      <w:r>
-        <w:rPr>
-          <w:rStyle w:val="OperatorTok"/>
-        </w:rPr>
-        <w:t xml:space="preserve">,</w:t>
-      </w:r>
-      <w:r>
-        <w:rPr>
-          <w:rStyle w:val="NormalTok"/>
-        </w:rPr>
-        <w:t xml:space="preserve"> [</w:t>
-      </w:r>
-      <w:r>
-        <w:rPr>
-          <w:rStyle w:val="FloatTok"/>
-        </w:rPr>
-        <w:t xml:space="preserve">0.1798</w:t>
-      </w:r>
-      <w:r>
-        <w:rPr>
-          <w:rStyle w:val="NormalTok"/>
-        </w:rPr>
-        <w:t xml:space="preserve"> </w:t>
-      </w:r>
-      <w:r>
-        <w:rPr>
-          <w:rStyle w:val="FloatTok"/>
-        </w:rPr>
-        <w:t xml:space="preserve">0.1560</w:t>
-      </w:r>
-      <w:r>
-        <w:rPr>
-          <w:rStyle w:val="NormalTok"/>
-        </w:rPr>
-        <w:t xml:space="preserve"> </w:t>
-      </w:r>
-      <w:r>
-        <w:rPr>
-          <w:rStyle w:val="FloatTok"/>
-        </w:rPr>
-        <w:t xml:space="preserve">0.7252</w:t>
-      </w:r>
-      <w:r>
-        <w:rPr>
-          <w:rStyle w:val="NormalTok"/>
-        </w:rPr>
-        <w:t xml:space="preserve"> </w:t>
-      </w:r>
-      <w:r>
-        <w:rPr>
-          <w:rStyle w:val="FloatTok"/>
-        </w:rPr>
-        <w:t xml:space="preserve">0.7690</w:t>
-      </w:r>
-      <w:r>
-        <w:rPr>
-          <w:rStyle w:val="NormalTok"/>
-        </w:rPr>
-        <w:t xml:space="preserve">]</w:t>
-      </w:r>
-      <w:r>
-        <w:rPr>
-          <w:rStyle w:val="OperatorTok"/>
-        </w:rPr>
-        <w:t xml:space="preserve">,</w:t>
-      </w:r>
-      <w:r>
-        <w:rPr>
-          <w:rStyle w:val="NormalTok"/>
-        </w:rPr>
-        <w:t xml:space="preserve"> </w:t>
-      </w:r>
-      <w:r>
-        <w:rPr>
-          <w:rStyle w:val="OperatorTok"/>
-        </w:rPr>
-        <w:t xml:space="preserve">...</w:t>
-      </w:r>
-      <w:r>
-        <w:br/>
-      </w:r>
-      <w:r>
-        <w:rPr>
-          <w:rStyle w:val="NormalTok"/>
-        </w:rPr>
-        <w:t xml:space="preserve">    </w:t>
-      </w:r>
-      <w:r>
-        <w:rPr>
-          <w:rStyle w:val="SpecialStringTok"/>
-        </w:rPr>
-        <w:t xml:space="preserve">'gen.axes.YLim'</w:t>
-      </w:r>
-      <w:r>
-        <w:rPr>
-          <w:rStyle w:val="OperatorTok"/>
-        </w:rPr>
-        <w:t xml:space="preserve">,</w:t>
-      </w:r>
-      <w:r>
-        <w:rPr>
-          <w:rStyle w:val="NormalTok"/>
-        </w:rPr>
-        <w:t xml:space="preserve"> [</w:t>
-      </w:r>
-      <w:r>
-        <w:rPr>
-          <w:rStyle w:val="OperatorTok"/>
-        </w:rPr>
-        <w:t xml:space="preserve">-</w:t>
-      </w:r>
-      <w:r>
-        <w:rPr>
-          <w:rStyle w:val="FloatTok"/>
-        </w:rPr>
-        <w:t xml:space="preserve">1.1</w:t>
-      </w:r>
-      <w:r>
-        <w:rPr>
-          <w:rStyle w:val="NormalTok"/>
-        </w:rPr>
-        <w:t xml:space="preserve"> </w:t>
-      </w:r>
-      <w:r>
-        <w:rPr>
-          <w:rStyle w:val="FloatTok"/>
-        </w:rPr>
-        <w:t xml:space="preserve">1.2</w:t>
-      </w:r>
-      <w:r>
-        <w:rPr>
-          <w:rStyle w:val="NormalTok"/>
-        </w:rPr>
-        <w:t xml:space="preserve">]</w:t>
-      </w:r>
-      <w:r>
-        <w:rPr>
-          <w:rStyle w:val="OperatorTok"/>
-        </w:rPr>
-        <w:t xml:space="preserve">,</w:t>
-      </w:r>
-      <w:r>
-        <w:rPr>
-          <w:rStyle w:val="NormalTok"/>
-        </w:rPr>
-        <w:t xml:space="preserve"> </w:t>
-      </w:r>
-      <w:r>
-        <w:rPr>
-          <w:rStyle w:val="OperatorTok"/>
-        </w:rPr>
-        <w:t xml:space="preserve">...</w:t>
-      </w:r>
-      <w:r>
-        <w:br/>
-      </w:r>
-      <w:r>
-        <w:rPr>
-          <w:rStyle w:val="NormalTok"/>
-        </w:rPr>
-        <w:t xml:space="preserve">    </w:t>
-      </w:r>
-      <w:r>
-        <w:rPr>
-          <w:rStyle w:val="SpecialStringTok"/>
-        </w:rPr>
-        <w:t xml:space="preserve">'gen.axes.YTick'</w:t>
-      </w:r>
-      <w:r>
-        <w:rPr>
-          <w:rStyle w:val="OperatorTok"/>
-        </w:rPr>
-        <w:t xml:space="preserve">,</w:t>
-      </w:r>
-      <w:r>
-        <w:rPr>
-          <w:rStyle w:val="NormalTok"/>
-        </w:rPr>
-        <w:t xml:space="preserve"> [</w:t>
-      </w:r>
-      <w:r>
-        <w:rPr>
-          <w:rStyle w:val="OperatorTok"/>
-        </w:rPr>
-        <w:t xml:space="preserve">-</w:t>
-      </w:r>
-      <w:r>
-        <w:rPr>
-          <w:rStyle w:val="FloatTok"/>
-        </w:rPr>
-        <w:t xml:space="preserve">1</w:t>
-      </w:r>
-      <w:r>
-        <w:rPr>
-          <w:rStyle w:val="OperatorTok"/>
-        </w:rPr>
-        <w:t xml:space="preserve">:</w:t>
-      </w:r>
-      <w:r>
-        <w:rPr>
-          <w:rStyle w:val="FloatTok"/>
-        </w:rPr>
-        <w:t xml:space="preserve">0.5</w:t>
-      </w:r>
-      <w:r>
-        <w:rPr>
-          <w:rStyle w:val="OperatorTok"/>
-        </w:rPr>
-        <w:t xml:space="preserve">:</w:t>
-      </w:r>
-      <w:r>
-        <w:rPr>
-          <w:rStyle w:val="FloatTok"/>
-        </w:rPr>
-        <w:t xml:space="preserve">1.2</w:t>
-      </w:r>
-      <w:r>
-        <w:rPr>
-          <w:rStyle w:val="NormalTok"/>
-        </w:rPr>
-        <w:t xml:space="preserve">]</w:t>
-      </w:r>
-      <w:r>
-        <w:rPr>
-          <w:rStyle w:val="OperatorTok"/>
-        </w:rPr>
-        <w:t xml:space="preserve">,</w:t>
-      </w:r>
-      <w:r>
-        <w:rPr>
-          <w:rStyle w:val="NormalTok"/>
-        </w:rPr>
-        <w:t xml:space="preserve"> </w:t>
-      </w:r>
-      <w:r>
-        <w:rPr>
-          <w:rStyle w:val="OperatorTok"/>
-        </w:rPr>
-        <w:t xml:space="preserve">...</w:t>
-      </w:r>
-      <w:r>
-        <w:br/>
-      </w:r>
-      <w:r>
-        <w:rPr>
-          <w:rStyle w:val="NormalTok"/>
-        </w:rPr>
-        <w:t xml:space="preserve">    </w:t>
-      </w:r>
-      <w:r>
-        <w:rPr>
-          <w:rStyle w:val="SpecialStringTok"/>
-        </w:rPr>
-        <w:t xml:space="preserve">'gen.axes.FontSize'</w:t>
-      </w:r>
-      <w:r>
-        <w:rPr>
-          <w:rStyle w:val="OperatorTok"/>
-        </w:rPr>
-        <w:t xml:space="preserve">,</w:t>
-      </w:r>
-      <w:r>
-        <w:rPr>
-          <w:rStyle w:val="NormalTok"/>
-        </w:rPr>
-        <w:t xml:space="preserve"> </w:t>
-      </w:r>
-      <w:r>
-        <w:rPr>
-          <w:rStyle w:val="FloatTok"/>
-        </w:rPr>
-        <w:t xml:space="preserve">22</w:t>
-      </w:r>
-      <w:r>
-        <w:rPr>
-          <w:rStyle w:val="OperatorTok"/>
-        </w:rPr>
-        <w:t xml:space="preserve">,</w:t>
-      </w:r>
-      <w:r>
-        <w:rPr>
-          <w:rStyle w:val="NormalTok"/>
-        </w:rPr>
-        <w:t xml:space="preserve"> </w:t>
-      </w:r>
-      <w:r>
-        <w:rPr>
-          <w:rStyle w:val="SpecialStringTok"/>
-        </w:rPr>
-        <w:t xml:space="preserve">'gen.legend.FontSize'</w:t>
-      </w:r>
-      <w:r>
-        <w:rPr>
-          <w:rStyle w:val="OperatorTok"/>
-        </w:rPr>
-        <w:t xml:space="preserve">,</w:t>
-      </w:r>
-      <w:r>
-        <w:rPr>
-          <w:rStyle w:val="NormalTok"/>
-        </w:rPr>
-        <w:t xml:space="preserve"> </w:t>
-      </w:r>
-      <w:r>
-        <w:rPr>
-          <w:rStyle w:val="FloatTok"/>
-        </w:rPr>
-        <w:t xml:space="preserve">22</w:t>
-      </w:r>
-      <w:r>
-        <w:rPr>
-          <w:rStyle w:val="OperatorTok"/>
-        </w:rPr>
-        <w:t xml:space="preserve">,</w:t>
-      </w:r>
-      <w:r>
-        <w:rPr>
-          <w:rStyle w:val="NormalTok"/>
-        </w:rPr>
-        <w:t xml:space="preserve"> </w:t>
-      </w:r>
-      <w:r>
-        <w:rPr>
-          <w:rStyle w:val="OperatorTok"/>
-        </w:rPr>
-        <w:t xml:space="preserve">...</w:t>
-      </w:r>
-      <w:r>
-        <w:br/>
-      </w:r>
-      <w:r>
-        <w:rPr>
-          <w:rStyle w:val="NormalTok"/>
-        </w:rPr>
-        <w:t xml:space="preserve">    </w:t>
-      </w:r>
-      <w:r>
-        <w:rPr>
-          <w:rStyle w:val="SpecialStringTok"/>
-        </w:rPr>
-        <w:t xml:space="preserve">'gen.legend.Location'</w:t>
-      </w:r>
-      <w:r>
-        <w:rPr>
-          <w:rStyle w:val="OperatorTok"/>
-        </w:rPr>
-        <w:t xml:space="preserve">,</w:t>
-      </w:r>
-      <w:r>
-        <w:rPr>
-          <w:rStyle w:val="NormalTok"/>
-        </w:rPr>
-        <w:t xml:space="preserve"> </w:t>
-      </w:r>
-      <w:r>
-        <w:rPr>
-          <w:rStyle w:val="SpecialStringTok"/>
-        </w:rPr>
-        <w:t xml:space="preserve">'NorthEast'</w:t>
-      </w:r>
-      <w:r>
-        <w:rPr>
-          <w:rStyle w:val="OperatorTok"/>
-        </w:rPr>
-        <w:t xml:space="preserve">,</w:t>
-      </w:r>
-      <w:r>
-        <w:rPr>
-          <w:rStyle w:val="NormalTok"/>
-        </w:rPr>
-        <w:t xml:space="preserve"> </w:t>
-      </w:r>
-      <w:r>
-        <w:rPr>
-          <w:rStyle w:val="OperatorTok"/>
-        </w:rPr>
-        <w:t xml:space="preserve">...</w:t>
-      </w:r>
-      <w:r>
-        <w:br/>
-      </w:r>
-      <w:r>
-        <w:rPr>
-          <w:rStyle w:val="NormalTok"/>
-        </w:rPr>
-        <w:t xml:space="preserve">    </w:t>
-      </w:r>
-      <w:r>
-        <w:rPr>
-          <w:rStyle w:val="SpecialStringTok"/>
-        </w:rPr>
-        <w:t xml:space="preserve">'simul.xlabel'</w:t>
-      </w:r>
-      <w:r>
-        <w:rPr>
-          <w:rStyle w:val="OperatorTok"/>
-        </w:rPr>
-        <w:t xml:space="preserve">,</w:t>
-      </w:r>
-      <w:r>
-        <w:rPr>
-          <w:rStyle w:val="NormalTok"/>
-        </w:rPr>
-        <w:t xml:space="preserve"> </w:t>
-      </w:r>
-      <w:r>
-        <w:rPr>
-          <w:rStyle w:val="SpecialStringTok"/>
-        </w:rPr>
-        <w:t xml:space="preserve">'Modality 1 variables'</w:t>
-      </w:r>
-      <w:r>
-        <w:rPr>
-          <w:rStyle w:val="OperatorTok"/>
-        </w:rPr>
-        <w:t xml:space="preserve">,</w:t>
-      </w:r>
-      <w:r>
-        <w:rPr>
-          <w:rStyle w:val="NormalTok"/>
-        </w:rPr>
-        <w:t xml:space="preserve"> </w:t>
-      </w:r>
-      <w:r>
-        <w:rPr>
-          <w:rStyle w:val="OperatorTok"/>
-        </w:rPr>
-        <w:t xml:space="preserve">...</w:t>
-      </w:r>
-      <w:r>
-        <w:br/>
-      </w:r>
-      <w:r>
-        <w:rPr>
-          <w:rStyle w:val="NormalTok"/>
-        </w:rPr>
-        <w:t xml:space="preserve">    </w:t>
-      </w:r>
-      <w:r>
-        <w:rPr>
-          <w:rStyle w:val="SpecialStringTok"/>
-        </w:rPr>
-        <w:t xml:space="preserve">'simul.ylabel'</w:t>
-      </w:r>
-      <w:r>
-        <w:rPr>
-          <w:rStyle w:val="OperatorTok"/>
-        </w:rPr>
-        <w:t xml:space="preserve">,</w:t>
-      </w:r>
-      <w:r>
-        <w:rPr>
-          <w:rStyle w:val="NormalTok"/>
-        </w:rPr>
-        <w:t xml:space="preserve"> </w:t>
-      </w:r>
-      <w:r>
-        <w:rPr>
-          <w:rStyle w:val="SpecialStringTok"/>
-        </w:rPr>
-        <w:t xml:space="preserve">'Weight'</w:t>
-      </w:r>
-      <w:r>
-        <w:rPr>
-          <w:rStyle w:val="OperatorTok"/>
-        </w:rPr>
-        <w:t xml:space="preserve">,</w:t>
-      </w:r>
-      <w:r>
-        <w:rPr>
-          <w:rStyle w:val="NormalTok"/>
-        </w:rPr>
-        <w:t xml:space="preserve"> </w:t>
-      </w:r>
-      <w:r>
-        <w:rPr>
-          <w:rStyle w:val="SpecialStringTok"/>
-        </w:rPr>
-        <w:t xml:space="preserve">'simul.weight.norm'</w:t>
-      </w:r>
-      <w:r>
-        <w:rPr>
-          <w:rStyle w:val="OperatorTok"/>
-        </w:rPr>
-        <w:t xml:space="preserve">,</w:t>
-      </w:r>
-      <w:r>
-        <w:rPr>
-          <w:rStyle w:val="NormalTok"/>
-        </w:rPr>
-        <w:t xml:space="preserve"> </w:t>
-      </w:r>
-      <w:r>
-        <w:rPr>
-          <w:rStyle w:val="SpecialStringTok"/>
-        </w:rPr>
-        <w:t xml:space="preserve">'minmax'</w:t>
-      </w:r>
-      <w:r>
-        <w:rPr>
-          <w:rStyle w:val="NormalTok"/>
-        </w:rPr>
-        <w:t xml:space="preserve">)</w:t>
-      </w:r>
-      <w:r>
-        <w:rPr>
-          <w:rStyle w:val="OperatorTok"/>
-        </w:rPr>
-        <w:t xml:space="preserve">;</w:t>
-      </w:r>
-    </w:p>
-    <w:p>
-      <w:pPr>
-        <w:pStyle w:val="CaptionedFigure"/>
-      </w:pPr>
-      <w:bookmarkStart w:id="42" w:name="fig:weights1"/>
-      <w:r>
-        <w:drawing>
-          <wp:inline>
-            <wp:extent cx="5334000" cy="2510353"/>
-            <wp:effectExtent b="0" l="0" r="0" t="0"/>
-            <wp:docPr descr="Weights of the first associative effect for modality 1 (blue: true model weights, red: weigths identified by SPLS)." title="" id="40" name="Picture"/>
-            <a:graphic>
-              <a:graphicData uri="http://schemas.openxmlformats.org/drawingml/2006/picture">
-                <pic:pic>
-                  <pic:nvPicPr>
-                    <pic:cNvPr descr="figures/demo_weightX_split6.png" id="41" name="Picture"/>
+                    <pic:cNvPr descr="figures/demo_proj_teid_split6.png" id="41" name="Picture"/>
                     <pic:cNvPicPr>
                       <a:picLocks noChangeArrowheads="1" noChangeAspect="1"/>
                     </pic:cNvPicPr>
@@ -5600,7 +4624,7 @@
         <w:pStyle w:val="ImageCaption"/>
       </w:pPr>
       <w:r>
-        <w:t xml:space="preserve">Weights of the first associative effect for modality 1 (blue: true model weights, red: weigths identified by SPLS).</w:t>
+        <w:t xml:space="preserve">Latent variables of the first associated effects (blue: training set, red: test set).</w:t>
       </w:r>
     </w:p>
     <w:p>
@@ -5608,7 +4632,25 @@
         <w:pStyle w:val="BodyText"/>
       </w:pPr>
       <w:r>
-        <w:t xml:space="preserve">The same plot can be generated for the</w:t>
+        <w:t xml:space="preserve">Both the training and the test set show high correlations between the two latent variables, indicating that the learnt associative effect generalizes well.</w:t>
+      </w:r>
+    </w:p>
+    <w:bookmarkEnd w:id="43"/>
+    <w:bookmarkStart w:id="52" w:name="plot-weights"/>
+    <w:p>
+      <w:pPr>
+        <w:pStyle w:val="Heading3"/>
+      </w:pPr>
+      <w:r>
+        <w:t xml:space="preserve">Plot weights</w:t>
+      </w:r>
+    </w:p>
+    <w:p>
+      <w:pPr>
+        <w:pStyle w:val="FirstParagraph"/>
+      </w:pPr>
+      <w:r>
+        <w:t xml:space="preserve">Plotting model weights heavily depends on the kind of data that has been used in the analysis. In case of our simulated data, we are interested if the model recovered the weights that were used for generating the data (these true model weights were automatically saved in our</w:t>
       </w:r>
       <w:r>
         <w:t xml:space="preserve"> </w:t>
@@ -5617,13 +4659,106 @@
         <w:rPr>
           <w:rStyle w:val="VerbatimChar"/>
         </w:rPr>
+        <w:t xml:space="preserve">data</w:t>
+      </w:r>
+      <w:r>
+        <w:t xml:space="preserve"> </w:t>
+      </w:r>
+      <w:r>
+        <w:t xml:space="preserve">folder as</w:t>
+      </w:r>
+      <w:r>
+        <w:t xml:space="preserve"> </w:t>
+      </w:r>
+      <w:r>
+        <w:rPr>
+          <w:rStyle w:val="VerbatimChar"/>
+        </w:rPr>
+        <w:t xml:space="preserve">wX.mat</w:t>
+      </w:r>
+      <w:r>
+        <w:t xml:space="preserve"> </w:t>
+      </w:r>
+      <w:r>
+        <w:t xml:space="preserve">and</w:t>
+      </w:r>
+      <w:r>
+        <w:t xml:space="preserve"> </w:t>
+      </w:r>
+      <w:r>
+        <w:rPr>
+          <w:rStyle w:val="VerbatimChar"/>
+        </w:rPr>
+        <w:t xml:space="preserve">wY.mat</w:t>
+      </w:r>
+      <w:r>
+        <w:t xml:space="preserve">). We will use a stem plot with the true and recovered weights in different colors (see Figure</w:t>
+      </w:r>
+      <w:r>
+        <w:t xml:space="preserve"> </w:t>
+      </w:r>
+      <w:r>
+        <w:t xml:space="preserve">@fig:weights1</w:t>
+      </w:r>
+      <w:r>
+        <w:t xml:space="preserve"> </w:t>
+      </w:r>
+      <w:r>
+        <w:t xml:space="preserve">and</w:t>
+      </w:r>
+      <w:r>
+        <w:t xml:space="preserve"> </w:t>
+      </w:r>
+      <w:r>
+        <w:t xml:space="preserve">@fig:weights2</w:t>
+      </w:r>
+      <w:r>
+        <w:t xml:space="preserve">). The</w:t>
+      </w:r>
+      <w:r>
+        <w:t xml:space="preserve"> </w:t>
+      </w:r>
+      <w:r>
+        <w:rPr>
+          <w:rStyle w:val="VerbatimChar"/>
+        </w:rPr>
+        <w:t xml:space="preserve">res</w:t>
+      </w:r>
+      <w:r>
+        <w:t xml:space="preserve"> </w:t>
+      </w:r>
+      <w:r>
+        <w:t xml:space="preserve">structure will need to be passed as first argument. Next, we specify the data modalities and the type of the modality as strings. In this demo, we set these to</w:t>
+      </w:r>
+      <w:r>
+        <w:t xml:space="preserve"> </w:t>
+      </w:r>
+      <w:r>
+        <w:rPr>
+          <w:rStyle w:val="VerbatimChar"/>
+        </w:rPr>
+        <w:t xml:space="preserve">X</w:t>
+      </w:r>
+      <w:r>
+        <w:t xml:space="preserve"> </w:t>
+      </w:r>
+      <w:r>
+        <w:t xml:space="preserve">or</w:t>
+      </w:r>
+      <w:r>
+        <w:t xml:space="preserve"> </w:t>
+      </w:r>
+      <w:r>
+        <w:rPr>
+          <w:rStyle w:val="VerbatimChar"/>
+        </w:rPr>
         <w:t xml:space="preserve">Y</w:t>
       </w:r>
       <w:r>
         <w:t xml:space="preserve"> </w:t>
       </w:r>
       <w:r>
-        <w:t xml:space="preserve">data modality. All plots are automatically saved inside the</w:t>
+        <w:t xml:space="preserve">and</w:t>
       </w:r>
       <w:r>
         <w:t xml:space="preserve"> </w:t>
@@ -5632,13 +4767,40 @@
         <w:rPr>
           <w:rStyle w:val="VerbatimChar"/>
         </w:rPr>
-        <w:t xml:space="preserve">res/level1</w:t>
-      </w:r>
-      <w:r>
-        <w:t xml:space="preserve"> </w:t>
-      </w:r>
-      <w:r>
-        <w:t xml:space="preserve">folder.</w:t>
+        <w:t xml:space="preserve">simul</w:t>
+      </w:r>
+      <w:r>
+        <w:t xml:space="preserve">. The following argument defines the outer data split we want to use and will be set to the best split (as above for the data projections). Then we specify the low-level function that will plot the results. In this demo, it is set to</w:t>
+      </w:r>
+      <w:r>
+        <w:t xml:space="preserve"> </w:t>
+      </w:r>
+      <w:r>
+        <w:rPr>
+          <w:rStyle w:val="VerbatimChar"/>
+        </w:rPr>
+        <w:t xml:space="preserve">stem</w:t>
+      </w:r>
+      <w:r>
+        <w:t xml:space="preserve"> </w:t>
+      </w:r>
+      <w:r>
+        <w:t xml:space="preserve">to call the</w:t>
+      </w:r>
+      <w:r>
+        <w:t xml:space="preserve"> </w:t>
+      </w:r>
+      <w:r>
+        <w:rPr>
+          <w:rStyle w:val="VerbatimChar"/>
+        </w:rPr>
+        <w:t xml:space="preserve">plot_weight_stem</w:t>
+      </w:r>
+      <w:r>
+        <w:t xml:space="preserve"> </w:t>
+      </w:r>
+      <w:r>
+        <w:t xml:space="preserve">function and create a simple stem plot. Finally, we set the properties of the figure, axes and legends as Name-Value pairs.</w:t>
       </w:r>
     </w:p>
     <w:p>
@@ -5649,7 +4811,7 @@
         <w:rPr>
           <w:rStyle w:val="CommentTok"/>
         </w:rPr>
-        <w:t xml:space="preserve">% Plot Y weights as stem plot</w:t>
+        <w:t xml:space="preserve">% Plot X weights as stem plot</w:t>
       </w:r>
       <w:r>
         <w:br/>
@@ -5688,7 +4850,7 @@
         <w:rPr>
           <w:rStyle w:val="SpecialStringTok"/>
         </w:rPr>
-        <w:t xml:space="preserve">'Y'</w:t>
+        <w:t xml:space="preserve">'X'</w:t>
       </w:r>
       <w:r>
         <w:rPr>
@@ -6366,7 +5528,7 @@
         <w:rPr>
           <w:rStyle w:val="SpecialStringTok"/>
         </w:rPr>
-        <w:t xml:space="preserve">'Modality 2 variables'</w:t>
+        <w:t xml:space="preserve">'Modality 1 variables'</w:t>
       </w:r>
       <w:r>
         <w:rPr>
@@ -6472,24 +5634,24 @@
       <w:pPr>
         <w:pStyle w:val="CaptionedFigure"/>
       </w:pPr>
-      <w:bookmarkStart w:id="46" w:name="fig:weights2"/>
+      <w:bookmarkStart w:id="47" w:name="fig:weights1"/>
       <w:r>
         <w:drawing>
           <wp:inline>
             <wp:extent cx="5334000" cy="2510353"/>
             <wp:effectExtent b="0" l="0" r="0" t="0"/>
-            <wp:docPr descr="Weights of the first associative effect for modality 2 (blue: true model weights, red: weights identified by SPLS)." title="" id="44" name="Picture"/>
+            <wp:docPr descr="Weights of the first associative effect for modality 1 (blue: true model weights, red: weigths identified by SPLS)." title="" id="45" name="Picture"/>
             <a:graphic>
               <a:graphicData uri="http://schemas.openxmlformats.org/drawingml/2006/picture">
                 <pic:pic>
                   <pic:nvPicPr>
-                    <pic:cNvPr descr="figures/demo_weightY_split6.png" id="45" name="Picture"/>
+                    <pic:cNvPr descr="figures/demo_weightX_split6.png" id="46" name="Picture"/>
                     <pic:cNvPicPr>
                       <a:picLocks noChangeArrowheads="1" noChangeAspect="1"/>
                     </pic:cNvPicPr>
                   </pic:nvPicPr>
                   <pic:blipFill>
-                    <a:blip r:embed="rId43"/>
+                    <a:blip r:embed="rId44"/>
                     <a:stretch>
                       <a:fillRect/>
                     </a:stretch>
@@ -6515,14 +5677,14 @@
           </wp:inline>
         </w:drawing>
       </w:r>
-      <w:bookmarkEnd w:id="46"/>
+      <w:bookmarkEnd w:id="47"/>
     </w:p>
     <w:p>
       <w:pPr>
         <w:pStyle w:val="ImageCaption"/>
       </w:pPr>
       <w:r>
-        <w:t xml:space="preserve">Weights of the first associative effect for modality 2 (blue: true model weights, red: weights identified by SPLS).</w:t>
+        <w:t xml:space="preserve">Weights of the first associative effect for modality 1 (blue: true model weights, red: weigths identified by SPLS).</w:t>
       </w:r>
     </w:p>
     <w:p>
@@ -6530,12 +5692,934 @@
         <w:pStyle w:val="BodyText"/>
       </w:pPr>
       <w:r>
+        <w:t xml:space="preserve">The same plot can be generated for the</w:t>
+      </w:r>
+      <w:r>
+        <w:t xml:space="preserve"> </w:t>
+      </w:r>
+      <w:r>
+        <w:rPr>
+          <w:rStyle w:val="VerbatimChar"/>
+        </w:rPr>
+        <w:t xml:space="preserve">Y</w:t>
+      </w:r>
+      <w:r>
+        <w:t xml:space="preserve"> </w:t>
+      </w:r>
+      <w:r>
+        <w:t xml:space="preserve">data modality. All plots are automatically saved inside the</w:t>
+      </w:r>
+      <w:r>
+        <w:t xml:space="preserve"> </w:t>
+      </w:r>
+      <w:r>
+        <w:rPr>
+          <w:rStyle w:val="VerbatimChar"/>
+        </w:rPr>
+        <w:t xml:space="preserve">res/level1</w:t>
+      </w:r>
+      <w:r>
+        <w:t xml:space="preserve"> </w:t>
+      </w:r>
+      <w:r>
+        <w:t xml:space="preserve">folder.</w:t>
+      </w:r>
+    </w:p>
+    <w:p>
+      <w:pPr>
+        <w:pStyle w:val="SourceCode"/>
+      </w:pPr>
+      <w:r>
+        <w:rPr>
+          <w:rStyle w:val="CommentTok"/>
+        </w:rPr>
+        <w:t xml:space="preserve">% Plot Y weights as stem plot</w:t>
+      </w:r>
+      <w:r>
+        <w:br/>
+      </w:r>
+      <w:r>
+        <w:rPr>
+          <w:rStyle w:val="VariableTok"/>
+        </w:rPr>
+        <w:t xml:space="preserve">plot_weight</w:t>
+      </w:r>
+      <w:r>
+        <w:rPr>
+          <w:rStyle w:val="NormalTok"/>
+        </w:rPr>
+        <w:t xml:space="preserve">(</w:t>
+      </w:r>
+      <w:r>
+        <w:rPr>
+          <w:rStyle w:val="VariableTok"/>
+        </w:rPr>
+        <w:t xml:space="preserve">res</w:t>
+      </w:r>
+      <w:r>
+        <w:rPr>
+          <w:rStyle w:val="OperatorTok"/>
+        </w:rPr>
+        <w:t xml:space="preserve">,</w:t>
+      </w:r>
+      <w:r>
+        <w:rPr>
+          <w:rStyle w:val="NormalTok"/>
+        </w:rPr>
+        <w:t xml:space="preserve"> </w:t>
+      </w:r>
+      <w:r>
+        <w:rPr>
+          <w:rStyle w:val="SpecialStringTok"/>
+        </w:rPr>
+        <w:t xml:space="preserve">'Y'</w:t>
+      </w:r>
+      <w:r>
+        <w:rPr>
+          <w:rStyle w:val="OperatorTok"/>
+        </w:rPr>
+        <w:t xml:space="preserve">,</w:t>
+      </w:r>
+      <w:r>
+        <w:rPr>
+          <w:rStyle w:val="NormalTok"/>
+        </w:rPr>
+        <w:t xml:space="preserve"> </w:t>
+      </w:r>
+      <w:r>
+        <w:rPr>
+          <w:rStyle w:val="SpecialStringTok"/>
+        </w:rPr>
+        <w:t xml:space="preserve">'simul'</w:t>
+      </w:r>
+      <w:r>
+        <w:rPr>
+          <w:rStyle w:val="OperatorTok"/>
+        </w:rPr>
+        <w:t xml:space="preserve">,</w:t>
+      </w:r>
+      <w:r>
+        <w:rPr>
+          <w:rStyle w:val="NormalTok"/>
+        </w:rPr>
+        <w:t xml:space="preserve"> </w:t>
+      </w:r>
+      <w:r>
+        <w:rPr>
+          <w:rStyle w:val="VariableTok"/>
+        </w:rPr>
+        <w:t xml:space="preserve">res</w:t>
+      </w:r>
+      <w:r>
+        <w:rPr>
+          <w:rStyle w:val="NormalTok"/>
+        </w:rPr>
+        <w:t xml:space="preserve">.</w:t>
+      </w:r>
+      <w:r>
+        <w:rPr>
+          <w:rStyle w:val="VariableTok"/>
+        </w:rPr>
+        <w:t xml:space="preserve">frwork</w:t>
+      </w:r>
+      <w:r>
+        <w:rPr>
+          <w:rStyle w:val="NormalTok"/>
+        </w:rPr>
+        <w:t xml:space="preserve">.</w:t>
+      </w:r>
+      <w:r>
+        <w:rPr>
+          <w:rStyle w:val="VariableTok"/>
+        </w:rPr>
+        <w:t xml:space="preserve">split</w:t>
+      </w:r>
+      <w:r>
+        <w:rPr>
+          <w:rStyle w:val="NormalTok"/>
+        </w:rPr>
+        <w:t xml:space="preserve">.</w:t>
+      </w:r>
+      <w:r>
+        <w:rPr>
+          <w:rStyle w:val="VariableTok"/>
+        </w:rPr>
+        <w:t xml:space="preserve">best</w:t>
+      </w:r>
+      <w:r>
+        <w:rPr>
+          <w:rStyle w:val="OperatorTok"/>
+        </w:rPr>
+        <w:t xml:space="preserve">,</w:t>
+      </w:r>
+      <w:r>
+        <w:rPr>
+          <w:rStyle w:val="NormalTok"/>
+        </w:rPr>
+        <w:t xml:space="preserve"> </w:t>
+      </w:r>
+      <w:r>
+        <w:rPr>
+          <w:rStyle w:val="SpecialStringTok"/>
+        </w:rPr>
+        <w:t xml:space="preserve">'stem'</w:t>
+      </w:r>
+      <w:r>
+        <w:rPr>
+          <w:rStyle w:val="OperatorTok"/>
+        </w:rPr>
+        <w:t xml:space="preserve">,</w:t>
+      </w:r>
+      <w:r>
+        <w:rPr>
+          <w:rStyle w:val="NormalTok"/>
+        </w:rPr>
+        <w:t xml:space="preserve"> </w:t>
+      </w:r>
+      <w:r>
+        <w:rPr>
+          <w:rStyle w:val="OperatorTok"/>
+        </w:rPr>
+        <w:t xml:space="preserve">...</w:t>
+      </w:r>
+      <w:r>
+        <w:br/>
+      </w:r>
+      <w:r>
+        <w:rPr>
+          <w:rStyle w:val="NormalTok"/>
+        </w:rPr>
+        <w:t xml:space="preserve">    </w:t>
+      </w:r>
+      <w:r>
+        <w:rPr>
+          <w:rStyle w:val="SpecialStringTok"/>
+        </w:rPr>
+        <w:t xml:space="preserve">'gen.figure.ext'</w:t>
+      </w:r>
+      <w:r>
+        <w:rPr>
+          <w:rStyle w:val="OperatorTok"/>
+        </w:rPr>
+        <w:t xml:space="preserve">,</w:t>
+      </w:r>
+      <w:r>
+        <w:rPr>
+          <w:rStyle w:val="NormalTok"/>
+        </w:rPr>
+        <w:t xml:space="preserve"> </w:t>
+      </w:r>
+      <w:r>
+        <w:rPr>
+          <w:rStyle w:val="SpecialStringTok"/>
+        </w:rPr>
+        <w:t xml:space="preserve">'.svg'</w:t>
+      </w:r>
+      <w:r>
+        <w:rPr>
+          <w:rStyle w:val="OperatorTok"/>
+        </w:rPr>
+        <w:t xml:space="preserve">,</w:t>
+      </w:r>
+      <w:r>
+        <w:rPr>
+          <w:rStyle w:val="NormalTok"/>
+        </w:rPr>
+        <w:t xml:space="preserve"> </w:t>
+      </w:r>
+      <w:r>
+        <w:rPr>
+          <w:rStyle w:val="OperatorTok"/>
+        </w:rPr>
+        <w:t xml:space="preserve">...</w:t>
+      </w:r>
+      <w:r>
+        <w:br/>
+      </w:r>
+      <w:r>
+        <w:rPr>
+          <w:rStyle w:val="NormalTok"/>
+        </w:rPr>
+        <w:t xml:space="preserve">    </w:t>
+      </w:r>
+      <w:r>
+        <w:rPr>
+          <w:rStyle w:val="SpecialStringTok"/>
+        </w:rPr>
+        <w:t xml:space="preserve">'gen.figure.Position'</w:t>
+      </w:r>
+      <w:r>
+        <w:rPr>
+          <w:rStyle w:val="OperatorTok"/>
+        </w:rPr>
+        <w:t xml:space="preserve">,</w:t>
+      </w:r>
+      <w:r>
+        <w:rPr>
+          <w:rStyle w:val="NormalTok"/>
+        </w:rPr>
+        <w:t xml:space="preserve"> [</w:t>
+      </w:r>
+      <w:r>
+        <w:rPr>
+          <w:rStyle w:val="FloatTok"/>
+        </w:rPr>
+        <w:t xml:space="preserve">0</w:t>
+      </w:r>
+      <w:r>
+        <w:rPr>
+          <w:rStyle w:val="NormalTok"/>
+        </w:rPr>
+        <w:t xml:space="preserve"> </w:t>
+      </w:r>
+      <w:r>
+        <w:rPr>
+          <w:rStyle w:val="FloatTok"/>
+        </w:rPr>
+        <w:t xml:space="preserve">0</w:t>
+      </w:r>
+      <w:r>
+        <w:rPr>
+          <w:rStyle w:val="NormalTok"/>
+        </w:rPr>
+        <w:t xml:space="preserve"> </w:t>
+      </w:r>
+      <w:r>
+        <w:rPr>
+          <w:rStyle w:val="FloatTok"/>
+        </w:rPr>
+        <w:t xml:space="preserve">500</w:t>
+      </w:r>
+      <w:r>
+        <w:rPr>
+          <w:rStyle w:val="NormalTok"/>
+        </w:rPr>
+        <w:t xml:space="preserve"> </w:t>
+      </w:r>
+      <w:r>
+        <w:rPr>
+          <w:rStyle w:val="FloatTok"/>
+        </w:rPr>
+        <w:t xml:space="preserve">400</w:t>
+      </w:r>
+      <w:r>
+        <w:rPr>
+          <w:rStyle w:val="NormalTok"/>
+        </w:rPr>
+        <w:t xml:space="preserve">]</w:t>
+      </w:r>
+      <w:r>
+        <w:rPr>
+          <w:rStyle w:val="OperatorTok"/>
+        </w:rPr>
+        <w:t xml:space="preserve">,</w:t>
+      </w:r>
+      <w:r>
+        <w:rPr>
+          <w:rStyle w:val="NormalTok"/>
+        </w:rPr>
+        <w:t xml:space="preserve"> </w:t>
+      </w:r>
+      <w:r>
+        <w:rPr>
+          <w:rStyle w:val="OperatorTok"/>
+        </w:rPr>
+        <w:t xml:space="preserve">...</w:t>
+      </w:r>
+      <w:r>
+        <w:br/>
+      </w:r>
+      <w:r>
+        <w:rPr>
+          <w:rStyle w:val="NormalTok"/>
+        </w:rPr>
+        <w:t xml:space="preserve">    </w:t>
+      </w:r>
+      <w:r>
+        <w:rPr>
+          <w:rStyle w:val="SpecialStringTok"/>
+        </w:rPr>
+        <w:t xml:space="preserve">'gen.axes.Position'</w:t>
+      </w:r>
+      <w:r>
+        <w:rPr>
+          <w:rStyle w:val="OperatorTok"/>
+        </w:rPr>
+        <w:t xml:space="preserve">,</w:t>
+      </w:r>
+      <w:r>
+        <w:rPr>
+          <w:rStyle w:val="NormalTok"/>
+        </w:rPr>
+        <w:t xml:space="preserve"> [</w:t>
+      </w:r>
+      <w:r>
+        <w:rPr>
+          <w:rStyle w:val="FloatTok"/>
+        </w:rPr>
+        <w:t xml:space="preserve">0.1798</w:t>
+      </w:r>
+      <w:r>
+        <w:rPr>
+          <w:rStyle w:val="NormalTok"/>
+        </w:rPr>
+        <w:t xml:space="preserve"> </w:t>
+      </w:r>
+      <w:r>
+        <w:rPr>
+          <w:rStyle w:val="FloatTok"/>
+        </w:rPr>
+        <w:t xml:space="preserve">0.1560</w:t>
+      </w:r>
+      <w:r>
+        <w:rPr>
+          <w:rStyle w:val="NormalTok"/>
+        </w:rPr>
+        <w:t xml:space="preserve"> </w:t>
+      </w:r>
+      <w:r>
+        <w:rPr>
+          <w:rStyle w:val="FloatTok"/>
+        </w:rPr>
+        <w:t xml:space="preserve">0.7252</w:t>
+      </w:r>
+      <w:r>
+        <w:rPr>
+          <w:rStyle w:val="NormalTok"/>
+        </w:rPr>
+        <w:t xml:space="preserve"> </w:t>
+      </w:r>
+      <w:r>
+        <w:rPr>
+          <w:rStyle w:val="FloatTok"/>
+        </w:rPr>
+        <w:t xml:space="preserve">0.7690</w:t>
+      </w:r>
+      <w:r>
+        <w:rPr>
+          <w:rStyle w:val="NormalTok"/>
+        </w:rPr>
+        <w:t xml:space="preserve">]</w:t>
+      </w:r>
+      <w:r>
+        <w:rPr>
+          <w:rStyle w:val="OperatorTok"/>
+        </w:rPr>
+        <w:t xml:space="preserve">,</w:t>
+      </w:r>
+      <w:r>
+        <w:rPr>
+          <w:rStyle w:val="NormalTok"/>
+        </w:rPr>
+        <w:t xml:space="preserve"> </w:t>
+      </w:r>
+      <w:r>
+        <w:rPr>
+          <w:rStyle w:val="OperatorTok"/>
+        </w:rPr>
+        <w:t xml:space="preserve">...</w:t>
+      </w:r>
+      <w:r>
+        <w:br/>
+      </w:r>
+      <w:r>
+        <w:rPr>
+          <w:rStyle w:val="NormalTok"/>
+        </w:rPr>
+        <w:t xml:space="preserve">    </w:t>
+      </w:r>
+      <w:r>
+        <w:rPr>
+          <w:rStyle w:val="SpecialStringTok"/>
+        </w:rPr>
+        <w:t xml:space="preserve">'gen.axes.YLim'</w:t>
+      </w:r>
+      <w:r>
+        <w:rPr>
+          <w:rStyle w:val="OperatorTok"/>
+        </w:rPr>
+        <w:t xml:space="preserve">,</w:t>
+      </w:r>
+      <w:r>
+        <w:rPr>
+          <w:rStyle w:val="NormalTok"/>
+        </w:rPr>
+        <w:t xml:space="preserve"> [</w:t>
+      </w:r>
+      <w:r>
+        <w:rPr>
+          <w:rStyle w:val="OperatorTok"/>
+        </w:rPr>
+        <w:t xml:space="preserve">-</w:t>
+      </w:r>
+      <w:r>
+        <w:rPr>
+          <w:rStyle w:val="FloatTok"/>
+        </w:rPr>
+        <w:t xml:space="preserve">1.1</w:t>
+      </w:r>
+      <w:r>
+        <w:rPr>
+          <w:rStyle w:val="NormalTok"/>
+        </w:rPr>
+        <w:t xml:space="preserve"> </w:t>
+      </w:r>
+      <w:r>
+        <w:rPr>
+          <w:rStyle w:val="FloatTok"/>
+        </w:rPr>
+        <w:t xml:space="preserve">1.2</w:t>
+      </w:r>
+      <w:r>
+        <w:rPr>
+          <w:rStyle w:val="NormalTok"/>
+        </w:rPr>
+        <w:t xml:space="preserve">]</w:t>
+      </w:r>
+      <w:r>
+        <w:rPr>
+          <w:rStyle w:val="OperatorTok"/>
+        </w:rPr>
+        <w:t xml:space="preserve">,</w:t>
+      </w:r>
+      <w:r>
+        <w:rPr>
+          <w:rStyle w:val="NormalTok"/>
+        </w:rPr>
+        <w:t xml:space="preserve"> </w:t>
+      </w:r>
+      <w:r>
+        <w:rPr>
+          <w:rStyle w:val="OperatorTok"/>
+        </w:rPr>
+        <w:t xml:space="preserve">...</w:t>
+      </w:r>
+      <w:r>
+        <w:br/>
+      </w:r>
+      <w:r>
+        <w:rPr>
+          <w:rStyle w:val="NormalTok"/>
+        </w:rPr>
+        <w:t xml:space="preserve">    </w:t>
+      </w:r>
+      <w:r>
+        <w:rPr>
+          <w:rStyle w:val="SpecialStringTok"/>
+        </w:rPr>
+        <w:t xml:space="preserve">'gen.axes.YTick'</w:t>
+      </w:r>
+      <w:r>
+        <w:rPr>
+          <w:rStyle w:val="OperatorTok"/>
+        </w:rPr>
+        <w:t xml:space="preserve">,</w:t>
+      </w:r>
+      <w:r>
+        <w:rPr>
+          <w:rStyle w:val="NormalTok"/>
+        </w:rPr>
+        <w:t xml:space="preserve"> [</w:t>
+      </w:r>
+      <w:r>
+        <w:rPr>
+          <w:rStyle w:val="OperatorTok"/>
+        </w:rPr>
+        <w:t xml:space="preserve">-</w:t>
+      </w:r>
+      <w:r>
+        <w:rPr>
+          <w:rStyle w:val="FloatTok"/>
+        </w:rPr>
+        <w:t xml:space="preserve">1</w:t>
+      </w:r>
+      <w:r>
+        <w:rPr>
+          <w:rStyle w:val="OperatorTok"/>
+        </w:rPr>
+        <w:t xml:space="preserve">:</w:t>
+      </w:r>
+      <w:r>
+        <w:rPr>
+          <w:rStyle w:val="FloatTok"/>
+        </w:rPr>
+        <w:t xml:space="preserve">0.5</w:t>
+      </w:r>
+      <w:r>
+        <w:rPr>
+          <w:rStyle w:val="OperatorTok"/>
+        </w:rPr>
+        <w:t xml:space="preserve">:</w:t>
+      </w:r>
+      <w:r>
+        <w:rPr>
+          <w:rStyle w:val="FloatTok"/>
+        </w:rPr>
+        <w:t xml:space="preserve">1.2</w:t>
+      </w:r>
+      <w:r>
+        <w:rPr>
+          <w:rStyle w:val="NormalTok"/>
+        </w:rPr>
+        <w:t xml:space="preserve">]</w:t>
+      </w:r>
+      <w:r>
+        <w:rPr>
+          <w:rStyle w:val="OperatorTok"/>
+        </w:rPr>
+        <w:t xml:space="preserve">,</w:t>
+      </w:r>
+      <w:r>
+        <w:rPr>
+          <w:rStyle w:val="NormalTok"/>
+        </w:rPr>
+        <w:t xml:space="preserve"> </w:t>
+      </w:r>
+      <w:r>
+        <w:rPr>
+          <w:rStyle w:val="OperatorTok"/>
+        </w:rPr>
+        <w:t xml:space="preserve">...</w:t>
+      </w:r>
+      <w:r>
+        <w:br/>
+      </w:r>
+      <w:r>
+        <w:rPr>
+          <w:rStyle w:val="NormalTok"/>
+        </w:rPr>
+        <w:t xml:space="preserve">    </w:t>
+      </w:r>
+      <w:r>
+        <w:rPr>
+          <w:rStyle w:val="SpecialStringTok"/>
+        </w:rPr>
+        <w:t xml:space="preserve">'gen.axes.FontSize'</w:t>
+      </w:r>
+      <w:r>
+        <w:rPr>
+          <w:rStyle w:val="OperatorTok"/>
+        </w:rPr>
+        <w:t xml:space="preserve">,</w:t>
+      </w:r>
+      <w:r>
+        <w:rPr>
+          <w:rStyle w:val="NormalTok"/>
+        </w:rPr>
+        <w:t xml:space="preserve"> </w:t>
+      </w:r>
+      <w:r>
+        <w:rPr>
+          <w:rStyle w:val="FloatTok"/>
+        </w:rPr>
+        <w:t xml:space="preserve">22</w:t>
+      </w:r>
+      <w:r>
+        <w:rPr>
+          <w:rStyle w:val="OperatorTok"/>
+        </w:rPr>
+        <w:t xml:space="preserve">,</w:t>
+      </w:r>
+      <w:r>
+        <w:rPr>
+          <w:rStyle w:val="NormalTok"/>
+        </w:rPr>
+        <w:t xml:space="preserve"> </w:t>
+      </w:r>
+      <w:r>
+        <w:rPr>
+          <w:rStyle w:val="SpecialStringTok"/>
+        </w:rPr>
+        <w:t xml:space="preserve">'gen.legend.FontSize'</w:t>
+      </w:r>
+      <w:r>
+        <w:rPr>
+          <w:rStyle w:val="OperatorTok"/>
+        </w:rPr>
+        <w:t xml:space="preserve">,</w:t>
+      </w:r>
+      <w:r>
+        <w:rPr>
+          <w:rStyle w:val="NormalTok"/>
+        </w:rPr>
+        <w:t xml:space="preserve"> </w:t>
+      </w:r>
+      <w:r>
+        <w:rPr>
+          <w:rStyle w:val="FloatTok"/>
+        </w:rPr>
+        <w:t xml:space="preserve">22</w:t>
+      </w:r>
+      <w:r>
+        <w:rPr>
+          <w:rStyle w:val="OperatorTok"/>
+        </w:rPr>
+        <w:t xml:space="preserve">,</w:t>
+      </w:r>
+      <w:r>
+        <w:rPr>
+          <w:rStyle w:val="NormalTok"/>
+        </w:rPr>
+        <w:t xml:space="preserve"> </w:t>
+      </w:r>
+      <w:r>
+        <w:rPr>
+          <w:rStyle w:val="OperatorTok"/>
+        </w:rPr>
+        <w:t xml:space="preserve">...</w:t>
+      </w:r>
+      <w:r>
+        <w:br/>
+      </w:r>
+      <w:r>
+        <w:rPr>
+          <w:rStyle w:val="NormalTok"/>
+        </w:rPr>
+        <w:t xml:space="preserve">    </w:t>
+      </w:r>
+      <w:r>
+        <w:rPr>
+          <w:rStyle w:val="SpecialStringTok"/>
+        </w:rPr>
+        <w:t xml:space="preserve">'gen.legend.Location'</w:t>
+      </w:r>
+      <w:r>
+        <w:rPr>
+          <w:rStyle w:val="OperatorTok"/>
+        </w:rPr>
+        <w:t xml:space="preserve">,</w:t>
+      </w:r>
+      <w:r>
+        <w:rPr>
+          <w:rStyle w:val="NormalTok"/>
+        </w:rPr>
+        <w:t xml:space="preserve"> </w:t>
+      </w:r>
+      <w:r>
+        <w:rPr>
+          <w:rStyle w:val="SpecialStringTok"/>
+        </w:rPr>
+        <w:t xml:space="preserve">'NorthEast'</w:t>
+      </w:r>
+      <w:r>
+        <w:rPr>
+          <w:rStyle w:val="OperatorTok"/>
+        </w:rPr>
+        <w:t xml:space="preserve">,</w:t>
+      </w:r>
+      <w:r>
+        <w:rPr>
+          <w:rStyle w:val="NormalTok"/>
+        </w:rPr>
+        <w:t xml:space="preserve"> </w:t>
+      </w:r>
+      <w:r>
+        <w:rPr>
+          <w:rStyle w:val="OperatorTok"/>
+        </w:rPr>
+        <w:t xml:space="preserve">...</w:t>
+      </w:r>
+      <w:r>
+        <w:br/>
+      </w:r>
+      <w:r>
+        <w:rPr>
+          <w:rStyle w:val="NormalTok"/>
+        </w:rPr>
+        <w:t xml:space="preserve">    </w:t>
+      </w:r>
+      <w:r>
+        <w:rPr>
+          <w:rStyle w:val="SpecialStringTok"/>
+        </w:rPr>
+        <w:t xml:space="preserve">'simul.xlabel'</w:t>
+      </w:r>
+      <w:r>
+        <w:rPr>
+          <w:rStyle w:val="OperatorTok"/>
+        </w:rPr>
+        <w:t xml:space="preserve">,</w:t>
+      </w:r>
+      <w:r>
+        <w:rPr>
+          <w:rStyle w:val="NormalTok"/>
+        </w:rPr>
+        <w:t xml:space="preserve"> </w:t>
+      </w:r>
+      <w:r>
+        <w:rPr>
+          <w:rStyle w:val="SpecialStringTok"/>
+        </w:rPr>
+        <w:t xml:space="preserve">'Modality 2 variables'</w:t>
+      </w:r>
+      <w:r>
+        <w:rPr>
+          <w:rStyle w:val="OperatorTok"/>
+        </w:rPr>
+        <w:t xml:space="preserve">,</w:t>
+      </w:r>
+      <w:r>
+        <w:rPr>
+          <w:rStyle w:val="NormalTok"/>
+        </w:rPr>
+        <w:t xml:space="preserve"> </w:t>
+      </w:r>
+      <w:r>
+        <w:rPr>
+          <w:rStyle w:val="OperatorTok"/>
+        </w:rPr>
+        <w:t xml:space="preserve">...</w:t>
+      </w:r>
+      <w:r>
+        <w:br/>
+      </w:r>
+      <w:r>
+        <w:rPr>
+          <w:rStyle w:val="NormalTok"/>
+        </w:rPr>
+        <w:t xml:space="preserve">    </w:t>
+      </w:r>
+      <w:r>
+        <w:rPr>
+          <w:rStyle w:val="SpecialStringTok"/>
+        </w:rPr>
+        <w:t xml:space="preserve">'simul.ylabel'</w:t>
+      </w:r>
+      <w:r>
+        <w:rPr>
+          <w:rStyle w:val="OperatorTok"/>
+        </w:rPr>
+        <w:t xml:space="preserve">,</w:t>
+      </w:r>
+      <w:r>
+        <w:rPr>
+          <w:rStyle w:val="NormalTok"/>
+        </w:rPr>
+        <w:t xml:space="preserve"> </w:t>
+      </w:r>
+      <w:r>
+        <w:rPr>
+          <w:rStyle w:val="SpecialStringTok"/>
+        </w:rPr>
+        <w:t xml:space="preserve">'Weight'</w:t>
+      </w:r>
+      <w:r>
+        <w:rPr>
+          <w:rStyle w:val="OperatorTok"/>
+        </w:rPr>
+        <w:t xml:space="preserve">,</w:t>
+      </w:r>
+      <w:r>
+        <w:rPr>
+          <w:rStyle w:val="NormalTok"/>
+        </w:rPr>
+        <w:t xml:space="preserve"> </w:t>
+      </w:r>
+      <w:r>
+        <w:rPr>
+          <w:rStyle w:val="SpecialStringTok"/>
+        </w:rPr>
+        <w:t xml:space="preserve">'simul.weight.norm'</w:t>
+      </w:r>
+      <w:r>
+        <w:rPr>
+          <w:rStyle w:val="OperatorTok"/>
+        </w:rPr>
+        <w:t xml:space="preserve">,</w:t>
+      </w:r>
+      <w:r>
+        <w:rPr>
+          <w:rStyle w:val="NormalTok"/>
+        </w:rPr>
+        <w:t xml:space="preserve"> </w:t>
+      </w:r>
+      <w:r>
+        <w:rPr>
+          <w:rStyle w:val="SpecialStringTok"/>
+        </w:rPr>
+        <w:t xml:space="preserve">'minmax'</w:t>
+      </w:r>
+      <w:r>
+        <w:rPr>
+          <w:rStyle w:val="NormalTok"/>
+        </w:rPr>
+        <w:t xml:space="preserve">)</w:t>
+      </w:r>
+      <w:r>
+        <w:rPr>
+          <w:rStyle w:val="OperatorTok"/>
+        </w:rPr>
+        <w:t xml:space="preserve">;</w:t>
+      </w:r>
+    </w:p>
+    <w:p>
+      <w:pPr>
+        <w:pStyle w:val="CaptionedFigure"/>
+      </w:pPr>
+      <w:bookmarkStart w:id="51" w:name="fig:weights2"/>
+      <w:r>
+        <w:drawing>
+          <wp:inline>
+            <wp:extent cx="5334000" cy="2510353"/>
+            <wp:effectExtent b="0" l="0" r="0" t="0"/>
+            <wp:docPr descr="Weights of the first associative effect for modality 2 (blue: true model weights, red: weights identified by SPLS)." title="" id="49" name="Picture"/>
+            <a:graphic>
+              <a:graphicData uri="http://schemas.openxmlformats.org/drawingml/2006/picture">
+                <pic:pic>
+                  <pic:nvPicPr>
+                    <pic:cNvPr descr="figures/demo_weightY_split6.png" id="50" name="Picture"/>
+                    <pic:cNvPicPr>
+                      <a:picLocks noChangeArrowheads="1" noChangeAspect="1"/>
+                    </pic:cNvPicPr>
+                  </pic:nvPicPr>
+                  <pic:blipFill>
+                    <a:blip r:embed="rId48"/>
+                    <a:stretch>
+                      <a:fillRect/>
+                    </a:stretch>
+                  </pic:blipFill>
+                  <pic:spPr bwMode="auto">
+                    <a:xfrm>
+                      <a:off x="0" y="0"/>
+                      <a:ext cx="5334000" cy="2510353"/>
+                    </a:xfrm>
+                    <a:prstGeom prst="rect">
+                      <a:avLst/>
+                    </a:prstGeom>
+                    <a:noFill/>
+                    <a:ln w="9525">
+                      <a:noFill/>
+                      <a:headEnd/>
+                      <a:tailEnd/>
+                    </a:ln>
+                  </pic:spPr>
+                </pic:pic>
+              </a:graphicData>
+            </a:graphic>
+          </wp:inline>
+        </w:drawing>
+      </w:r>
+      <w:bookmarkEnd w:id="51"/>
+    </w:p>
+    <w:p>
+      <w:pPr>
+        <w:pStyle w:val="ImageCaption"/>
+      </w:pPr>
+      <w:r>
+        <w:t xml:space="preserve">Weights of the first associative effect for modality 2 (blue: true model weights, red: weights identified by SPLS).</w:t>
+      </w:r>
+    </w:p>
+    <w:p>
+      <w:pPr>
+        <w:pStyle w:val="BodyText"/>
+      </w:pPr>
+      <w:r>
         <w:t xml:space="preserve">In this demo, we had only 1 significant associative effects. In case there are multiple significant associative effects, the process for plotting the results can be repeated for each level. Here, we plotted the results of the best data split, but other data splits can be also visualized in a similar manner. For more information on different algorithms, hyperparameter optimization, default parameters or additional plotting functions, see the CCA/PLS toolkit documentation.</w:t>
       </w:r>
     </w:p>
-    <w:bookmarkEnd w:id="47"/>
-    <w:bookmarkEnd w:id="48"/>
-    <w:bookmarkEnd w:id="49"/>
+    <w:bookmarkEnd w:id="52"/>
+    <w:bookmarkEnd w:id="53"/>
+    <w:bookmarkEnd w:id="54"/>
     <w:sectPr/>
   </w:body>
 </w:document>

</xml_diff>

<commit_message>
Update full demo with url to paper (#3)
</commit_message>
<xml_diff>
--- a/documentation/demo/full_demo.docx
+++ b/documentation/demo/full_demo.docx
@@ -2,7 +2,7 @@
 <file path=word/document.xml><?xml version="1.0" encoding="utf-8"?>
 <w:document xmlns:w="http://schemas.openxmlformats.org/wordprocessingml/2006/main" xmlns:m="http://schemas.openxmlformats.org/officeDocument/2006/math" xmlns:r="http://schemas.openxmlformats.org/officeDocument/2006/relationships" xmlns:o="urn:schemas-microsoft-com:office:office" xmlns:v="urn:schemas-microsoft-com:vml" xmlns:w10="urn:schemas-microsoft-com:office:word" xmlns:a="http://schemas.openxmlformats.org/drawingml/2006/main" xmlns:pic="http://schemas.openxmlformats.org/drawingml/2006/picture" xmlns:wp="http://schemas.openxmlformats.org/drawingml/2006/wordprocessingDrawing">
   <w:body>
-    <w:bookmarkStart w:id="49" w:name="full-demonstration-using-simulated-data"/>
+    <w:bookmarkStart w:id="54" w:name="full-demonstration-using-simulated-data"/>
     <w:p>
       <w:pPr>
         <w:pStyle w:val="Heading1"/>
@@ -16,7 +16,18 @@
         <w:pStyle w:val="FirstParagraph"/>
       </w:pPr>
       <w:r>
-        <w:t xml:space="preserve">In the following, we will outline a complete demonstration of how to install the CCA/PLS toolkit, and generate some of the results that are presented in the accompanying tutorial paper (Mihalik et al., in review). Computation time on a single machine is about 1-3 hours.</w:t>
+        <w:t xml:space="preserve">In the following, we will outline a complete demonstration of how to install the CCA/PLS toolkit, and generate some of the results that are presented in the accompanying tutorial paper (</w:t>
+      </w:r>
+      <w:hyperlink r:id="rId20">
+        <w:r>
+          <w:rPr>
+            <w:rStyle w:val="Hyperlink"/>
+          </w:rPr>
+          <w:t xml:space="preserve">Mihalik et al. 2022</w:t>
+        </w:r>
+      </w:hyperlink>
+      <w:r>
+        <w:t xml:space="preserve">). Computation time on a single machine is about 1-3 hours.</w:t>
       </w:r>
     </w:p>
     <w:p>
@@ -24,10 +35,24 @@
         <w:pStyle w:val="BodyText"/>
       </w:pPr>
       <w:r>
-        <w:t xml:space="preserve">For more details, please see the in-depth online documentation of the toolkit available at https://anaston.github.io/cca_pls_toolkit/.</w:t>
+        <w:t xml:space="preserve">For more details, please see the in-depth online documentation of the toolkit available at</w:t>
+      </w:r>
+      <w:r>
+        <w:t xml:space="preserve"> </w:t>
+      </w:r>
+      <w:hyperlink r:id="rId21">
+        <w:r>
+          <w:rPr>
+            <w:rStyle w:val="Hyperlink"/>
+          </w:rPr>
+          <w:t xml:space="preserve">https://anaston.github.io/cca_pls_toolkit/</w:t>
+        </w:r>
+      </w:hyperlink>
+      <w:r>
+        <w:t xml:space="preserve">.</w:t>
       </w:r>
     </w:p>
-    <w:bookmarkStart w:id="21" w:name="installation-and-prerequisites"/>
+    <w:bookmarkStart w:id="25" w:name="installation-and-prerequisites"/>
     <w:p>
       <w:pPr>
         <w:pStyle w:val="Heading2"/>
@@ -66,7 +91,24 @@
         <w:pStyle w:val="FirstParagraph"/>
       </w:pPr>
       <w:r>
-        <w:t xml:space="preserve">In case you don’t want to clone the repository via Git, you can also go to https://github.com/anaston/cca_pls_toolkit and download all scripts as a zip folder and unzip into a directory of your choice.</w:t>
+        <w:t xml:space="preserve">In case you don’t want to clone the repository via Git, you can also go to</w:t>
+      </w:r>
+      <w:r>
+        <w:t xml:space="preserve"> </w:t>
+      </w:r>
+      <w:hyperlink r:id="rId22">
+        <w:r>
+          <w:rPr>
+            <w:rStyle w:val="Hyperlink"/>
+          </w:rPr>
+          <w:t xml:space="preserve">https://github.com/anaston/cca_pls_toolkit</w:t>
+        </w:r>
+      </w:hyperlink>
+      <w:r>
+        <w:t xml:space="preserve"> </w:t>
+      </w:r>
+      <w:r>
+        <w:t xml:space="preserve">and download all scripts as a zip folder and unzip into a directory of your choice.</w:t>
       </w:r>
     </w:p>
     <w:p>
@@ -115,7 +157,7 @@
         <w:t xml:space="preserve">;</w:t>
       </w:r>
     </w:p>
-    <w:bookmarkStart w:id="20" w:name="dependencies"/>
+    <w:bookmarkStart w:id="24" w:name="dependencies"/>
     <w:p>
       <w:pPr>
         <w:pStyle w:val="Heading3"/>
@@ -129,7 +171,18 @@
         <w:pStyle w:val="FirstParagraph"/>
       </w:pPr>
       <w:r>
-        <w:t xml:space="preserve">For this demonstration, we need to add an additional MATLAB toolbox (PALM). For this, download PALM manually using this link (https://fsl.fmrib.ox.ac.uk/fsl/fslwiki/PALM/UserGuide), copy the</w:t>
+        <w:t xml:space="preserve">For this demonstration, we need to add an additional MATLAB toolbox (PALM). For this, download PALM manually using this link (</w:t>
+      </w:r>
+      <w:hyperlink r:id="rId23">
+        <w:r>
+          <w:rPr>
+            <w:rStyle w:val="Hyperlink"/>
+          </w:rPr>
+          <w:t xml:space="preserve">https://fsl.fmrib.ox.ac.uk/fsl/fslwiki/PALM/UserGuide</w:t>
+        </w:r>
+      </w:hyperlink>
+      <w:r>
+        <w:t xml:space="preserve">), copy the</w:t>
       </w:r>
       <w:r>
         <w:t xml:space="preserve"> </w:t>
@@ -205,9 +258,9 @@
         <w:t xml:space="preserve">PALM is a toolbox that allows statistical inference using permutation testing whilst taking into account the dependencies in your data (e.g., family structure or diagnosis of subjects).</w:t>
       </w:r>
     </w:p>
-    <w:bookmarkEnd w:id="20"/>
-    <w:bookmarkEnd w:id="21"/>
-    <w:bookmarkStart w:id="32" w:name="analysis-setup"/>
+    <w:bookmarkEnd w:id="24"/>
+    <w:bookmarkEnd w:id="25"/>
+    <w:bookmarkStart w:id="37" w:name="analysis-setup"/>
     <w:p>
       <w:pPr>
         <w:pStyle w:val="Heading2"/>
@@ -254,7 +307,7 @@
         <w:t xml:space="preserve">folder of the toolkit.</w:t>
       </w:r>
     </w:p>
-    <w:bookmarkStart w:id="22" w:name="project-definition"/>
+    <w:bookmarkStart w:id="26" w:name="project-definition"/>
     <w:p>
       <w:pPr>
         <w:pStyle w:val="Heading3"/>
@@ -431,8 +484,8 @@
         <w:t xml:space="preserve">folder where your data is located.</w:t>
       </w:r>
     </w:p>
-    <w:bookmarkEnd w:id="22"/>
-    <w:bookmarkStart w:id="23" w:name="data"/>
+    <w:bookmarkEnd w:id="26"/>
+    <w:bookmarkStart w:id="27" w:name="data"/>
     <w:p>
       <w:pPr>
         <w:pStyle w:val="Heading3"/>
@@ -539,8 +592,8 @@
         <w:t xml:space="preserve">files containing simple MATLAB arrays with rows for examples and columns for features.</w:t>
       </w:r>
     </w:p>
-    <w:bookmarkEnd w:id="23"/>
-    <w:bookmarkStart w:id="24" w:name="machine"/>
+    <w:bookmarkEnd w:id="27"/>
+    <w:bookmarkStart w:id="28" w:name="machine"/>
     <w:p>
       <w:pPr>
         <w:pStyle w:val="Heading3"/>
@@ -734,7 +787,7 @@
         <w:rPr>
           <w:rStyle w:val="VerbatimChar"/>
         </w:rPr>
-        <w:t xml:space="preserve">.machine.param.crit = correl</w:t>
+        <w:t xml:space="preserve">.machine.param.crit = 'correl'</w:t>
       </w:r>
       <w:r>
         <w:t xml:space="preserve">. Finally,</w:t>
@@ -1129,8 +1182,8 @@
         <w:t xml:space="preserve">;</w:t>
       </w:r>
     </w:p>
-    <w:bookmarkEnd w:id="24"/>
-    <w:bookmarkStart w:id="27" w:name="framework"/>
+    <w:bookmarkEnd w:id="28"/>
+    <w:bookmarkStart w:id="32" w:name="framework"/>
     <w:p>
       <w:pPr>
         <w:pStyle w:val="Heading3"/>
@@ -1165,21 +1218,24 @@
         <w:t xml:space="preserve"> </w:t>
       </w:r>
       <w:r>
-        <w:rPr>
-          <w:rStyle w:val="VerbatimChar"/>
-        </w:rPr>
+        <w:t xml:space="preserve">‘</w:t>
+      </w:r>
+      <w:r>
         <w:t xml:space="preserve">holdout</w:t>
       </w:r>
       <w:r>
-        <w:t xml:space="preserve"> </w:t>
-      </w:r>
-      <w:r>
-        <w:t xml:space="preserve">machine learning framework, the data is divided into training and test sets by randomly subsampling subjects (see</w:t>
-      </w:r>
-      <w:r>
-        <w:t xml:space="preserve"> </w:t>
-      </w:r>
-      <w:hyperlink r:id="rId25">
+        <w:t xml:space="preserve">’</w:t>
+      </w:r>
+      <w:r>
+        <w:t xml:space="preserve"> </w:t>
+      </w:r>
+      <w:r>
+        <w:t xml:space="preserve">predictive (or machine learning) framework, the data is divided into training and test sets by randomly subsampling subjects (see</w:t>
+      </w:r>
+      <w:r>
+        <w:t xml:space="preserve"> </w:t>
+      </w:r>
+      <w:hyperlink r:id="rId29">
         <w:r>
           <w:rPr>
             <w:rStyle w:val="Hyperlink"/>
@@ -1194,21 +1250,24 @@
         <w:t xml:space="preserve"> </w:t>
       </w:r>
       <w:r>
-        <w:rPr>
-          <w:rStyle w:val="VerbatimChar"/>
-        </w:rPr>
+        <w:t xml:space="preserve">‘</w:t>
+      </w:r>
+      <w:r>
         <w:t xml:space="preserve">permutation</w:t>
       </w:r>
       <w:r>
-        <w:t xml:space="preserve"> </w:t>
-      </w:r>
-      <w:r>
-        <w:t xml:space="preserve">statistical framework, the data is not splitted, focusing on in-sample statistical evaluation (see e.g.,</w:t>
-      </w:r>
-      <w:r>
-        <w:t xml:space="preserve"> </w:t>
-      </w:r>
-      <w:hyperlink r:id="rId26">
+        <w:t xml:space="preserve">’</w:t>
+      </w:r>
+      <w:r>
+        <w:t xml:space="preserve"> </w:t>
+      </w:r>
+      <w:r>
+        <w:t xml:space="preserve">descriptive framework, the data is not splitted, focusing on in-sample statistical evaluation (see e.g.,</w:t>
+      </w:r>
+      <w:r>
+        <w:t xml:space="preserve"> </w:t>
+      </w:r>
+      <w:hyperlink r:id="rId30">
         <w:r>
           <w:rPr>
             <w:rStyle w:val="Hyperlink"/>
@@ -1217,7 +1276,32 @@
         </w:r>
       </w:hyperlink>
       <w:r>
-        <w:t xml:space="preserve">). In this demo, we use the holdout framework with 10 inner and 10 outer data splits. For additional details, see the reference above, the accompanying tutorial paper or the online documentation of the toolkit.</w:t>
+        <w:t xml:space="preserve">). In this demo, we use the holdout framework with 10 inner and 10 outer data splits. For additional details, see the reference above, the accompanying tutorial paper (</w:t>
+      </w:r>
+      <w:hyperlink r:id="rId20">
+        <w:r>
+          <w:rPr>
+            <w:rStyle w:val="Hyperlink"/>
+          </w:rPr>
+          <w:t xml:space="preserve">Mihalik et al. 2022</w:t>
+        </w:r>
+      </w:hyperlink>
+      <w:r>
+        <w:t xml:space="preserve">) or</w:t>
+      </w:r>
+      <w:r>
+        <w:t xml:space="preserve"> </w:t>
+      </w:r>
+      <w:hyperlink r:id="rId31">
+        <w:r>
+          <w:rPr>
+            <w:rStyle w:val="Hyperlink"/>
+          </w:rPr>
+          <w:t xml:space="preserve">here</w:t>
+        </w:r>
+      </w:hyperlink>
+      <w:r>
+        <w:t xml:space="preserve">.</w:t>
       </w:r>
     </w:p>
     <w:p>
@@ -1444,8 +1528,8 @@
         <w:t xml:space="preserve">;</w:t>
       </w:r>
     </w:p>
-    <w:bookmarkEnd w:id="27"/>
-    <w:bookmarkStart w:id="28" w:name="deflation"/>
+    <w:bookmarkEnd w:id="32"/>
+    <w:bookmarkStart w:id="33" w:name="deflation"/>
     <w:p>
       <w:pPr>
         <w:pStyle w:val="Heading3"/>
@@ -1536,8 +1620,8 @@
         <w:t xml:space="preserve">;</w:t>
       </w:r>
     </w:p>
-    <w:bookmarkEnd w:id="28"/>
-    <w:bookmarkStart w:id="29" w:name="environment"/>
+    <w:bookmarkEnd w:id="33"/>
+    <w:bookmarkStart w:id="34" w:name="environment"/>
     <w:p>
       <w:pPr>
         <w:pStyle w:val="Heading3"/>
@@ -1628,8 +1712,8 @@
         <w:t xml:space="preserve">;</w:t>
       </w:r>
     </w:p>
-    <w:bookmarkEnd w:id="29"/>
-    <w:bookmarkStart w:id="30" w:name="statistical-inference"/>
+    <w:bookmarkEnd w:id="34"/>
+    <w:bookmarkStart w:id="35" w:name="statistical-inference"/>
     <w:p>
       <w:pPr>
         <w:pStyle w:val="Heading3"/>
@@ -1753,8 +1837,8 @@
         <w:t xml:space="preserve">;</w:t>
       </w:r>
     </w:p>
-    <w:bookmarkEnd w:id="30"/>
-    <w:bookmarkStart w:id="31" w:name="run-analysis"/>
+    <w:bookmarkEnd w:id="35"/>
+    <w:bookmarkStart w:id="36" w:name="run-analysis"/>
     <w:p>
       <w:pPr>
         <w:pStyle w:val="Heading3"/>
@@ -1959,9 +2043,9 @@
         <w:t xml:space="preserve">;</w:t>
       </w:r>
     </w:p>
-    <w:bookmarkEnd w:id="31"/>
-    <w:bookmarkEnd w:id="32"/>
-    <w:bookmarkStart w:id="48" w:name="results"/>
+    <w:bookmarkEnd w:id="36"/>
+    <w:bookmarkEnd w:id="37"/>
+    <w:bookmarkStart w:id="53" w:name="results"/>
     <w:p>
       <w:pPr>
         <w:pStyle w:val="Heading2"/>
@@ -2844,7 +2928,7 @@
         <w:t xml:space="preserve">separately for each level.</w:t>
       </w:r>
     </w:p>
-    <w:bookmarkStart w:id="33" w:name="loading-the-results"/>
+    <w:bookmarkStart w:id="38" w:name="loading-the-results"/>
     <w:p>
       <w:pPr>
         <w:pStyle w:val="Heading3"/>
@@ -3209,8 +3293,8 @@
         <w:t xml:space="preserve">;</w:t>
       </w:r>
     </w:p>
-    <w:bookmarkEnd w:id="33"/>
-    <w:bookmarkStart w:id="38" w:name="plot-projections"/>
+    <w:bookmarkEnd w:id="38"/>
+    <w:bookmarkStart w:id="43" w:name="plot-projections"/>
     <w:p>
       <w:pPr>
         <w:pStyle w:val="Heading3"/>
@@ -4490,1078 +4574,18 @@
       <w:pPr>
         <w:pStyle w:val="CaptionedFigure"/>
       </w:pPr>
-      <w:bookmarkStart w:id="37" w:name="fig:proj"/>
+      <w:bookmarkStart w:id="42" w:name="fig:proj"/>
       <w:r>
         <w:drawing>
           <wp:inline>
             <wp:extent cx="5334000" cy="2510353"/>
             <wp:effectExtent b="0" l="0" r="0" t="0"/>
-            <wp:docPr descr="Latent variables of the first associated effects (blue: training set, red: test set)." title="" id="35" name="Picture"/>
+            <wp:docPr descr="Latent variables of the first associated effects (blue: training set, red: test set)." title="" id="40" name="Picture"/>
             <a:graphic>
               <a:graphicData uri="http://schemas.openxmlformats.org/drawingml/2006/picture">
                 <pic:pic>
                   <pic:nvPicPr>
-                    <pic:cNvPr descr="figures/demo_proj_teid_split6.png" id="36" name="Picture"/>
-                    <pic:cNvPicPr>
-                      <a:picLocks noChangeArrowheads="1" noChangeAspect="1"/>
-                    </pic:cNvPicPr>
-                  </pic:nvPicPr>
-                  <pic:blipFill>
-                    <a:blip r:embed="rId34"/>
-                    <a:stretch>
-                      <a:fillRect/>
-                    </a:stretch>
-                  </pic:blipFill>
-                  <pic:spPr bwMode="auto">
-                    <a:xfrm>
-                      <a:off x="0" y="0"/>
-                      <a:ext cx="5334000" cy="2510353"/>
-                    </a:xfrm>
-                    <a:prstGeom prst="rect">
-                      <a:avLst/>
-                    </a:prstGeom>
-                    <a:noFill/>
-                    <a:ln w="9525">
-                      <a:noFill/>
-                      <a:headEnd/>
-                      <a:tailEnd/>
-                    </a:ln>
-                  </pic:spPr>
-                </pic:pic>
-              </a:graphicData>
-            </a:graphic>
-          </wp:inline>
-        </w:drawing>
-      </w:r>
-      <w:bookmarkEnd w:id="37"/>
-    </w:p>
-    <w:p>
-      <w:pPr>
-        <w:pStyle w:val="ImageCaption"/>
-      </w:pPr>
-      <w:r>
-        <w:t xml:space="preserve">Latent variables of the first associated effects (blue: training set, red: test set).</w:t>
-      </w:r>
-    </w:p>
-    <w:p>
-      <w:pPr>
-        <w:pStyle w:val="BodyText"/>
-      </w:pPr>
-      <w:r>
-        <w:t xml:space="preserve">Both the training and the test set show high correlations between the two latent variables, indicating that the learnt associative effect generalizes well.</w:t>
-      </w:r>
-    </w:p>
-    <w:bookmarkEnd w:id="38"/>
-    <w:bookmarkStart w:id="47" w:name="plot-weights"/>
-    <w:p>
-      <w:pPr>
-        <w:pStyle w:val="Heading3"/>
-      </w:pPr>
-      <w:r>
-        <w:t xml:space="preserve">Plot weights</w:t>
-      </w:r>
-    </w:p>
-    <w:p>
-      <w:pPr>
-        <w:pStyle w:val="FirstParagraph"/>
-      </w:pPr>
-      <w:r>
-        <w:t xml:space="preserve">Plotting model weights heavily depends on the kind of data that has been used in the analysis. In case of our simulated data, we are interested if the model recovered the weights that were used for generating the data (these true model weights were automatically saved in our</w:t>
-      </w:r>
-      <w:r>
-        <w:t xml:space="preserve"> </w:t>
-      </w:r>
-      <w:r>
-        <w:rPr>
-          <w:rStyle w:val="VerbatimChar"/>
-        </w:rPr>
-        <w:t xml:space="preserve">data</w:t>
-      </w:r>
-      <w:r>
-        <w:t xml:space="preserve"> </w:t>
-      </w:r>
-      <w:r>
-        <w:t xml:space="preserve">folder as</w:t>
-      </w:r>
-      <w:r>
-        <w:t xml:space="preserve"> </w:t>
-      </w:r>
-      <w:r>
-        <w:rPr>
-          <w:rStyle w:val="VerbatimChar"/>
-        </w:rPr>
-        <w:t xml:space="preserve">wX.mat</w:t>
-      </w:r>
-      <w:r>
-        <w:t xml:space="preserve"> </w:t>
-      </w:r>
-      <w:r>
-        <w:t xml:space="preserve">and</w:t>
-      </w:r>
-      <w:r>
-        <w:t xml:space="preserve"> </w:t>
-      </w:r>
-      <w:r>
-        <w:rPr>
-          <w:rStyle w:val="VerbatimChar"/>
-        </w:rPr>
-        <w:t xml:space="preserve">wY.mat</w:t>
-      </w:r>
-      <w:r>
-        <w:t xml:space="preserve">). We will use a stem plot with the true and recovered weights in different colors (see Figure</w:t>
-      </w:r>
-      <w:r>
-        <w:t xml:space="preserve"> </w:t>
-      </w:r>
-      <w:r>
-        <w:t xml:space="preserve">@fig:weights1</w:t>
-      </w:r>
-      <w:r>
-        <w:t xml:space="preserve"> </w:t>
-      </w:r>
-      <w:r>
-        <w:t xml:space="preserve">and</w:t>
-      </w:r>
-      <w:r>
-        <w:t xml:space="preserve"> </w:t>
-      </w:r>
-      <w:r>
-        <w:t xml:space="preserve">@fig:weights2</w:t>
-      </w:r>
-      <w:r>
-        <w:t xml:space="preserve">). The</w:t>
-      </w:r>
-      <w:r>
-        <w:t xml:space="preserve"> </w:t>
-      </w:r>
-      <w:r>
-        <w:rPr>
-          <w:rStyle w:val="VerbatimChar"/>
-        </w:rPr>
-        <w:t xml:space="preserve">res</w:t>
-      </w:r>
-      <w:r>
-        <w:t xml:space="preserve"> </w:t>
-      </w:r>
-      <w:r>
-        <w:t xml:space="preserve">structure will need to be passed as first argument. Next, we specify the data modalities and the type of the modality as strings. In this demo, we set these to</w:t>
-      </w:r>
-      <w:r>
-        <w:t xml:space="preserve"> </w:t>
-      </w:r>
-      <w:r>
-        <w:rPr>
-          <w:rStyle w:val="VerbatimChar"/>
-        </w:rPr>
-        <w:t xml:space="preserve">X</w:t>
-      </w:r>
-      <w:r>
-        <w:t xml:space="preserve"> </w:t>
-      </w:r>
-      <w:r>
-        <w:t xml:space="preserve">or</w:t>
-      </w:r>
-      <w:r>
-        <w:t xml:space="preserve"> </w:t>
-      </w:r>
-      <w:r>
-        <w:rPr>
-          <w:rStyle w:val="VerbatimChar"/>
-        </w:rPr>
-        <w:t xml:space="preserve">Y</w:t>
-      </w:r>
-      <w:r>
-        <w:t xml:space="preserve"> </w:t>
-      </w:r>
-      <w:r>
-        <w:t xml:space="preserve">and</w:t>
-      </w:r>
-      <w:r>
-        <w:t xml:space="preserve"> </w:t>
-      </w:r>
-      <w:r>
-        <w:rPr>
-          <w:rStyle w:val="VerbatimChar"/>
-        </w:rPr>
-        <w:t xml:space="preserve">simul</w:t>
-      </w:r>
-      <w:r>
-        <w:t xml:space="preserve">. The following argument defines the outer data split we want to use and will be set to the best split (as above for the data projections). Then we specify the low-level function that will plot the results. In this demo, it is set to</w:t>
-      </w:r>
-      <w:r>
-        <w:t xml:space="preserve"> </w:t>
-      </w:r>
-      <w:r>
-        <w:rPr>
-          <w:rStyle w:val="VerbatimChar"/>
-        </w:rPr>
-        <w:t xml:space="preserve">stem</w:t>
-      </w:r>
-      <w:r>
-        <w:t xml:space="preserve"> </w:t>
-      </w:r>
-      <w:r>
-        <w:t xml:space="preserve">to call the</w:t>
-      </w:r>
-      <w:r>
-        <w:t xml:space="preserve"> </w:t>
-      </w:r>
-      <w:r>
-        <w:rPr>
-          <w:rStyle w:val="VerbatimChar"/>
-        </w:rPr>
-        <w:t xml:space="preserve">plot_weight_stem</w:t>
-      </w:r>
-      <w:r>
-        <w:t xml:space="preserve"> </w:t>
-      </w:r>
-      <w:r>
-        <w:t xml:space="preserve">function and create a simple stem plot. Finally, we set the properties of the figure, axes and legends as Name-Value pairs.</w:t>
-      </w:r>
-    </w:p>
-    <w:p>
-      <w:pPr>
-        <w:pStyle w:val="SourceCode"/>
-      </w:pPr>
-      <w:r>
-        <w:rPr>
-          <w:rStyle w:val="CommentTok"/>
-        </w:rPr>
-        <w:t xml:space="preserve">% Plot X weights as stem plot</w:t>
-      </w:r>
-      <w:r>
-        <w:br/>
-      </w:r>
-      <w:r>
-        <w:rPr>
-          <w:rStyle w:val="VariableTok"/>
-        </w:rPr>
-        <w:t xml:space="preserve">plot_weight</w:t>
-      </w:r>
-      <w:r>
-        <w:rPr>
-          <w:rStyle w:val="NormalTok"/>
-        </w:rPr>
-        <w:t xml:space="preserve">(</w:t>
-      </w:r>
-      <w:r>
-        <w:rPr>
-          <w:rStyle w:val="VariableTok"/>
-        </w:rPr>
-        <w:t xml:space="preserve">res</w:t>
-      </w:r>
-      <w:r>
-        <w:rPr>
-          <w:rStyle w:val="OperatorTok"/>
-        </w:rPr>
-        <w:t xml:space="preserve">,</w:t>
-      </w:r>
-      <w:r>
-        <w:rPr>
-          <w:rStyle w:val="NormalTok"/>
-        </w:rPr>
-        <w:t xml:space="preserve"> </w:t>
-      </w:r>
-      <w:r>
-        <w:rPr>
-          <w:rStyle w:val="SpecialStringTok"/>
-        </w:rPr>
-        <w:t xml:space="preserve">'X'</w:t>
-      </w:r>
-      <w:r>
-        <w:rPr>
-          <w:rStyle w:val="OperatorTok"/>
-        </w:rPr>
-        <w:t xml:space="preserve">,</w:t>
-      </w:r>
-      <w:r>
-        <w:rPr>
-          <w:rStyle w:val="NormalTok"/>
-        </w:rPr>
-        <w:t xml:space="preserve"> </w:t>
-      </w:r>
-      <w:r>
-        <w:rPr>
-          <w:rStyle w:val="SpecialStringTok"/>
-        </w:rPr>
-        <w:t xml:space="preserve">'simul'</w:t>
-      </w:r>
-      <w:r>
-        <w:rPr>
-          <w:rStyle w:val="OperatorTok"/>
-        </w:rPr>
-        <w:t xml:space="preserve">,</w:t>
-      </w:r>
-      <w:r>
-        <w:rPr>
-          <w:rStyle w:val="NormalTok"/>
-        </w:rPr>
-        <w:t xml:space="preserve"> </w:t>
-      </w:r>
-      <w:r>
-        <w:rPr>
-          <w:rStyle w:val="VariableTok"/>
-        </w:rPr>
-        <w:t xml:space="preserve">res</w:t>
-      </w:r>
-      <w:r>
-        <w:rPr>
-          <w:rStyle w:val="NormalTok"/>
-        </w:rPr>
-        <w:t xml:space="preserve">.</w:t>
-      </w:r>
-      <w:r>
-        <w:rPr>
-          <w:rStyle w:val="VariableTok"/>
-        </w:rPr>
-        <w:t xml:space="preserve">frwork</w:t>
-      </w:r>
-      <w:r>
-        <w:rPr>
-          <w:rStyle w:val="NormalTok"/>
-        </w:rPr>
-        <w:t xml:space="preserve">.</w:t>
-      </w:r>
-      <w:r>
-        <w:rPr>
-          <w:rStyle w:val="VariableTok"/>
-        </w:rPr>
-        <w:t xml:space="preserve">split</w:t>
-      </w:r>
-      <w:r>
-        <w:rPr>
-          <w:rStyle w:val="NormalTok"/>
-        </w:rPr>
-        <w:t xml:space="preserve">.</w:t>
-      </w:r>
-      <w:r>
-        <w:rPr>
-          <w:rStyle w:val="VariableTok"/>
-        </w:rPr>
-        <w:t xml:space="preserve">best</w:t>
-      </w:r>
-      <w:r>
-        <w:rPr>
-          <w:rStyle w:val="OperatorTok"/>
-        </w:rPr>
-        <w:t xml:space="preserve">,</w:t>
-      </w:r>
-      <w:r>
-        <w:rPr>
-          <w:rStyle w:val="NormalTok"/>
-        </w:rPr>
-        <w:t xml:space="preserve"> </w:t>
-      </w:r>
-      <w:r>
-        <w:rPr>
-          <w:rStyle w:val="SpecialStringTok"/>
-        </w:rPr>
-        <w:t xml:space="preserve">'stem'</w:t>
-      </w:r>
-      <w:r>
-        <w:rPr>
-          <w:rStyle w:val="OperatorTok"/>
-        </w:rPr>
-        <w:t xml:space="preserve">,</w:t>
-      </w:r>
-      <w:r>
-        <w:rPr>
-          <w:rStyle w:val="NormalTok"/>
-        </w:rPr>
-        <w:t xml:space="preserve"> </w:t>
-      </w:r>
-      <w:r>
-        <w:rPr>
-          <w:rStyle w:val="OperatorTok"/>
-        </w:rPr>
-        <w:t xml:space="preserve">...</w:t>
-      </w:r>
-      <w:r>
-        <w:br/>
-      </w:r>
-      <w:r>
-        <w:rPr>
-          <w:rStyle w:val="NormalTok"/>
-        </w:rPr>
-        <w:t xml:space="preserve">    </w:t>
-      </w:r>
-      <w:r>
-        <w:rPr>
-          <w:rStyle w:val="SpecialStringTok"/>
-        </w:rPr>
-        <w:t xml:space="preserve">'gen.figure.ext'</w:t>
-      </w:r>
-      <w:r>
-        <w:rPr>
-          <w:rStyle w:val="OperatorTok"/>
-        </w:rPr>
-        <w:t xml:space="preserve">,</w:t>
-      </w:r>
-      <w:r>
-        <w:rPr>
-          <w:rStyle w:val="NormalTok"/>
-        </w:rPr>
-        <w:t xml:space="preserve"> </w:t>
-      </w:r>
-      <w:r>
-        <w:rPr>
-          <w:rStyle w:val="SpecialStringTok"/>
-        </w:rPr>
-        <w:t xml:space="preserve">'.svg'</w:t>
-      </w:r>
-      <w:r>
-        <w:rPr>
-          <w:rStyle w:val="OperatorTok"/>
-        </w:rPr>
-        <w:t xml:space="preserve">,</w:t>
-      </w:r>
-      <w:r>
-        <w:rPr>
-          <w:rStyle w:val="NormalTok"/>
-        </w:rPr>
-        <w:t xml:space="preserve"> </w:t>
-      </w:r>
-      <w:r>
-        <w:rPr>
-          <w:rStyle w:val="OperatorTok"/>
-        </w:rPr>
-        <w:t xml:space="preserve">...</w:t>
-      </w:r>
-      <w:r>
-        <w:br/>
-      </w:r>
-      <w:r>
-        <w:rPr>
-          <w:rStyle w:val="NormalTok"/>
-        </w:rPr>
-        <w:t xml:space="preserve">    </w:t>
-      </w:r>
-      <w:r>
-        <w:rPr>
-          <w:rStyle w:val="SpecialStringTok"/>
-        </w:rPr>
-        <w:t xml:space="preserve">'gen.figure.Position'</w:t>
-      </w:r>
-      <w:r>
-        <w:rPr>
-          <w:rStyle w:val="OperatorTok"/>
-        </w:rPr>
-        <w:t xml:space="preserve">,</w:t>
-      </w:r>
-      <w:r>
-        <w:rPr>
-          <w:rStyle w:val="NormalTok"/>
-        </w:rPr>
-        <w:t xml:space="preserve"> [</w:t>
-      </w:r>
-      <w:r>
-        <w:rPr>
-          <w:rStyle w:val="FloatTok"/>
-        </w:rPr>
-        <w:t xml:space="preserve">0</w:t>
-      </w:r>
-      <w:r>
-        <w:rPr>
-          <w:rStyle w:val="NormalTok"/>
-        </w:rPr>
-        <w:t xml:space="preserve"> </w:t>
-      </w:r>
-      <w:r>
-        <w:rPr>
-          <w:rStyle w:val="FloatTok"/>
-        </w:rPr>
-        <w:t xml:space="preserve">0</w:t>
-      </w:r>
-      <w:r>
-        <w:rPr>
-          <w:rStyle w:val="NormalTok"/>
-        </w:rPr>
-        <w:t xml:space="preserve"> </w:t>
-      </w:r>
-      <w:r>
-        <w:rPr>
-          <w:rStyle w:val="FloatTok"/>
-        </w:rPr>
-        <w:t xml:space="preserve">500</w:t>
-      </w:r>
-      <w:r>
-        <w:rPr>
-          <w:rStyle w:val="NormalTok"/>
-        </w:rPr>
-        <w:t xml:space="preserve"> </w:t>
-      </w:r>
-      <w:r>
-        <w:rPr>
-          <w:rStyle w:val="FloatTok"/>
-        </w:rPr>
-        <w:t xml:space="preserve">400</w:t>
-      </w:r>
-      <w:r>
-        <w:rPr>
-          <w:rStyle w:val="NormalTok"/>
-        </w:rPr>
-        <w:t xml:space="preserve">]</w:t>
-      </w:r>
-      <w:r>
-        <w:rPr>
-          <w:rStyle w:val="OperatorTok"/>
-        </w:rPr>
-        <w:t xml:space="preserve">,</w:t>
-      </w:r>
-      <w:r>
-        <w:rPr>
-          <w:rStyle w:val="NormalTok"/>
-        </w:rPr>
-        <w:t xml:space="preserve"> </w:t>
-      </w:r>
-      <w:r>
-        <w:rPr>
-          <w:rStyle w:val="OperatorTok"/>
-        </w:rPr>
-        <w:t xml:space="preserve">...</w:t>
-      </w:r>
-      <w:r>
-        <w:br/>
-      </w:r>
-      <w:r>
-        <w:rPr>
-          <w:rStyle w:val="NormalTok"/>
-        </w:rPr>
-        <w:t xml:space="preserve">    </w:t>
-      </w:r>
-      <w:r>
-        <w:rPr>
-          <w:rStyle w:val="SpecialStringTok"/>
-        </w:rPr>
-        <w:t xml:space="preserve">'gen.axes.Position'</w:t>
-      </w:r>
-      <w:r>
-        <w:rPr>
-          <w:rStyle w:val="OperatorTok"/>
-        </w:rPr>
-        <w:t xml:space="preserve">,</w:t>
-      </w:r>
-      <w:r>
-        <w:rPr>
-          <w:rStyle w:val="NormalTok"/>
-        </w:rPr>
-        <w:t xml:space="preserve"> [</w:t>
-      </w:r>
-      <w:r>
-        <w:rPr>
-          <w:rStyle w:val="FloatTok"/>
-        </w:rPr>
-        <w:t xml:space="preserve">0.1798</w:t>
-      </w:r>
-      <w:r>
-        <w:rPr>
-          <w:rStyle w:val="NormalTok"/>
-        </w:rPr>
-        <w:t xml:space="preserve"> </w:t>
-      </w:r>
-      <w:r>
-        <w:rPr>
-          <w:rStyle w:val="FloatTok"/>
-        </w:rPr>
-        <w:t xml:space="preserve">0.1560</w:t>
-      </w:r>
-      <w:r>
-        <w:rPr>
-          <w:rStyle w:val="NormalTok"/>
-        </w:rPr>
-        <w:t xml:space="preserve"> </w:t>
-      </w:r>
-      <w:r>
-        <w:rPr>
-          <w:rStyle w:val="FloatTok"/>
-        </w:rPr>
-        <w:t xml:space="preserve">0.7252</w:t>
-      </w:r>
-      <w:r>
-        <w:rPr>
-          <w:rStyle w:val="NormalTok"/>
-        </w:rPr>
-        <w:t xml:space="preserve"> </w:t>
-      </w:r>
-      <w:r>
-        <w:rPr>
-          <w:rStyle w:val="FloatTok"/>
-        </w:rPr>
-        <w:t xml:space="preserve">0.7690</w:t>
-      </w:r>
-      <w:r>
-        <w:rPr>
-          <w:rStyle w:val="NormalTok"/>
-        </w:rPr>
-        <w:t xml:space="preserve">]</w:t>
-      </w:r>
-      <w:r>
-        <w:rPr>
-          <w:rStyle w:val="OperatorTok"/>
-        </w:rPr>
-        <w:t xml:space="preserve">,</w:t>
-      </w:r>
-      <w:r>
-        <w:rPr>
-          <w:rStyle w:val="NormalTok"/>
-        </w:rPr>
-        <w:t xml:space="preserve"> </w:t>
-      </w:r>
-      <w:r>
-        <w:rPr>
-          <w:rStyle w:val="OperatorTok"/>
-        </w:rPr>
-        <w:t xml:space="preserve">...</w:t>
-      </w:r>
-      <w:r>
-        <w:br/>
-      </w:r>
-      <w:r>
-        <w:rPr>
-          <w:rStyle w:val="NormalTok"/>
-        </w:rPr>
-        <w:t xml:space="preserve">    </w:t>
-      </w:r>
-      <w:r>
-        <w:rPr>
-          <w:rStyle w:val="SpecialStringTok"/>
-        </w:rPr>
-        <w:t xml:space="preserve">'gen.axes.YLim'</w:t>
-      </w:r>
-      <w:r>
-        <w:rPr>
-          <w:rStyle w:val="OperatorTok"/>
-        </w:rPr>
-        <w:t xml:space="preserve">,</w:t>
-      </w:r>
-      <w:r>
-        <w:rPr>
-          <w:rStyle w:val="NormalTok"/>
-        </w:rPr>
-        <w:t xml:space="preserve"> [</w:t>
-      </w:r>
-      <w:r>
-        <w:rPr>
-          <w:rStyle w:val="OperatorTok"/>
-        </w:rPr>
-        <w:t xml:space="preserve">-</w:t>
-      </w:r>
-      <w:r>
-        <w:rPr>
-          <w:rStyle w:val="FloatTok"/>
-        </w:rPr>
-        <w:t xml:space="preserve">1.1</w:t>
-      </w:r>
-      <w:r>
-        <w:rPr>
-          <w:rStyle w:val="NormalTok"/>
-        </w:rPr>
-        <w:t xml:space="preserve"> </w:t>
-      </w:r>
-      <w:r>
-        <w:rPr>
-          <w:rStyle w:val="FloatTok"/>
-        </w:rPr>
-        <w:t xml:space="preserve">1.2</w:t>
-      </w:r>
-      <w:r>
-        <w:rPr>
-          <w:rStyle w:val="NormalTok"/>
-        </w:rPr>
-        <w:t xml:space="preserve">]</w:t>
-      </w:r>
-      <w:r>
-        <w:rPr>
-          <w:rStyle w:val="OperatorTok"/>
-        </w:rPr>
-        <w:t xml:space="preserve">,</w:t>
-      </w:r>
-      <w:r>
-        <w:rPr>
-          <w:rStyle w:val="NormalTok"/>
-        </w:rPr>
-        <w:t xml:space="preserve"> </w:t>
-      </w:r>
-      <w:r>
-        <w:rPr>
-          <w:rStyle w:val="OperatorTok"/>
-        </w:rPr>
-        <w:t xml:space="preserve">...</w:t>
-      </w:r>
-      <w:r>
-        <w:br/>
-      </w:r>
-      <w:r>
-        <w:rPr>
-          <w:rStyle w:val="NormalTok"/>
-        </w:rPr>
-        <w:t xml:space="preserve">    </w:t>
-      </w:r>
-      <w:r>
-        <w:rPr>
-          <w:rStyle w:val="SpecialStringTok"/>
-        </w:rPr>
-        <w:t xml:space="preserve">'gen.axes.YTick'</w:t>
-      </w:r>
-      <w:r>
-        <w:rPr>
-          <w:rStyle w:val="OperatorTok"/>
-        </w:rPr>
-        <w:t xml:space="preserve">,</w:t>
-      </w:r>
-      <w:r>
-        <w:rPr>
-          <w:rStyle w:val="NormalTok"/>
-        </w:rPr>
-        <w:t xml:space="preserve"> [</w:t>
-      </w:r>
-      <w:r>
-        <w:rPr>
-          <w:rStyle w:val="OperatorTok"/>
-        </w:rPr>
-        <w:t xml:space="preserve">-</w:t>
-      </w:r>
-      <w:r>
-        <w:rPr>
-          <w:rStyle w:val="FloatTok"/>
-        </w:rPr>
-        <w:t xml:space="preserve">1</w:t>
-      </w:r>
-      <w:r>
-        <w:rPr>
-          <w:rStyle w:val="OperatorTok"/>
-        </w:rPr>
-        <w:t xml:space="preserve">:</w:t>
-      </w:r>
-      <w:r>
-        <w:rPr>
-          <w:rStyle w:val="FloatTok"/>
-        </w:rPr>
-        <w:t xml:space="preserve">0.5</w:t>
-      </w:r>
-      <w:r>
-        <w:rPr>
-          <w:rStyle w:val="OperatorTok"/>
-        </w:rPr>
-        <w:t xml:space="preserve">:</w:t>
-      </w:r>
-      <w:r>
-        <w:rPr>
-          <w:rStyle w:val="FloatTok"/>
-        </w:rPr>
-        <w:t xml:space="preserve">1.2</w:t>
-      </w:r>
-      <w:r>
-        <w:rPr>
-          <w:rStyle w:val="NormalTok"/>
-        </w:rPr>
-        <w:t xml:space="preserve">]</w:t>
-      </w:r>
-      <w:r>
-        <w:rPr>
-          <w:rStyle w:val="OperatorTok"/>
-        </w:rPr>
-        <w:t xml:space="preserve">,</w:t>
-      </w:r>
-      <w:r>
-        <w:rPr>
-          <w:rStyle w:val="NormalTok"/>
-        </w:rPr>
-        <w:t xml:space="preserve"> </w:t>
-      </w:r>
-      <w:r>
-        <w:rPr>
-          <w:rStyle w:val="OperatorTok"/>
-        </w:rPr>
-        <w:t xml:space="preserve">...</w:t>
-      </w:r>
-      <w:r>
-        <w:br/>
-      </w:r>
-      <w:r>
-        <w:rPr>
-          <w:rStyle w:val="NormalTok"/>
-        </w:rPr>
-        <w:t xml:space="preserve">    </w:t>
-      </w:r>
-      <w:r>
-        <w:rPr>
-          <w:rStyle w:val="SpecialStringTok"/>
-        </w:rPr>
-        <w:t xml:space="preserve">'gen.axes.FontSize'</w:t>
-      </w:r>
-      <w:r>
-        <w:rPr>
-          <w:rStyle w:val="OperatorTok"/>
-        </w:rPr>
-        <w:t xml:space="preserve">,</w:t>
-      </w:r>
-      <w:r>
-        <w:rPr>
-          <w:rStyle w:val="NormalTok"/>
-        </w:rPr>
-        <w:t xml:space="preserve"> </w:t>
-      </w:r>
-      <w:r>
-        <w:rPr>
-          <w:rStyle w:val="FloatTok"/>
-        </w:rPr>
-        <w:t xml:space="preserve">22</w:t>
-      </w:r>
-      <w:r>
-        <w:rPr>
-          <w:rStyle w:val="OperatorTok"/>
-        </w:rPr>
-        <w:t xml:space="preserve">,</w:t>
-      </w:r>
-      <w:r>
-        <w:rPr>
-          <w:rStyle w:val="NormalTok"/>
-        </w:rPr>
-        <w:t xml:space="preserve"> </w:t>
-      </w:r>
-      <w:r>
-        <w:rPr>
-          <w:rStyle w:val="SpecialStringTok"/>
-        </w:rPr>
-        <w:t xml:space="preserve">'gen.legend.FontSize'</w:t>
-      </w:r>
-      <w:r>
-        <w:rPr>
-          <w:rStyle w:val="OperatorTok"/>
-        </w:rPr>
-        <w:t xml:space="preserve">,</w:t>
-      </w:r>
-      <w:r>
-        <w:rPr>
-          <w:rStyle w:val="NormalTok"/>
-        </w:rPr>
-        <w:t xml:space="preserve"> </w:t>
-      </w:r>
-      <w:r>
-        <w:rPr>
-          <w:rStyle w:val="FloatTok"/>
-        </w:rPr>
-        <w:t xml:space="preserve">22</w:t>
-      </w:r>
-      <w:r>
-        <w:rPr>
-          <w:rStyle w:val="OperatorTok"/>
-        </w:rPr>
-        <w:t xml:space="preserve">,</w:t>
-      </w:r>
-      <w:r>
-        <w:rPr>
-          <w:rStyle w:val="NormalTok"/>
-        </w:rPr>
-        <w:t xml:space="preserve"> </w:t>
-      </w:r>
-      <w:r>
-        <w:rPr>
-          <w:rStyle w:val="OperatorTok"/>
-        </w:rPr>
-        <w:t xml:space="preserve">...</w:t>
-      </w:r>
-      <w:r>
-        <w:br/>
-      </w:r>
-      <w:r>
-        <w:rPr>
-          <w:rStyle w:val="NormalTok"/>
-        </w:rPr>
-        <w:t xml:space="preserve">    </w:t>
-      </w:r>
-      <w:r>
-        <w:rPr>
-          <w:rStyle w:val="SpecialStringTok"/>
-        </w:rPr>
-        <w:t xml:space="preserve">'gen.legend.Location'</w:t>
-      </w:r>
-      <w:r>
-        <w:rPr>
-          <w:rStyle w:val="OperatorTok"/>
-        </w:rPr>
-        <w:t xml:space="preserve">,</w:t>
-      </w:r>
-      <w:r>
-        <w:rPr>
-          <w:rStyle w:val="NormalTok"/>
-        </w:rPr>
-        <w:t xml:space="preserve"> </w:t>
-      </w:r>
-      <w:r>
-        <w:rPr>
-          <w:rStyle w:val="SpecialStringTok"/>
-        </w:rPr>
-        <w:t xml:space="preserve">'NorthEast'</w:t>
-      </w:r>
-      <w:r>
-        <w:rPr>
-          <w:rStyle w:val="OperatorTok"/>
-        </w:rPr>
-        <w:t xml:space="preserve">,</w:t>
-      </w:r>
-      <w:r>
-        <w:rPr>
-          <w:rStyle w:val="NormalTok"/>
-        </w:rPr>
-        <w:t xml:space="preserve"> </w:t>
-      </w:r>
-      <w:r>
-        <w:rPr>
-          <w:rStyle w:val="OperatorTok"/>
-        </w:rPr>
-        <w:t xml:space="preserve">...</w:t>
-      </w:r>
-      <w:r>
-        <w:br/>
-      </w:r>
-      <w:r>
-        <w:rPr>
-          <w:rStyle w:val="NormalTok"/>
-        </w:rPr>
-        <w:t xml:space="preserve">    </w:t>
-      </w:r>
-      <w:r>
-        <w:rPr>
-          <w:rStyle w:val="SpecialStringTok"/>
-        </w:rPr>
-        <w:t xml:space="preserve">'simul.xlabel'</w:t>
-      </w:r>
-      <w:r>
-        <w:rPr>
-          <w:rStyle w:val="OperatorTok"/>
-        </w:rPr>
-        <w:t xml:space="preserve">,</w:t>
-      </w:r>
-      <w:r>
-        <w:rPr>
-          <w:rStyle w:val="NormalTok"/>
-        </w:rPr>
-        <w:t xml:space="preserve"> </w:t>
-      </w:r>
-      <w:r>
-        <w:rPr>
-          <w:rStyle w:val="SpecialStringTok"/>
-        </w:rPr>
-        <w:t xml:space="preserve">'Modality 1 variables'</w:t>
-      </w:r>
-      <w:r>
-        <w:rPr>
-          <w:rStyle w:val="OperatorTok"/>
-        </w:rPr>
-        <w:t xml:space="preserve">,</w:t>
-      </w:r>
-      <w:r>
-        <w:rPr>
-          <w:rStyle w:val="NormalTok"/>
-        </w:rPr>
-        <w:t xml:space="preserve"> </w:t>
-      </w:r>
-      <w:r>
-        <w:rPr>
-          <w:rStyle w:val="OperatorTok"/>
-        </w:rPr>
-        <w:t xml:space="preserve">...</w:t>
-      </w:r>
-      <w:r>
-        <w:br/>
-      </w:r>
-      <w:r>
-        <w:rPr>
-          <w:rStyle w:val="NormalTok"/>
-        </w:rPr>
-        <w:t xml:space="preserve">    </w:t>
-      </w:r>
-      <w:r>
-        <w:rPr>
-          <w:rStyle w:val="SpecialStringTok"/>
-        </w:rPr>
-        <w:t xml:space="preserve">'simul.ylabel'</w:t>
-      </w:r>
-      <w:r>
-        <w:rPr>
-          <w:rStyle w:val="OperatorTok"/>
-        </w:rPr>
-        <w:t xml:space="preserve">,</w:t>
-      </w:r>
-      <w:r>
-        <w:rPr>
-          <w:rStyle w:val="NormalTok"/>
-        </w:rPr>
-        <w:t xml:space="preserve"> </w:t>
-      </w:r>
-      <w:r>
-        <w:rPr>
-          <w:rStyle w:val="SpecialStringTok"/>
-        </w:rPr>
-        <w:t xml:space="preserve">'Weight'</w:t>
-      </w:r>
-      <w:r>
-        <w:rPr>
-          <w:rStyle w:val="OperatorTok"/>
-        </w:rPr>
-        <w:t xml:space="preserve">,</w:t>
-      </w:r>
-      <w:r>
-        <w:rPr>
-          <w:rStyle w:val="NormalTok"/>
-        </w:rPr>
-        <w:t xml:space="preserve"> </w:t>
-      </w:r>
-      <w:r>
-        <w:rPr>
-          <w:rStyle w:val="SpecialStringTok"/>
-        </w:rPr>
-        <w:t xml:space="preserve">'simul.weight.norm'</w:t>
-      </w:r>
-      <w:r>
-        <w:rPr>
-          <w:rStyle w:val="OperatorTok"/>
-        </w:rPr>
-        <w:t xml:space="preserve">,</w:t>
-      </w:r>
-      <w:r>
-        <w:rPr>
-          <w:rStyle w:val="NormalTok"/>
-        </w:rPr>
-        <w:t xml:space="preserve"> </w:t>
-      </w:r>
-      <w:r>
-        <w:rPr>
-          <w:rStyle w:val="SpecialStringTok"/>
-        </w:rPr>
-        <w:t xml:space="preserve">'minmax'</w:t>
-      </w:r>
-      <w:r>
-        <w:rPr>
-          <w:rStyle w:val="NormalTok"/>
-        </w:rPr>
-        <w:t xml:space="preserve">)</w:t>
-      </w:r>
-      <w:r>
-        <w:rPr>
-          <w:rStyle w:val="OperatorTok"/>
-        </w:rPr>
-        <w:t xml:space="preserve">;</w:t>
-      </w:r>
-    </w:p>
-    <w:p>
-      <w:pPr>
-        <w:pStyle w:val="CaptionedFigure"/>
-      </w:pPr>
-      <w:bookmarkStart w:id="42" w:name="fig:weights1"/>
-      <w:r>
-        <w:drawing>
-          <wp:inline>
-            <wp:extent cx="5334000" cy="2510353"/>
-            <wp:effectExtent b="0" l="0" r="0" t="0"/>
-            <wp:docPr descr="Weights of the first associative effect for modality 1 (blue: true model weights, red: weigths identified by SPLS)." title="" id="40" name="Picture"/>
-            <a:graphic>
-              <a:graphicData uri="http://schemas.openxmlformats.org/drawingml/2006/picture">
-                <pic:pic>
-                  <pic:nvPicPr>
-                    <pic:cNvPr descr="figures/demo_weightX_split6.png" id="41" name="Picture"/>
+                    <pic:cNvPr descr="figures/demo_proj_teid_split6.png" id="41" name="Picture"/>
                     <pic:cNvPicPr>
                       <a:picLocks noChangeArrowheads="1" noChangeAspect="1"/>
                     </pic:cNvPicPr>
@@ -5600,7 +4624,7 @@
         <w:pStyle w:val="ImageCaption"/>
       </w:pPr>
       <w:r>
-        <w:t xml:space="preserve">Weights of the first associative effect for modality 1 (blue: true model weights, red: weigths identified by SPLS).</w:t>
+        <w:t xml:space="preserve">Latent variables of the first associated effects (blue: training set, red: test set).</w:t>
       </w:r>
     </w:p>
     <w:p>
@@ -5608,7 +4632,25 @@
         <w:pStyle w:val="BodyText"/>
       </w:pPr>
       <w:r>
-        <w:t xml:space="preserve">The same plot can be generated for the</w:t>
+        <w:t xml:space="preserve">Both the training and the test set show high correlations between the two latent variables, indicating that the learnt associative effect generalizes well.</w:t>
+      </w:r>
+    </w:p>
+    <w:bookmarkEnd w:id="43"/>
+    <w:bookmarkStart w:id="52" w:name="plot-weights"/>
+    <w:p>
+      <w:pPr>
+        <w:pStyle w:val="Heading3"/>
+      </w:pPr>
+      <w:r>
+        <w:t xml:space="preserve">Plot weights</w:t>
+      </w:r>
+    </w:p>
+    <w:p>
+      <w:pPr>
+        <w:pStyle w:val="FirstParagraph"/>
+      </w:pPr>
+      <w:r>
+        <w:t xml:space="preserve">Plotting model weights heavily depends on the kind of data that has been used in the analysis. In case of our simulated data, we are interested if the model recovered the weights that were used for generating the data (these true model weights were automatically saved in our</w:t>
       </w:r>
       <w:r>
         <w:t xml:space="preserve"> </w:t>
@@ -5617,13 +4659,106 @@
         <w:rPr>
           <w:rStyle w:val="VerbatimChar"/>
         </w:rPr>
+        <w:t xml:space="preserve">data</w:t>
+      </w:r>
+      <w:r>
+        <w:t xml:space="preserve"> </w:t>
+      </w:r>
+      <w:r>
+        <w:t xml:space="preserve">folder as</w:t>
+      </w:r>
+      <w:r>
+        <w:t xml:space="preserve"> </w:t>
+      </w:r>
+      <w:r>
+        <w:rPr>
+          <w:rStyle w:val="VerbatimChar"/>
+        </w:rPr>
+        <w:t xml:space="preserve">wX.mat</w:t>
+      </w:r>
+      <w:r>
+        <w:t xml:space="preserve"> </w:t>
+      </w:r>
+      <w:r>
+        <w:t xml:space="preserve">and</w:t>
+      </w:r>
+      <w:r>
+        <w:t xml:space="preserve"> </w:t>
+      </w:r>
+      <w:r>
+        <w:rPr>
+          <w:rStyle w:val="VerbatimChar"/>
+        </w:rPr>
+        <w:t xml:space="preserve">wY.mat</w:t>
+      </w:r>
+      <w:r>
+        <w:t xml:space="preserve">). We will use a stem plot with the true and recovered weights in different colors (see Figure</w:t>
+      </w:r>
+      <w:r>
+        <w:t xml:space="preserve"> </w:t>
+      </w:r>
+      <w:r>
+        <w:t xml:space="preserve">@fig:weights1</w:t>
+      </w:r>
+      <w:r>
+        <w:t xml:space="preserve"> </w:t>
+      </w:r>
+      <w:r>
+        <w:t xml:space="preserve">and</w:t>
+      </w:r>
+      <w:r>
+        <w:t xml:space="preserve"> </w:t>
+      </w:r>
+      <w:r>
+        <w:t xml:space="preserve">@fig:weights2</w:t>
+      </w:r>
+      <w:r>
+        <w:t xml:space="preserve">). The</w:t>
+      </w:r>
+      <w:r>
+        <w:t xml:space="preserve"> </w:t>
+      </w:r>
+      <w:r>
+        <w:rPr>
+          <w:rStyle w:val="VerbatimChar"/>
+        </w:rPr>
+        <w:t xml:space="preserve">res</w:t>
+      </w:r>
+      <w:r>
+        <w:t xml:space="preserve"> </w:t>
+      </w:r>
+      <w:r>
+        <w:t xml:space="preserve">structure will need to be passed as first argument. Next, we specify the data modalities and the type of the modality as strings. In this demo, we set these to</w:t>
+      </w:r>
+      <w:r>
+        <w:t xml:space="preserve"> </w:t>
+      </w:r>
+      <w:r>
+        <w:rPr>
+          <w:rStyle w:val="VerbatimChar"/>
+        </w:rPr>
+        <w:t xml:space="preserve">X</w:t>
+      </w:r>
+      <w:r>
+        <w:t xml:space="preserve"> </w:t>
+      </w:r>
+      <w:r>
+        <w:t xml:space="preserve">or</w:t>
+      </w:r>
+      <w:r>
+        <w:t xml:space="preserve"> </w:t>
+      </w:r>
+      <w:r>
+        <w:rPr>
+          <w:rStyle w:val="VerbatimChar"/>
+        </w:rPr>
         <w:t xml:space="preserve">Y</w:t>
       </w:r>
       <w:r>
         <w:t xml:space="preserve"> </w:t>
       </w:r>
       <w:r>
-        <w:t xml:space="preserve">data modality. All plots are automatically saved inside the</w:t>
+        <w:t xml:space="preserve">and</w:t>
       </w:r>
       <w:r>
         <w:t xml:space="preserve"> </w:t>
@@ -5632,13 +4767,40 @@
         <w:rPr>
           <w:rStyle w:val="VerbatimChar"/>
         </w:rPr>
-        <w:t xml:space="preserve">res/level1</w:t>
-      </w:r>
-      <w:r>
-        <w:t xml:space="preserve"> </w:t>
-      </w:r>
-      <w:r>
-        <w:t xml:space="preserve">folder.</w:t>
+        <w:t xml:space="preserve">simul</w:t>
+      </w:r>
+      <w:r>
+        <w:t xml:space="preserve">. The following argument defines the outer data split we want to use and will be set to the best split (as above for the data projections). Then we specify the low-level function that will plot the results. In this demo, it is set to</w:t>
+      </w:r>
+      <w:r>
+        <w:t xml:space="preserve"> </w:t>
+      </w:r>
+      <w:r>
+        <w:rPr>
+          <w:rStyle w:val="VerbatimChar"/>
+        </w:rPr>
+        <w:t xml:space="preserve">stem</w:t>
+      </w:r>
+      <w:r>
+        <w:t xml:space="preserve"> </w:t>
+      </w:r>
+      <w:r>
+        <w:t xml:space="preserve">to call the</w:t>
+      </w:r>
+      <w:r>
+        <w:t xml:space="preserve"> </w:t>
+      </w:r>
+      <w:r>
+        <w:rPr>
+          <w:rStyle w:val="VerbatimChar"/>
+        </w:rPr>
+        <w:t xml:space="preserve">plot_weight_stem</w:t>
+      </w:r>
+      <w:r>
+        <w:t xml:space="preserve"> </w:t>
+      </w:r>
+      <w:r>
+        <w:t xml:space="preserve">function and create a simple stem plot. Finally, we set the properties of the figure, axes and legends as Name-Value pairs.</w:t>
       </w:r>
     </w:p>
     <w:p>
@@ -5649,7 +4811,7 @@
         <w:rPr>
           <w:rStyle w:val="CommentTok"/>
         </w:rPr>
-        <w:t xml:space="preserve">% Plot Y weights as stem plot</w:t>
+        <w:t xml:space="preserve">% Plot X weights as stem plot</w:t>
       </w:r>
       <w:r>
         <w:br/>
@@ -5688,7 +4850,7 @@
         <w:rPr>
           <w:rStyle w:val="SpecialStringTok"/>
         </w:rPr>
-        <w:t xml:space="preserve">'Y'</w:t>
+        <w:t xml:space="preserve">'X'</w:t>
       </w:r>
       <w:r>
         <w:rPr>
@@ -6366,7 +5528,7 @@
         <w:rPr>
           <w:rStyle w:val="SpecialStringTok"/>
         </w:rPr>
-        <w:t xml:space="preserve">'Modality 2 variables'</w:t>
+        <w:t xml:space="preserve">'Modality 1 variables'</w:t>
       </w:r>
       <w:r>
         <w:rPr>
@@ -6472,24 +5634,24 @@
       <w:pPr>
         <w:pStyle w:val="CaptionedFigure"/>
       </w:pPr>
-      <w:bookmarkStart w:id="46" w:name="fig:weights2"/>
+      <w:bookmarkStart w:id="47" w:name="fig:weights1"/>
       <w:r>
         <w:drawing>
           <wp:inline>
             <wp:extent cx="5334000" cy="2510353"/>
             <wp:effectExtent b="0" l="0" r="0" t="0"/>
-            <wp:docPr descr="Weights of the first associative effect for modality 2 (blue: true model weights, red: weights identified by SPLS)." title="" id="44" name="Picture"/>
+            <wp:docPr descr="Weights of the first associative effect for modality 1 (blue: true model weights, red: weigths identified by SPLS)." title="" id="45" name="Picture"/>
             <a:graphic>
               <a:graphicData uri="http://schemas.openxmlformats.org/drawingml/2006/picture">
                 <pic:pic>
                   <pic:nvPicPr>
-                    <pic:cNvPr descr="figures/demo_weightY_split6.png" id="45" name="Picture"/>
+                    <pic:cNvPr descr="figures/demo_weightX_split6.png" id="46" name="Picture"/>
                     <pic:cNvPicPr>
                       <a:picLocks noChangeArrowheads="1" noChangeAspect="1"/>
                     </pic:cNvPicPr>
                   </pic:nvPicPr>
                   <pic:blipFill>
-                    <a:blip r:embed="rId43"/>
+                    <a:blip r:embed="rId44"/>
                     <a:stretch>
                       <a:fillRect/>
                     </a:stretch>
@@ -6515,14 +5677,14 @@
           </wp:inline>
         </w:drawing>
       </w:r>
-      <w:bookmarkEnd w:id="46"/>
+      <w:bookmarkEnd w:id="47"/>
     </w:p>
     <w:p>
       <w:pPr>
         <w:pStyle w:val="ImageCaption"/>
       </w:pPr>
       <w:r>
-        <w:t xml:space="preserve">Weights of the first associative effect for modality 2 (blue: true model weights, red: weights identified by SPLS).</w:t>
+        <w:t xml:space="preserve">Weights of the first associative effect for modality 1 (blue: true model weights, red: weigths identified by SPLS).</w:t>
       </w:r>
     </w:p>
     <w:p>
@@ -6530,12 +5692,934 @@
         <w:pStyle w:val="BodyText"/>
       </w:pPr>
       <w:r>
+        <w:t xml:space="preserve">The same plot can be generated for the</w:t>
+      </w:r>
+      <w:r>
+        <w:t xml:space="preserve"> </w:t>
+      </w:r>
+      <w:r>
+        <w:rPr>
+          <w:rStyle w:val="VerbatimChar"/>
+        </w:rPr>
+        <w:t xml:space="preserve">Y</w:t>
+      </w:r>
+      <w:r>
+        <w:t xml:space="preserve"> </w:t>
+      </w:r>
+      <w:r>
+        <w:t xml:space="preserve">data modality. All plots are automatically saved inside the</w:t>
+      </w:r>
+      <w:r>
+        <w:t xml:space="preserve"> </w:t>
+      </w:r>
+      <w:r>
+        <w:rPr>
+          <w:rStyle w:val="VerbatimChar"/>
+        </w:rPr>
+        <w:t xml:space="preserve">res/level1</w:t>
+      </w:r>
+      <w:r>
+        <w:t xml:space="preserve"> </w:t>
+      </w:r>
+      <w:r>
+        <w:t xml:space="preserve">folder.</w:t>
+      </w:r>
+    </w:p>
+    <w:p>
+      <w:pPr>
+        <w:pStyle w:val="SourceCode"/>
+      </w:pPr>
+      <w:r>
+        <w:rPr>
+          <w:rStyle w:val="CommentTok"/>
+        </w:rPr>
+        <w:t xml:space="preserve">% Plot Y weights as stem plot</w:t>
+      </w:r>
+      <w:r>
+        <w:br/>
+      </w:r>
+      <w:r>
+        <w:rPr>
+          <w:rStyle w:val="VariableTok"/>
+        </w:rPr>
+        <w:t xml:space="preserve">plot_weight</w:t>
+      </w:r>
+      <w:r>
+        <w:rPr>
+          <w:rStyle w:val="NormalTok"/>
+        </w:rPr>
+        <w:t xml:space="preserve">(</w:t>
+      </w:r>
+      <w:r>
+        <w:rPr>
+          <w:rStyle w:val="VariableTok"/>
+        </w:rPr>
+        <w:t xml:space="preserve">res</w:t>
+      </w:r>
+      <w:r>
+        <w:rPr>
+          <w:rStyle w:val="OperatorTok"/>
+        </w:rPr>
+        <w:t xml:space="preserve">,</w:t>
+      </w:r>
+      <w:r>
+        <w:rPr>
+          <w:rStyle w:val="NormalTok"/>
+        </w:rPr>
+        <w:t xml:space="preserve"> </w:t>
+      </w:r>
+      <w:r>
+        <w:rPr>
+          <w:rStyle w:val="SpecialStringTok"/>
+        </w:rPr>
+        <w:t xml:space="preserve">'Y'</w:t>
+      </w:r>
+      <w:r>
+        <w:rPr>
+          <w:rStyle w:val="OperatorTok"/>
+        </w:rPr>
+        <w:t xml:space="preserve">,</w:t>
+      </w:r>
+      <w:r>
+        <w:rPr>
+          <w:rStyle w:val="NormalTok"/>
+        </w:rPr>
+        <w:t xml:space="preserve"> </w:t>
+      </w:r>
+      <w:r>
+        <w:rPr>
+          <w:rStyle w:val="SpecialStringTok"/>
+        </w:rPr>
+        <w:t xml:space="preserve">'simul'</w:t>
+      </w:r>
+      <w:r>
+        <w:rPr>
+          <w:rStyle w:val="OperatorTok"/>
+        </w:rPr>
+        <w:t xml:space="preserve">,</w:t>
+      </w:r>
+      <w:r>
+        <w:rPr>
+          <w:rStyle w:val="NormalTok"/>
+        </w:rPr>
+        <w:t xml:space="preserve"> </w:t>
+      </w:r>
+      <w:r>
+        <w:rPr>
+          <w:rStyle w:val="VariableTok"/>
+        </w:rPr>
+        <w:t xml:space="preserve">res</w:t>
+      </w:r>
+      <w:r>
+        <w:rPr>
+          <w:rStyle w:val="NormalTok"/>
+        </w:rPr>
+        <w:t xml:space="preserve">.</w:t>
+      </w:r>
+      <w:r>
+        <w:rPr>
+          <w:rStyle w:val="VariableTok"/>
+        </w:rPr>
+        <w:t xml:space="preserve">frwork</w:t>
+      </w:r>
+      <w:r>
+        <w:rPr>
+          <w:rStyle w:val="NormalTok"/>
+        </w:rPr>
+        <w:t xml:space="preserve">.</w:t>
+      </w:r>
+      <w:r>
+        <w:rPr>
+          <w:rStyle w:val="VariableTok"/>
+        </w:rPr>
+        <w:t xml:space="preserve">split</w:t>
+      </w:r>
+      <w:r>
+        <w:rPr>
+          <w:rStyle w:val="NormalTok"/>
+        </w:rPr>
+        <w:t xml:space="preserve">.</w:t>
+      </w:r>
+      <w:r>
+        <w:rPr>
+          <w:rStyle w:val="VariableTok"/>
+        </w:rPr>
+        <w:t xml:space="preserve">best</w:t>
+      </w:r>
+      <w:r>
+        <w:rPr>
+          <w:rStyle w:val="OperatorTok"/>
+        </w:rPr>
+        <w:t xml:space="preserve">,</w:t>
+      </w:r>
+      <w:r>
+        <w:rPr>
+          <w:rStyle w:val="NormalTok"/>
+        </w:rPr>
+        <w:t xml:space="preserve"> </w:t>
+      </w:r>
+      <w:r>
+        <w:rPr>
+          <w:rStyle w:val="SpecialStringTok"/>
+        </w:rPr>
+        <w:t xml:space="preserve">'stem'</w:t>
+      </w:r>
+      <w:r>
+        <w:rPr>
+          <w:rStyle w:val="OperatorTok"/>
+        </w:rPr>
+        <w:t xml:space="preserve">,</w:t>
+      </w:r>
+      <w:r>
+        <w:rPr>
+          <w:rStyle w:val="NormalTok"/>
+        </w:rPr>
+        <w:t xml:space="preserve"> </w:t>
+      </w:r>
+      <w:r>
+        <w:rPr>
+          <w:rStyle w:val="OperatorTok"/>
+        </w:rPr>
+        <w:t xml:space="preserve">...</w:t>
+      </w:r>
+      <w:r>
+        <w:br/>
+      </w:r>
+      <w:r>
+        <w:rPr>
+          <w:rStyle w:val="NormalTok"/>
+        </w:rPr>
+        <w:t xml:space="preserve">    </w:t>
+      </w:r>
+      <w:r>
+        <w:rPr>
+          <w:rStyle w:val="SpecialStringTok"/>
+        </w:rPr>
+        <w:t xml:space="preserve">'gen.figure.ext'</w:t>
+      </w:r>
+      <w:r>
+        <w:rPr>
+          <w:rStyle w:val="OperatorTok"/>
+        </w:rPr>
+        <w:t xml:space="preserve">,</w:t>
+      </w:r>
+      <w:r>
+        <w:rPr>
+          <w:rStyle w:val="NormalTok"/>
+        </w:rPr>
+        <w:t xml:space="preserve"> </w:t>
+      </w:r>
+      <w:r>
+        <w:rPr>
+          <w:rStyle w:val="SpecialStringTok"/>
+        </w:rPr>
+        <w:t xml:space="preserve">'.svg'</w:t>
+      </w:r>
+      <w:r>
+        <w:rPr>
+          <w:rStyle w:val="OperatorTok"/>
+        </w:rPr>
+        <w:t xml:space="preserve">,</w:t>
+      </w:r>
+      <w:r>
+        <w:rPr>
+          <w:rStyle w:val="NormalTok"/>
+        </w:rPr>
+        <w:t xml:space="preserve"> </w:t>
+      </w:r>
+      <w:r>
+        <w:rPr>
+          <w:rStyle w:val="OperatorTok"/>
+        </w:rPr>
+        <w:t xml:space="preserve">...</w:t>
+      </w:r>
+      <w:r>
+        <w:br/>
+      </w:r>
+      <w:r>
+        <w:rPr>
+          <w:rStyle w:val="NormalTok"/>
+        </w:rPr>
+        <w:t xml:space="preserve">    </w:t>
+      </w:r>
+      <w:r>
+        <w:rPr>
+          <w:rStyle w:val="SpecialStringTok"/>
+        </w:rPr>
+        <w:t xml:space="preserve">'gen.figure.Position'</w:t>
+      </w:r>
+      <w:r>
+        <w:rPr>
+          <w:rStyle w:val="OperatorTok"/>
+        </w:rPr>
+        <w:t xml:space="preserve">,</w:t>
+      </w:r>
+      <w:r>
+        <w:rPr>
+          <w:rStyle w:val="NormalTok"/>
+        </w:rPr>
+        <w:t xml:space="preserve"> [</w:t>
+      </w:r>
+      <w:r>
+        <w:rPr>
+          <w:rStyle w:val="FloatTok"/>
+        </w:rPr>
+        <w:t xml:space="preserve">0</w:t>
+      </w:r>
+      <w:r>
+        <w:rPr>
+          <w:rStyle w:val="NormalTok"/>
+        </w:rPr>
+        <w:t xml:space="preserve"> </w:t>
+      </w:r>
+      <w:r>
+        <w:rPr>
+          <w:rStyle w:val="FloatTok"/>
+        </w:rPr>
+        <w:t xml:space="preserve">0</w:t>
+      </w:r>
+      <w:r>
+        <w:rPr>
+          <w:rStyle w:val="NormalTok"/>
+        </w:rPr>
+        <w:t xml:space="preserve"> </w:t>
+      </w:r>
+      <w:r>
+        <w:rPr>
+          <w:rStyle w:val="FloatTok"/>
+        </w:rPr>
+        <w:t xml:space="preserve">500</w:t>
+      </w:r>
+      <w:r>
+        <w:rPr>
+          <w:rStyle w:val="NormalTok"/>
+        </w:rPr>
+        <w:t xml:space="preserve"> </w:t>
+      </w:r>
+      <w:r>
+        <w:rPr>
+          <w:rStyle w:val="FloatTok"/>
+        </w:rPr>
+        <w:t xml:space="preserve">400</w:t>
+      </w:r>
+      <w:r>
+        <w:rPr>
+          <w:rStyle w:val="NormalTok"/>
+        </w:rPr>
+        <w:t xml:space="preserve">]</w:t>
+      </w:r>
+      <w:r>
+        <w:rPr>
+          <w:rStyle w:val="OperatorTok"/>
+        </w:rPr>
+        <w:t xml:space="preserve">,</w:t>
+      </w:r>
+      <w:r>
+        <w:rPr>
+          <w:rStyle w:val="NormalTok"/>
+        </w:rPr>
+        <w:t xml:space="preserve"> </w:t>
+      </w:r>
+      <w:r>
+        <w:rPr>
+          <w:rStyle w:val="OperatorTok"/>
+        </w:rPr>
+        <w:t xml:space="preserve">...</w:t>
+      </w:r>
+      <w:r>
+        <w:br/>
+      </w:r>
+      <w:r>
+        <w:rPr>
+          <w:rStyle w:val="NormalTok"/>
+        </w:rPr>
+        <w:t xml:space="preserve">    </w:t>
+      </w:r>
+      <w:r>
+        <w:rPr>
+          <w:rStyle w:val="SpecialStringTok"/>
+        </w:rPr>
+        <w:t xml:space="preserve">'gen.axes.Position'</w:t>
+      </w:r>
+      <w:r>
+        <w:rPr>
+          <w:rStyle w:val="OperatorTok"/>
+        </w:rPr>
+        <w:t xml:space="preserve">,</w:t>
+      </w:r>
+      <w:r>
+        <w:rPr>
+          <w:rStyle w:val="NormalTok"/>
+        </w:rPr>
+        <w:t xml:space="preserve"> [</w:t>
+      </w:r>
+      <w:r>
+        <w:rPr>
+          <w:rStyle w:val="FloatTok"/>
+        </w:rPr>
+        <w:t xml:space="preserve">0.1798</w:t>
+      </w:r>
+      <w:r>
+        <w:rPr>
+          <w:rStyle w:val="NormalTok"/>
+        </w:rPr>
+        <w:t xml:space="preserve"> </w:t>
+      </w:r>
+      <w:r>
+        <w:rPr>
+          <w:rStyle w:val="FloatTok"/>
+        </w:rPr>
+        <w:t xml:space="preserve">0.1560</w:t>
+      </w:r>
+      <w:r>
+        <w:rPr>
+          <w:rStyle w:val="NormalTok"/>
+        </w:rPr>
+        <w:t xml:space="preserve"> </w:t>
+      </w:r>
+      <w:r>
+        <w:rPr>
+          <w:rStyle w:val="FloatTok"/>
+        </w:rPr>
+        <w:t xml:space="preserve">0.7252</w:t>
+      </w:r>
+      <w:r>
+        <w:rPr>
+          <w:rStyle w:val="NormalTok"/>
+        </w:rPr>
+        <w:t xml:space="preserve"> </w:t>
+      </w:r>
+      <w:r>
+        <w:rPr>
+          <w:rStyle w:val="FloatTok"/>
+        </w:rPr>
+        <w:t xml:space="preserve">0.7690</w:t>
+      </w:r>
+      <w:r>
+        <w:rPr>
+          <w:rStyle w:val="NormalTok"/>
+        </w:rPr>
+        <w:t xml:space="preserve">]</w:t>
+      </w:r>
+      <w:r>
+        <w:rPr>
+          <w:rStyle w:val="OperatorTok"/>
+        </w:rPr>
+        <w:t xml:space="preserve">,</w:t>
+      </w:r>
+      <w:r>
+        <w:rPr>
+          <w:rStyle w:val="NormalTok"/>
+        </w:rPr>
+        <w:t xml:space="preserve"> </w:t>
+      </w:r>
+      <w:r>
+        <w:rPr>
+          <w:rStyle w:val="OperatorTok"/>
+        </w:rPr>
+        <w:t xml:space="preserve">...</w:t>
+      </w:r>
+      <w:r>
+        <w:br/>
+      </w:r>
+      <w:r>
+        <w:rPr>
+          <w:rStyle w:val="NormalTok"/>
+        </w:rPr>
+        <w:t xml:space="preserve">    </w:t>
+      </w:r>
+      <w:r>
+        <w:rPr>
+          <w:rStyle w:val="SpecialStringTok"/>
+        </w:rPr>
+        <w:t xml:space="preserve">'gen.axes.YLim'</w:t>
+      </w:r>
+      <w:r>
+        <w:rPr>
+          <w:rStyle w:val="OperatorTok"/>
+        </w:rPr>
+        <w:t xml:space="preserve">,</w:t>
+      </w:r>
+      <w:r>
+        <w:rPr>
+          <w:rStyle w:val="NormalTok"/>
+        </w:rPr>
+        <w:t xml:space="preserve"> [</w:t>
+      </w:r>
+      <w:r>
+        <w:rPr>
+          <w:rStyle w:val="OperatorTok"/>
+        </w:rPr>
+        <w:t xml:space="preserve">-</w:t>
+      </w:r>
+      <w:r>
+        <w:rPr>
+          <w:rStyle w:val="FloatTok"/>
+        </w:rPr>
+        <w:t xml:space="preserve">1.1</w:t>
+      </w:r>
+      <w:r>
+        <w:rPr>
+          <w:rStyle w:val="NormalTok"/>
+        </w:rPr>
+        <w:t xml:space="preserve"> </w:t>
+      </w:r>
+      <w:r>
+        <w:rPr>
+          <w:rStyle w:val="FloatTok"/>
+        </w:rPr>
+        <w:t xml:space="preserve">1.2</w:t>
+      </w:r>
+      <w:r>
+        <w:rPr>
+          <w:rStyle w:val="NormalTok"/>
+        </w:rPr>
+        <w:t xml:space="preserve">]</w:t>
+      </w:r>
+      <w:r>
+        <w:rPr>
+          <w:rStyle w:val="OperatorTok"/>
+        </w:rPr>
+        <w:t xml:space="preserve">,</w:t>
+      </w:r>
+      <w:r>
+        <w:rPr>
+          <w:rStyle w:val="NormalTok"/>
+        </w:rPr>
+        <w:t xml:space="preserve"> </w:t>
+      </w:r>
+      <w:r>
+        <w:rPr>
+          <w:rStyle w:val="OperatorTok"/>
+        </w:rPr>
+        <w:t xml:space="preserve">...</w:t>
+      </w:r>
+      <w:r>
+        <w:br/>
+      </w:r>
+      <w:r>
+        <w:rPr>
+          <w:rStyle w:val="NormalTok"/>
+        </w:rPr>
+        <w:t xml:space="preserve">    </w:t>
+      </w:r>
+      <w:r>
+        <w:rPr>
+          <w:rStyle w:val="SpecialStringTok"/>
+        </w:rPr>
+        <w:t xml:space="preserve">'gen.axes.YTick'</w:t>
+      </w:r>
+      <w:r>
+        <w:rPr>
+          <w:rStyle w:val="OperatorTok"/>
+        </w:rPr>
+        <w:t xml:space="preserve">,</w:t>
+      </w:r>
+      <w:r>
+        <w:rPr>
+          <w:rStyle w:val="NormalTok"/>
+        </w:rPr>
+        <w:t xml:space="preserve"> [</w:t>
+      </w:r>
+      <w:r>
+        <w:rPr>
+          <w:rStyle w:val="OperatorTok"/>
+        </w:rPr>
+        <w:t xml:space="preserve">-</w:t>
+      </w:r>
+      <w:r>
+        <w:rPr>
+          <w:rStyle w:val="FloatTok"/>
+        </w:rPr>
+        <w:t xml:space="preserve">1</w:t>
+      </w:r>
+      <w:r>
+        <w:rPr>
+          <w:rStyle w:val="OperatorTok"/>
+        </w:rPr>
+        <w:t xml:space="preserve">:</w:t>
+      </w:r>
+      <w:r>
+        <w:rPr>
+          <w:rStyle w:val="FloatTok"/>
+        </w:rPr>
+        <w:t xml:space="preserve">0.5</w:t>
+      </w:r>
+      <w:r>
+        <w:rPr>
+          <w:rStyle w:val="OperatorTok"/>
+        </w:rPr>
+        <w:t xml:space="preserve">:</w:t>
+      </w:r>
+      <w:r>
+        <w:rPr>
+          <w:rStyle w:val="FloatTok"/>
+        </w:rPr>
+        <w:t xml:space="preserve">1.2</w:t>
+      </w:r>
+      <w:r>
+        <w:rPr>
+          <w:rStyle w:val="NormalTok"/>
+        </w:rPr>
+        <w:t xml:space="preserve">]</w:t>
+      </w:r>
+      <w:r>
+        <w:rPr>
+          <w:rStyle w:val="OperatorTok"/>
+        </w:rPr>
+        <w:t xml:space="preserve">,</w:t>
+      </w:r>
+      <w:r>
+        <w:rPr>
+          <w:rStyle w:val="NormalTok"/>
+        </w:rPr>
+        <w:t xml:space="preserve"> </w:t>
+      </w:r>
+      <w:r>
+        <w:rPr>
+          <w:rStyle w:val="OperatorTok"/>
+        </w:rPr>
+        <w:t xml:space="preserve">...</w:t>
+      </w:r>
+      <w:r>
+        <w:br/>
+      </w:r>
+      <w:r>
+        <w:rPr>
+          <w:rStyle w:val="NormalTok"/>
+        </w:rPr>
+        <w:t xml:space="preserve">    </w:t>
+      </w:r>
+      <w:r>
+        <w:rPr>
+          <w:rStyle w:val="SpecialStringTok"/>
+        </w:rPr>
+        <w:t xml:space="preserve">'gen.axes.FontSize'</w:t>
+      </w:r>
+      <w:r>
+        <w:rPr>
+          <w:rStyle w:val="OperatorTok"/>
+        </w:rPr>
+        <w:t xml:space="preserve">,</w:t>
+      </w:r>
+      <w:r>
+        <w:rPr>
+          <w:rStyle w:val="NormalTok"/>
+        </w:rPr>
+        <w:t xml:space="preserve"> </w:t>
+      </w:r>
+      <w:r>
+        <w:rPr>
+          <w:rStyle w:val="FloatTok"/>
+        </w:rPr>
+        <w:t xml:space="preserve">22</w:t>
+      </w:r>
+      <w:r>
+        <w:rPr>
+          <w:rStyle w:val="OperatorTok"/>
+        </w:rPr>
+        <w:t xml:space="preserve">,</w:t>
+      </w:r>
+      <w:r>
+        <w:rPr>
+          <w:rStyle w:val="NormalTok"/>
+        </w:rPr>
+        <w:t xml:space="preserve"> </w:t>
+      </w:r>
+      <w:r>
+        <w:rPr>
+          <w:rStyle w:val="SpecialStringTok"/>
+        </w:rPr>
+        <w:t xml:space="preserve">'gen.legend.FontSize'</w:t>
+      </w:r>
+      <w:r>
+        <w:rPr>
+          <w:rStyle w:val="OperatorTok"/>
+        </w:rPr>
+        <w:t xml:space="preserve">,</w:t>
+      </w:r>
+      <w:r>
+        <w:rPr>
+          <w:rStyle w:val="NormalTok"/>
+        </w:rPr>
+        <w:t xml:space="preserve"> </w:t>
+      </w:r>
+      <w:r>
+        <w:rPr>
+          <w:rStyle w:val="FloatTok"/>
+        </w:rPr>
+        <w:t xml:space="preserve">22</w:t>
+      </w:r>
+      <w:r>
+        <w:rPr>
+          <w:rStyle w:val="OperatorTok"/>
+        </w:rPr>
+        <w:t xml:space="preserve">,</w:t>
+      </w:r>
+      <w:r>
+        <w:rPr>
+          <w:rStyle w:val="NormalTok"/>
+        </w:rPr>
+        <w:t xml:space="preserve"> </w:t>
+      </w:r>
+      <w:r>
+        <w:rPr>
+          <w:rStyle w:val="OperatorTok"/>
+        </w:rPr>
+        <w:t xml:space="preserve">...</w:t>
+      </w:r>
+      <w:r>
+        <w:br/>
+      </w:r>
+      <w:r>
+        <w:rPr>
+          <w:rStyle w:val="NormalTok"/>
+        </w:rPr>
+        <w:t xml:space="preserve">    </w:t>
+      </w:r>
+      <w:r>
+        <w:rPr>
+          <w:rStyle w:val="SpecialStringTok"/>
+        </w:rPr>
+        <w:t xml:space="preserve">'gen.legend.Location'</w:t>
+      </w:r>
+      <w:r>
+        <w:rPr>
+          <w:rStyle w:val="OperatorTok"/>
+        </w:rPr>
+        <w:t xml:space="preserve">,</w:t>
+      </w:r>
+      <w:r>
+        <w:rPr>
+          <w:rStyle w:val="NormalTok"/>
+        </w:rPr>
+        <w:t xml:space="preserve"> </w:t>
+      </w:r>
+      <w:r>
+        <w:rPr>
+          <w:rStyle w:val="SpecialStringTok"/>
+        </w:rPr>
+        <w:t xml:space="preserve">'NorthEast'</w:t>
+      </w:r>
+      <w:r>
+        <w:rPr>
+          <w:rStyle w:val="OperatorTok"/>
+        </w:rPr>
+        <w:t xml:space="preserve">,</w:t>
+      </w:r>
+      <w:r>
+        <w:rPr>
+          <w:rStyle w:val="NormalTok"/>
+        </w:rPr>
+        <w:t xml:space="preserve"> </w:t>
+      </w:r>
+      <w:r>
+        <w:rPr>
+          <w:rStyle w:val="OperatorTok"/>
+        </w:rPr>
+        <w:t xml:space="preserve">...</w:t>
+      </w:r>
+      <w:r>
+        <w:br/>
+      </w:r>
+      <w:r>
+        <w:rPr>
+          <w:rStyle w:val="NormalTok"/>
+        </w:rPr>
+        <w:t xml:space="preserve">    </w:t>
+      </w:r>
+      <w:r>
+        <w:rPr>
+          <w:rStyle w:val="SpecialStringTok"/>
+        </w:rPr>
+        <w:t xml:space="preserve">'simul.xlabel'</w:t>
+      </w:r>
+      <w:r>
+        <w:rPr>
+          <w:rStyle w:val="OperatorTok"/>
+        </w:rPr>
+        <w:t xml:space="preserve">,</w:t>
+      </w:r>
+      <w:r>
+        <w:rPr>
+          <w:rStyle w:val="NormalTok"/>
+        </w:rPr>
+        <w:t xml:space="preserve"> </w:t>
+      </w:r>
+      <w:r>
+        <w:rPr>
+          <w:rStyle w:val="SpecialStringTok"/>
+        </w:rPr>
+        <w:t xml:space="preserve">'Modality 2 variables'</w:t>
+      </w:r>
+      <w:r>
+        <w:rPr>
+          <w:rStyle w:val="OperatorTok"/>
+        </w:rPr>
+        <w:t xml:space="preserve">,</w:t>
+      </w:r>
+      <w:r>
+        <w:rPr>
+          <w:rStyle w:val="NormalTok"/>
+        </w:rPr>
+        <w:t xml:space="preserve"> </w:t>
+      </w:r>
+      <w:r>
+        <w:rPr>
+          <w:rStyle w:val="OperatorTok"/>
+        </w:rPr>
+        <w:t xml:space="preserve">...</w:t>
+      </w:r>
+      <w:r>
+        <w:br/>
+      </w:r>
+      <w:r>
+        <w:rPr>
+          <w:rStyle w:val="NormalTok"/>
+        </w:rPr>
+        <w:t xml:space="preserve">    </w:t>
+      </w:r>
+      <w:r>
+        <w:rPr>
+          <w:rStyle w:val="SpecialStringTok"/>
+        </w:rPr>
+        <w:t xml:space="preserve">'simul.ylabel'</w:t>
+      </w:r>
+      <w:r>
+        <w:rPr>
+          <w:rStyle w:val="OperatorTok"/>
+        </w:rPr>
+        <w:t xml:space="preserve">,</w:t>
+      </w:r>
+      <w:r>
+        <w:rPr>
+          <w:rStyle w:val="NormalTok"/>
+        </w:rPr>
+        <w:t xml:space="preserve"> </w:t>
+      </w:r>
+      <w:r>
+        <w:rPr>
+          <w:rStyle w:val="SpecialStringTok"/>
+        </w:rPr>
+        <w:t xml:space="preserve">'Weight'</w:t>
+      </w:r>
+      <w:r>
+        <w:rPr>
+          <w:rStyle w:val="OperatorTok"/>
+        </w:rPr>
+        <w:t xml:space="preserve">,</w:t>
+      </w:r>
+      <w:r>
+        <w:rPr>
+          <w:rStyle w:val="NormalTok"/>
+        </w:rPr>
+        <w:t xml:space="preserve"> </w:t>
+      </w:r>
+      <w:r>
+        <w:rPr>
+          <w:rStyle w:val="SpecialStringTok"/>
+        </w:rPr>
+        <w:t xml:space="preserve">'simul.weight.norm'</w:t>
+      </w:r>
+      <w:r>
+        <w:rPr>
+          <w:rStyle w:val="OperatorTok"/>
+        </w:rPr>
+        <w:t xml:space="preserve">,</w:t>
+      </w:r>
+      <w:r>
+        <w:rPr>
+          <w:rStyle w:val="NormalTok"/>
+        </w:rPr>
+        <w:t xml:space="preserve"> </w:t>
+      </w:r>
+      <w:r>
+        <w:rPr>
+          <w:rStyle w:val="SpecialStringTok"/>
+        </w:rPr>
+        <w:t xml:space="preserve">'minmax'</w:t>
+      </w:r>
+      <w:r>
+        <w:rPr>
+          <w:rStyle w:val="NormalTok"/>
+        </w:rPr>
+        <w:t xml:space="preserve">)</w:t>
+      </w:r>
+      <w:r>
+        <w:rPr>
+          <w:rStyle w:val="OperatorTok"/>
+        </w:rPr>
+        <w:t xml:space="preserve">;</w:t>
+      </w:r>
+    </w:p>
+    <w:p>
+      <w:pPr>
+        <w:pStyle w:val="CaptionedFigure"/>
+      </w:pPr>
+      <w:bookmarkStart w:id="51" w:name="fig:weights2"/>
+      <w:r>
+        <w:drawing>
+          <wp:inline>
+            <wp:extent cx="5334000" cy="2510353"/>
+            <wp:effectExtent b="0" l="0" r="0" t="0"/>
+            <wp:docPr descr="Weights of the first associative effect for modality 2 (blue: true model weights, red: weights identified by SPLS)." title="" id="49" name="Picture"/>
+            <a:graphic>
+              <a:graphicData uri="http://schemas.openxmlformats.org/drawingml/2006/picture">
+                <pic:pic>
+                  <pic:nvPicPr>
+                    <pic:cNvPr descr="figures/demo_weightY_split6.png" id="50" name="Picture"/>
+                    <pic:cNvPicPr>
+                      <a:picLocks noChangeArrowheads="1" noChangeAspect="1"/>
+                    </pic:cNvPicPr>
+                  </pic:nvPicPr>
+                  <pic:blipFill>
+                    <a:blip r:embed="rId48"/>
+                    <a:stretch>
+                      <a:fillRect/>
+                    </a:stretch>
+                  </pic:blipFill>
+                  <pic:spPr bwMode="auto">
+                    <a:xfrm>
+                      <a:off x="0" y="0"/>
+                      <a:ext cx="5334000" cy="2510353"/>
+                    </a:xfrm>
+                    <a:prstGeom prst="rect">
+                      <a:avLst/>
+                    </a:prstGeom>
+                    <a:noFill/>
+                    <a:ln w="9525">
+                      <a:noFill/>
+                      <a:headEnd/>
+                      <a:tailEnd/>
+                    </a:ln>
+                  </pic:spPr>
+                </pic:pic>
+              </a:graphicData>
+            </a:graphic>
+          </wp:inline>
+        </w:drawing>
+      </w:r>
+      <w:bookmarkEnd w:id="51"/>
+    </w:p>
+    <w:p>
+      <w:pPr>
+        <w:pStyle w:val="ImageCaption"/>
+      </w:pPr>
+      <w:r>
+        <w:t xml:space="preserve">Weights of the first associative effect for modality 2 (blue: true model weights, red: weights identified by SPLS).</w:t>
+      </w:r>
+    </w:p>
+    <w:p>
+      <w:pPr>
+        <w:pStyle w:val="BodyText"/>
+      </w:pPr>
+      <w:r>
         <w:t xml:space="preserve">In this demo, we had only 1 significant associative effects. In case there are multiple significant associative effects, the process for plotting the results can be repeated for each level. Here, we plotted the results of the best data split, but other data splits can be also visualized in a similar manner. For more information on different algorithms, hyperparameter optimization, default parameters or additional plotting functions, see the CCA/PLS toolkit documentation.</w:t>
       </w:r>
     </w:p>
-    <w:bookmarkEnd w:id="47"/>
-    <w:bookmarkEnd w:id="48"/>
-    <w:bookmarkEnd w:id="49"/>
+    <w:bookmarkEnd w:id="52"/>
+    <w:bookmarkEnd w:id="53"/>
+    <w:bookmarkEnd w:id="54"/>
     <w:sectPr/>
   </w:body>
 </w:document>

</xml_diff>